<commit_message>
Modifications to final proposal
</commit_message>
<xml_diff>
--- a/FinalProject/Docs/Townes_SOC5600_Spring2019_FinalProposal_v00.docx
+++ b/FinalProject/Docs/Townes_SOC5600_Spring2019_FinalProposal_v00.docx
@@ -12,241 +12,249 @@
           <w:szCs w:val="24"/>
         </w:rPr>
       </w:pPr>
+    </w:p>
+    <w:p>
+      <w:pPr>
+        <w:spacing w:after="0" w:line="480" w:lineRule="auto"/>
+        <w:jc w:val="center"/>
+        <w:rPr>
+          <w:rFonts w:ascii="Times New Roman" w:hAnsi="Times New Roman" w:cs="Times New Roman"/>
+          <w:sz w:val="24"/>
+          <w:szCs w:val="24"/>
+        </w:rPr>
+      </w:pPr>
+    </w:p>
+    <w:p>
+      <w:pPr>
+        <w:spacing w:after="0" w:line="480" w:lineRule="auto"/>
+        <w:jc w:val="center"/>
+        <w:rPr>
+          <w:rFonts w:ascii="Times New Roman" w:hAnsi="Times New Roman" w:cs="Times New Roman"/>
+          <w:sz w:val="24"/>
+          <w:szCs w:val="24"/>
+        </w:rPr>
+      </w:pPr>
+    </w:p>
+    <w:p>
+      <w:pPr>
+        <w:spacing w:after="0" w:line="480" w:lineRule="auto"/>
+        <w:jc w:val="center"/>
+        <w:rPr>
+          <w:rFonts w:ascii="Times New Roman" w:hAnsi="Times New Roman" w:cs="Times New Roman"/>
+          <w:sz w:val="24"/>
+          <w:szCs w:val="24"/>
+        </w:rPr>
+      </w:pPr>
+    </w:p>
+    <w:p>
+      <w:pPr>
+        <w:spacing w:after="0" w:line="480" w:lineRule="auto"/>
+        <w:jc w:val="center"/>
+        <w:rPr>
+          <w:rFonts w:ascii="Times New Roman" w:hAnsi="Times New Roman" w:cs="Times New Roman"/>
+          <w:sz w:val="24"/>
+          <w:szCs w:val="24"/>
+        </w:rPr>
+      </w:pPr>
+    </w:p>
+    <w:p>
+      <w:pPr>
+        <w:spacing w:after="0" w:line="480" w:lineRule="auto"/>
+        <w:jc w:val="center"/>
+        <w:rPr>
+          <w:rFonts w:ascii="Times New Roman" w:hAnsi="Times New Roman" w:cs="Times New Roman"/>
+          <w:sz w:val="24"/>
+          <w:szCs w:val="24"/>
+        </w:rPr>
+      </w:pPr>
+    </w:p>
+    <w:p>
+      <w:pPr>
+        <w:spacing w:after="0" w:line="480" w:lineRule="auto"/>
+        <w:jc w:val="center"/>
+        <w:rPr>
+          <w:rFonts w:ascii="Times New Roman" w:hAnsi="Times New Roman" w:cs="Times New Roman"/>
+          <w:sz w:val="24"/>
+          <w:szCs w:val="24"/>
+        </w:rPr>
+      </w:pPr>
+      <w:r>
+        <w:rPr>
+          <w:rFonts w:ascii="Times New Roman" w:hAnsi="Times New Roman" w:cs="Times New Roman"/>
+          <w:sz w:val="24"/>
+          <w:szCs w:val="24"/>
+        </w:rPr>
+        <w:t>Considering</w:t>
+      </w:r>
+      <w:r>
+        <w:rPr>
+          <w:rFonts w:ascii="Times New Roman" w:hAnsi="Times New Roman" w:cs="Times New Roman"/>
+          <w:sz w:val="24"/>
+          <w:szCs w:val="24"/>
+        </w:rPr>
+        <w:t xml:space="preserve"> </w:t>
+      </w:r>
+      <w:r>
+        <w:rPr>
+          <w:rFonts w:ascii="Times New Roman" w:hAnsi="Times New Roman" w:cs="Times New Roman"/>
+          <w:sz w:val="24"/>
+          <w:szCs w:val="24"/>
+        </w:rPr>
+        <w:t xml:space="preserve">Technology </w:t>
+      </w:r>
+      <w:r>
+        <w:rPr>
+          <w:rFonts w:ascii="Times New Roman" w:hAnsi="Times New Roman" w:cs="Times New Roman"/>
+          <w:sz w:val="24"/>
+          <w:szCs w:val="24"/>
+        </w:rPr>
+        <w:t>Development Stage</w:t>
+      </w:r>
+      <w:r>
+        <w:rPr>
+          <w:rFonts w:ascii="Times New Roman" w:hAnsi="Times New Roman" w:cs="Times New Roman"/>
+          <w:sz w:val="24"/>
+          <w:szCs w:val="24"/>
+        </w:rPr>
+        <w:t xml:space="preserve"> and Geography</w:t>
+      </w:r>
+      <w:r>
+        <w:rPr>
+          <w:rFonts w:ascii="Times New Roman" w:hAnsi="Times New Roman" w:cs="Times New Roman"/>
+          <w:sz w:val="24"/>
+          <w:szCs w:val="24"/>
+        </w:rPr>
+        <w:t xml:space="preserve"> in </w:t>
+      </w:r>
+    </w:p>
+    <w:p>
+      <w:pPr>
+        <w:spacing w:after="0" w:line="480" w:lineRule="auto"/>
+        <w:jc w:val="center"/>
+        <w:rPr>
+          <w:rFonts w:ascii="Times New Roman" w:hAnsi="Times New Roman" w:cs="Times New Roman"/>
+          <w:sz w:val="24"/>
+          <w:szCs w:val="24"/>
+        </w:rPr>
+      </w:pPr>
+      <w:r>
+        <w:rPr>
+          <w:rFonts w:ascii="Times New Roman" w:hAnsi="Times New Roman" w:cs="Times New Roman"/>
+          <w:sz w:val="24"/>
+          <w:szCs w:val="24"/>
+        </w:rPr>
+        <w:t>Technology Transfer Public Policy</w:t>
+      </w:r>
+    </w:p>
+    <w:p>
+      <w:pPr>
+        <w:spacing w:after="0" w:line="480" w:lineRule="auto"/>
+        <w:jc w:val="center"/>
+        <w:rPr>
+          <w:rFonts w:ascii="Times New Roman" w:hAnsi="Times New Roman" w:cs="Times New Roman"/>
+          <w:sz w:val="24"/>
+          <w:szCs w:val="24"/>
+        </w:rPr>
+      </w:pPr>
+      <w:r>
+        <w:rPr>
+          <w:rFonts w:ascii="Times New Roman" w:hAnsi="Times New Roman" w:cs="Times New Roman"/>
+          <w:sz w:val="24"/>
+          <w:szCs w:val="24"/>
+        </w:rPr>
+        <w:t>Malcolm S. Townes</w:t>
+      </w:r>
+    </w:p>
+    <w:p>
+      <w:pPr>
+        <w:spacing w:after="0" w:line="480" w:lineRule="auto"/>
+        <w:jc w:val="center"/>
+        <w:rPr>
+          <w:rFonts w:ascii="Times New Roman" w:hAnsi="Times New Roman" w:cs="Times New Roman"/>
+          <w:sz w:val="24"/>
+          <w:szCs w:val="24"/>
+        </w:rPr>
+      </w:pPr>
+      <w:r>
+        <w:rPr>
+          <w:rFonts w:ascii="Times New Roman" w:hAnsi="Times New Roman" w:cs="Times New Roman"/>
+          <w:sz w:val="24"/>
+          <w:szCs w:val="24"/>
+        </w:rPr>
+        <w:t>Saint Louis University</w:t>
+      </w:r>
+    </w:p>
+    <w:p>
+      <w:pPr>
+        <w:rPr>
+          <w:rFonts w:ascii="Times New Roman" w:hAnsi="Times New Roman" w:cs="Times New Roman"/>
+          <w:sz w:val="24"/>
+          <w:szCs w:val="24"/>
+        </w:rPr>
+      </w:pPr>
+      <w:r>
+        <w:rPr>
+          <w:rFonts w:ascii="Times New Roman" w:hAnsi="Times New Roman" w:cs="Times New Roman"/>
+          <w:sz w:val="24"/>
+          <w:szCs w:val="24"/>
+        </w:rPr>
+        <w:br w:type="page"/>
+      </w:r>
+    </w:p>
+    <w:p>
+      <w:pPr>
+        <w:spacing w:after="0" w:line="480" w:lineRule="auto"/>
+        <w:jc w:val="center"/>
+        <w:rPr>
+          <w:rFonts w:ascii="Times New Roman" w:hAnsi="Times New Roman" w:cs="Times New Roman"/>
+          <w:sz w:val="24"/>
+          <w:szCs w:val="24"/>
+        </w:rPr>
+      </w:pPr>
+      <w:r>
+        <w:rPr>
+          <w:rFonts w:ascii="Times New Roman" w:hAnsi="Times New Roman" w:cs="Times New Roman"/>
+          <w:sz w:val="24"/>
+          <w:szCs w:val="24"/>
+        </w:rPr>
+        <w:lastRenderedPageBreak/>
+        <w:t>Abstract</w:t>
+      </w:r>
+    </w:p>
+    <w:p>
+      <w:pPr>
+        <w:spacing w:after="0" w:line="480" w:lineRule="auto"/>
+        <w:rPr>
+          <w:rFonts w:ascii="Times New Roman" w:hAnsi="Times New Roman" w:cs="Times New Roman"/>
+          <w:sz w:val="24"/>
+          <w:szCs w:val="24"/>
+        </w:rPr>
+      </w:pPr>
+      <w:r>
+        <w:rPr>
+          <w:rFonts w:ascii="Times New Roman" w:hAnsi="Times New Roman" w:cs="Times New Roman"/>
+          <w:sz w:val="24"/>
+          <w:szCs w:val="24"/>
+        </w:rPr>
+        <w:tab/>
+      </w:r>
+      <w:r>
+        <w:rPr>
+          <w:rFonts w:ascii="Times New Roman" w:hAnsi="Times New Roman" w:cs="Times New Roman"/>
+          <w:sz w:val="24"/>
+          <w:szCs w:val="24"/>
+        </w:rPr>
+        <w:t xml:space="preserve">Technology transfer is one </w:t>
+      </w:r>
       <w:bookmarkStart w:id="0" w:name="_GoBack"/>
       <w:bookmarkEnd w:id="0"/>
-    </w:p>
-    <w:p>
-      <w:pPr>
-        <w:spacing w:after="0" w:line="480" w:lineRule="auto"/>
-        <w:jc w:val="center"/>
-        <w:rPr>
-          <w:rFonts w:ascii="Times New Roman" w:hAnsi="Times New Roman" w:cs="Times New Roman"/>
-          <w:sz w:val="24"/>
-          <w:szCs w:val="24"/>
-        </w:rPr>
-      </w:pPr>
-    </w:p>
-    <w:p>
-      <w:pPr>
-        <w:spacing w:after="0" w:line="480" w:lineRule="auto"/>
-        <w:jc w:val="center"/>
-        <w:rPr>
-          <w:rFonts w:ascii="Times New Roman" w:hAnsi="Times New Roman" w:cs="Times New Roman"/>
-          <w:sz w:val="24"/>
-          <w:szCs w:val="24"/>
-        </w:rPr>
-      </w:pPr>
-    </w:p>
-    <w:p>
-      <w:pPr>
-        <w:spacing w:after="0" w:line="480" w:lineRule="auto"/>
-        <w:jc w:val="center"/>
-        <w:rPr>
-          <w:rFonts w:ascii="Times New Roman" w:hAnsi="Times New Roman" w:cs="Times New Roman"/>
-          <w:sz w:val="24"/>
-          <w:szCs w:val="24"/>
-        </w:rPr>
-      </w:pPr>
-    </w:p>
-    <w:p>
-      <w:pPr>
-        <w:spacing w:after="0" w:line="480" w:lineRule="auto"/>
-        <w:jc w:val="center"/>
-        <w:rPr>
-          <w:rFonts w:ascii="Times New Roman" w:hAnsi="Times New Roman" w:cs="Times New Roman"/>
-          <w:sz w:val="24"/>
-          <w:szCs w:val="24"/>
-        </w:rPr>
-      </w:pPr>
-    </w:p>
-    <w:p>
-      <w:pPr>
-        <w:spacing w:after="0" w:line="480" w:lineRule="auto"/>
-        <w:jc w:val="center"/>
-        <w:rPr>
-          <w:rFonts w:ascii="Times New Roman" w:hAnsi="Times New Roman" w:cs="Times New Roman"/>
-          <w:sz w:val="24"/>
-          <w:szCs w:val="24"/>
-        </w:rPr>
-      </w:pPr>
-    </w:p>
-    <w:p>
-      <w:pPr>
-        <w:spacing w:after="0" w:line="480" w:lineRule="auto"/>
-        <w:jc w:val="center"/>
-        <w:rPr>
-          <w:rFonts w:ascii="Times New Roman" w:hAnsi="Times New Roman" w:cs="Times New Roman"/>
-          <w:sz w:val="24"/>
-          <w:szCs w:val="24"/>
-        </w:rPr>
-      </w:pPr>
-      <w:r>
-        <w:rPr>
-          <w:rFonts w:ascii="Times New Roman" w:hAnsi="Times New Roman" w:cs="Times New Roman"/>
-          <w:sz w:val="24"/>
-          <w:szCs w:val="24"/>
-        </w:rPr>
-        <w:t>Considering</w:t>
-      </w:r>
-      <w:r>
-        <w:rPr>
-          <w:rFonts w:ascii="Times New Roman" w:hAnsi="Times New Roman" w:cs="Times New Roman"/>
-          <w:sz w:val="24"/>
-          <w:szCs w:val="24"/>
-        </w:rPr>
-        <w:t xml:space="preserve"> </w:t>
-      </w:r>
-      <w:r>
-        <w:rPr>
-          <w:rFonts w:ascii="Times New Roman" w:hAnsi="Times New Roman" w:cs="Times New Roman"/>
-          <w:sz w:val="24"/>
-          <w:szCs w:val="24"/>
-        </w:rPr>
-        <w:t xml:space="preserve">Technology </w:t>
-      </w:r>
-      <w:r>
-        <w:rPr>
-          <w:rFonts w:ascii="Times New Roman" w:hAnsi="Times New Roman" w:cs="Times New Roman"/>
-          <w:sz w:val="24"/>
-          <w:szCs w:val="24"/>
-        </w:rPr>
-        <w:t>Development Stage</w:t>
-      </w:r>
-      <w:r>
-        <w:rPr>
-          <w:rFonts w:ascii="Times New Roman" w:hAnsi="Times New Roman" w:cs="Times New Roman"/>
-          <w:sz w:val="24"/>
-          <w:szCs w:val="24"/>
-        </w:rPr>
-        <w:t xml:space="preserve"> and Geography</w:t>
-      </w:r>
-      <w:r>
-        <w:rPr>
-          <w:rFonts w:ascii="Times New Roman" w:hAnsi="Times New Roman" w:cs="Times New Roman"/>
-          <w:sz w:val="24"/>
-          <w:szCs w:val="24"/>
-        </w:rPr>
-        <w:t xml:space="preserve"> in </w:t>
-      </w:r>
-    </w:p>
-    <w:p>
-      <w:pPr>
-        <w:spacing w:after="0" w:line="480" w:lineRule="auto"/>
-        <w:jc w:val="center"/>
-        <w:rPr>
-          <w:rFonts w:ascii="Times New Roman" w:hAnsi="Times New Roman" w:cs="Times New Roman"/>
-          <w:sz w:val="24"/>
-          <w:szCs w:val="24"/>
-        </w:rPr>
-      </w:pPr>
-      <w:r>
-        <w:rPr>
-          <w:rFonts w:ascii="Times New Roman" w:hAnsi="Times New Roman" w:cs="Times New Roman"/>
-          <w:sz w:val="24"/>
-          <w:szCs w:val="24"/>
-        </w:rPr>
-        <w:t>Technology Transfer Public Policy</w:t>
-      </w:r>
-    </w:p>
-    <w:p>
-      <w:pPr>
-        <w:spacing w:after="0" w:line="480" w:lineRule="auto"/>
-        <w:jc w:val="center"/>
-        <w:rPr>
-          <w:rFonts w:ascii="Times New Roman" w:hAnsi="Times New Roman" w:cs="Times New Roman"/>
-          <w:sz w:val="24"/>
-          <w:szCs w:val="24"/>
-        </w:rPr>
-      </w:pPr>
-      <w:r>
-        <w:rPr>
-          <w:rFonts w:ascii="Times New Roman" w:hAnsi="Times New Roman" w:cs="Times New Roman"/>
-          <w:sz w:val="24"/>
-          <w:szCs w:val="24"/>
-        </w:rPr>
-        <w:t>Malcolm S. Townes</w:t>
-      </w:r>
-    </w:p>
-    <w:p>
-      <w:pPr>
-        <w:spacing w:after="0" w:line="480" w:lineRule="auto"/>
-        <w:jc w:val="center"/>
-        <w:rPr>
-          <w:rFonts w:ascii="Times New Roman" w:hAnsi="Times New Roman" w:cs="Times New Roman"/>
-          <w:sz w:val="24"/>
-          <w:szCs w:val="24"/>
-        </w:rPr>
-      </w:pPr>
-      <w:r>
-        <w:rPr>
-          <w:rFonts w:ascii="Times New Roman" w:hAnsi="Times New Roman" w:cs="Times New Roman"/>
-          <w:sz w:val="24"/>
-          <w:szCs w:val="24"/>
-        </w:rPr>
-        <w:t>Saint Louis University</w:t>
-      </w:r>
-    </w:p>
-    <w:p>
-      <w:pPr>
-        <w:rPr>
-          <w:rFonts w:ascii="Times New Roman" w:hAnsi="Times New Roman" w:cs="Times New Roman"/>
-          <w:sz w:val="24"/>
-          <w:szCs w:val="24"/>
-        </w:rPr>
-      </w:pPr>
-      <w:r>
-        <w:rPr>
-          <w:rFonts w:ascii="Times New Roman" w:hAnsi="Times New Roman" w:cs="Times New Roman"/>
-          <w:sz w:val="24"/>
-          <w:szCs w:val="24"/>
-        </w:rPr>
-        <w:br w:type="page"/>
-      </w:r>
-    </w:p>
-    <w:p>
-      <w:pPr>
-        <w:spacing w:after="0" w:line="480" w:lineRule="auto"/>
-        <w:jc w:val="center"/>
-        <w:rPr>
-          <w:rFonts w:ascii="Times New Roman" w:hAnsi="Times New Roman" w:cs="Times New Roman"/>
-          <w:sz w:val="24"/>
-          <w:szCs w:val="24"/>
-        </w:rPr>
-      </w:pPr>
-      <w:r>
-        <w:rPr>
-          <w:rFonts w:ascii="Times New Roman" w:hAnsi="Times New Roman" w:cs="Times New Roman"/>
-          <w:sz w:val="24"/>
-          <w:szCs w:val="24"/>
-        </w:rPr>
-        <w:lastRenderedPageBreak/>
-        <w:t>Abstract</w:t>
-      </w:r>
-    </w:p>
-    <w:p>
-      <w:pPr>
-        <w:spacing w:after="0" w:line="480" w:lineRule="auto"/>
-        <w:rPr>
-          <w:rFonts w:ascii="Times New Roman" w:hAnsi="Times New Roman" w:cs="Times New Roman"/>
-          <w:sz w:val="24"/>
-          <w:szCs w:val="24"/>
-        </w:rPr>
-      </w:pPr>
-      <w:r>
-        <w:rPr>
-          <w:rFonts w:ascii="Times New Roman" w:hAnsi="Times New Roman" w:cs="Times New Roman"/>
-          <w:sz w:val="24"/>
-          <w:szCs w:val="24"/>
-        </w:rPr>
-        <w:tab/>
-      </w:r>
-      <w:r>
-        <w:rPr>
-          <w:rFonts w:ascii="Times New Roman" w:hAnsi="Times New Roman" w:cs="Times New Roman"/>
-          <w:sz w:val="24"/>
-          <w:szCs w:val="24"/>
-        </w:rPr>
-        <w:t xml:space="preserve">Technology transfer is one of the </w:t>
+      <w:r>
+        <w:rPr>
+          <w:rFonts w:ascii="Times New Roman" w:hAnsi="Times New Roman" w:cs="Times New Roman"/>
+          <w:sz w:val="24"/>
+          <w:szCs w:val="24"/>
+        </w:rPr>
+        <w:t xml:space="preserve">of the </w:t>
       </w:r>
       <w:r>
         <w:rPr>
@@ -6853,6 +6861,72 @@
         </w:rPr>
         <w:t>using the modified technology readiness level (TRL) scale shown in Table 3 of the appendix.</w:t>
       </w:r>
+      <w:r>
+        <w:rPr>
+          <w:rFonts w:ascii="Times New Roman" w:hAnsi="Times New Roman" w:cs="Times New Roman"/>
+          <w:sz w:val="24"/>
+          <w:szCs w:val="24"/>
+        </w:rPr>
+        <w:t xml:space="preserve">  Before use in the study, the TRL scale will be validated using an assessment of inter-rater reliability to calculate Cohen’s Kappa, which is commonly used for categorical variables</w:t>
+      </w:r>
+      <w:r>
+        <w:rPr>
+          <w:rFonts w:ascii="Times New Roman" w:hAnsi="Times New Roman" w:cs="Times New Roman"/>
+          <w:sz w:val="24"/>
+          <w:szCs w:val="24"/>
+        </w:rPr>
+        <w:t xml:space="preserve"> (User: Stephanie, 2016)</w:t>
+      </w:r>
+      <w:r>
+        <w:rPr>
+          <w:rFonts w:ascii="Times New Roman" w:hAnsi="Times New Roman" w:cs="Times New Roman"/>
+          <w:sz w:val="24"/>
+          <w:szCs w:val="24"/>
+        </w:rPr>
+        <w:t xml:space="preserve">. </w:t>
+      </w:r>
+      <w:r>
+        <w:rPr>
+          <w:rFonts w:ascii="Times New Roman" w:hAnsi="Times New Roman" w:cs="Times New Roman"/>
+          <w:sz w:val="24"/>
+          <w:szCs w:val="24"/>
+        </w:rPr>
+        <w:t xml:space="preserve"> Sub</w:t>
+      </w:r>
+      <w:r>
+        <w:rPr>
+          <w:rFonts w:ascii="Times New Roman" w:hAnsi="Times New Roman" w:cs="Times New Roman"/>
+          <w:sz w:val="24"/>
+          <w:szCs w:val="24"/>
+        </w:rPr>
+        <w:t>set</w:t>
+      </w:r>
+      <w:r>
+        <w:rPr>
+          <w:rFonts w:ascii="Times New Roman" w:hAnsi="Times New Roman" w:cs="Times New Roman"/>
+          <w:sz w:val="24"/>
+          <w:szCs w:val="24"/>
+        </w:rPr>
+        <w:t xml:space="preserve"> of roughly 20 cases will be taken from the sample.  At least three raters will code Var04 for the subset of R&amp;D projects using the modified TRL scale and coding guidelines.  A statistical software package, such as </w:t>
+      </w:r>
+      <w:proofErr w:type="spellStart"/>
+      <w:r>
+        <w:rPr>
+          <w:rFonts w:ascii="Times New Roman" w:hAnsi="Times New Roman" w:cs="Times New Roman"/>
+          <w:sz w:val="24"/>
+          <w:szCs w:val="24"/>
+        </w:rPr>
+        <w:t>RStudio</w:t>
+      </w:r>
+      <w:proofErr w:type="spellEnd"/>
+      <w:r>
+        <w:rPr>
+          <w:rFonts w:ascii="Times New Roman" w:hAnsi="Times New Roman" w:cs="Times New Roman"/>
+          <w:sz w:val="24"/>
+          <w:szCs w:val="24"/>
+        </w:rPr>
+        <w:t xml:space="preserve"> or SPSS, will then be used to calculate Cohen’s Kappa for the set of coder ratings.  The coding guidelines for the TRL scale will be modified and the process repeated until a Cohen’s Kappa statistic of at least 0.70 is achieved.  </w:t>
+      </w:r>
     </w:p>
     <w:p>
       <w:pPr>
@@ -7106,6 +7180,160 @@
           <w:szCs w:val="24"/>
         </w:rPr>
         <w:t>using a nominal level of measure indicating whether the primary application context is life sciences, physical sciences, social sciences, computer science, or other.</w:t>
+      </w:r>
+      <w:r>
+        <w:rPr>
+          <w:rFonts w:ascii="Times New Roman" w:hAnsi="Times New Roman" w:cs="Times New Roman"/>
+          <w:sz w:val="24"/>
+          <w:szCs w:val="24"/>
+        </w:rPr>
+        <w:t xml:space="preserve"> </w:t>
+      </w:r>
+      <w:r>
+        <w:rPr>
+          <w:rFonts w:ascii="Times New Roman" w:hAnsi="Times New Roman" w:cs="Times New Roman"/>
+          <w:sz w:val="24"/>
+          <w:szCs w:val="24"/>
+        </w:rPr>
+        <w:t xml:space="preserve"> </w:t>
+      </w:r>
+      <w:r>
+        <w:rPr>
+          <w:rFonts w:ascii="Times New Roman" w:hAnsi="Times New Roman" w:cs="Times New Roman"/>
+          <w:sz w:val="24"/>
+          <w:szCs w:val="24"/>
+        </w:rPr>
+        <w:t xml:space="preserve">Before use in the study, </w:t>
+      </w:r>
+      <w:r>
+        <w:rPr>
+          <w:rFonts w:ascii="Times New Roman" w:hAnsi="Times New Roman" w:cs="Times New Roman"/>
+          <w:sz w:val="24"/>
+          <w:szCs w:val="24"/>
+        </w:rPr>
+        <w:t>the technology categories</w:t>
+      </w:r>
+      <w:r>
+        <w:rPr>
+          <w:rFonts w:ascii="Times New Roman" w:hAnsi="Times New Roman" w:cs="Times New Roman"/>
+          <w:sz w:val="24"/>
+          <w:szCs w:val="24"/>
+        </w:rPr>
+        <w:t xml:space="preserve"> will be validated using an assessment of inter-rater reliability to calculate Cohen’s Kappa</w:t>
+      </w:r>
+      <w:r>
+        <w:rPr>
+          <w:rFonts w:ascii="Times New Roman" w:hAnsi="Times New Roman" w:cs="Times New Roman"/>
+          <w:sz w:val="24"/>
+          <w:szCs w:val="24"/>
+        </w:rPr>
+        <w:t>.  A s</w:t>
+      </w:r>
+      <w:r>
+        <w:rPr>
+          <w:rFonts w:ascii="Times New Roman" w:hAnsi="Times New Roman" w:cs="Times New Roman"/>
+          <w:sz w:val="24"/>
+          <w:szCs w:val="24"/>
+        </w:rPr>
+        <w:t>ub</w:t>
+      </w:r>
+      <w:r>
+        <w:rPr>
+          <w:rFonts w:ascii="Times New Roman" w:hAnsi="Times New Roman" w:cs="Times New Roman"/>
+          <w:sz w:val="24"/>
+          <w:szCs w:val="24"/>
+        </w:rPr>
+        <w:t>s</w:t>
+      </w:r>
+      <w:r>
+        <w:rPr>
+          <w:rFonts w:ascii="Times New Roman" w:hAnsi="Times New Roman" w:cs="Times New Roman"/>
+          <w:sz w:val="24"/>
+          <w:szCs w:val="24"/>
+        </w:rPr>
+        <w:t>e</w:t>
+      </w:r>
+      <w:r>
+        <w:rPr>
+          <w:rFonts w:ascii="Times New Roman" w:hAnsi="Times New Roman" w:cs="Times New Roman"/>
+          <w:sz w:val="24"/>
+          <w:szCs w:val="24"/>
+        </w:rPr>
+        <w:t>t</w:t>
+      </w:r>
+      <w:r>
+        <w:rPr>
+          <w:rFonts w:ascii="Times New Roman" w:hAnsi="Times New Roman" w:cs="Times New Roman"/>
+          <w:sz w:val="24"/>
+          <w:szCs w:val="24"/>
+        </w:rPr>
+        <w:t xml:space="preserve"> of roughly 20 cases will be taken from the sample.  At least three raters</w:t>
+      </w:r>
+      <w:r>
+        <w:rPr>
+          <w:rFonts w:ascii="Times New Roman" w:hAnsi="Times New Roman" w:cs="Times New Roman"/>
+          <w:sz w:val="24"/>
+          <w:szCs w:val="24"/>
+        </w:rPr>
+        <w:t xml:space="preserve"> will code Var06</w:t>
+      </w:r>
+      <w:r>
+        <w:rPr>
+          <w:rFonts w:ascii="Times New Roman" w:hAnsi="Times New Roman" w:cs="Times New Roman"/>
+          <w:sz w:val="24"/>
+          <w:szCs w:val="24"/>
+        </w:rPr>
+        <w:t xml:space="preserve"> for the subset of R&amp;D projects using the </w:t>
+      </w:r>
+      <w:r>
+        <w:rPr>
+          <w:rFonts w:ascii="Times New Roman" w:hAnsi="Times New Roman" w:cs="Times New Roman"/>
+          <w:sz w:val="24"/>
+          <w:szCs w:val="24"/>
+        </w:rPr>
+        <w:t>technology categories</w:t>
+      </w:r>
+      <w:r>
+        <w:rPr>
+          <w:rFonts w:ascii="Times New Roman" w:hAnsi="Times New Roman" w:cs="Times New Roman"/>
+          <w:sz w:val="24"/>
+          <w:szCs w:val="24"/>
+        </w:rPr>
+        <w:t xml:space="preserve"> coding guidelines.  A statistical software package, such as </w:t>
+      </w:r>
+      <w:proofErr w:type="spellStart"/>
+      <w:r>
+        <w:rPr>
+          <w:rFonts w:ascii="Times New Roman" w:hAnsi="Times New Roman" w:cs="Times New Roman"/>
+          <w:sz w:val="24"/>
+          <w:szCs w:val="24"/>
+        </w:rPr>
+        <w:t>RStudio</w:t>
+      </w:r>
+      <w:proofErr w:type="spellEnd"/>
+      <w:r>
+        <w:rPr>
+          <w:rFonts w:ascii="Times New Roman" w:hAnsi="Times New Roman" w:cs="Times New Roman"/>
+          <w:sz w:val="24"/>
+          <w:szCs w:val="24"/>
+        </w:rPr>
+        <w:t xml:space="preserve"> or SPSS, will then be used to calculate Cohen’s Kappa for the set of coder ratings.  The coding guidelines for the </w:t>
+      </w:r>
+      <w:r>
+        <w:rPr>
+          <w:rFonts w:ascii="Times New Roman" w:hAnsi="Times New Roman" w:cs="Times New Roman"/>
+          <w:sz w:val="24"/>
+          <w:szCs w:val="24"/>
+        </w:rPr>
+        <w:t>technology categories</w:t>
+      </w:r>
+      <w:r>
+        <w:rPr>
+          <w:rFonts w:ascii="Times New Roman" w:hAnsi="Times New Roman" w:cs="Times New Roman"/>
+          <w:sz w:val="24"/>
+          <w:szCs w:val="24"/>
+        </w:rPr>
+        <w:t xml:space="preserve"> will be modified and the process repeated until a Cohen’s Kappa statistic of at least 0.70 is achieved.  </w:t>
       </w:r>
     </w:p>
     <w:p>
@@ -8668,7 +8896,7 @@
           <w:sz w:val="24"/>
           <w:szCs w:val="24"/>
         </w:rPr>
-        <w:t>conform to the assumptions necessary to apply binary logistic regression analysis.  The variable Var03 is dichotomous and the variable Var04 is ordinal, which satisfies the requirements for the dependent variables.  Each case (i.e., each unique federally-funded R&amp;D project) is inde</w:t>
+        <w:t>conform to the assumptions necessary to apply logistic regression analysis.  The variable Var03 is dichotomous and the variable Var04 is ordinal, which satisfies the requirements for the dependent variables.  Each case (i.e., each unique federally-funded R&amp;D project) is inde</w:t>
       </w:r>
       <w:r>
         <w:rPr>
@@ -10710,7 +10938,87 @@
           <w:sz w:val="24"/>
           <w:szCs w:val="24"/>
         </w:rPr>
-        <w:t xml:space="preserve">  Moreover, it will d</w:t>
+        <w:t xml:space="preserve">  </w:t>
+      </w:r>
+      <w:r>
+        <w:rPr>
+          <w:rFonts w:ascii="Times New Roman" w:hAnsi="Times New Roman" w:cs="Times New Roman"/>
+          <w:sz w:val="24"/>
+          <w:szCs w:val="24"/>
+        </w:rPr>
+        <w:t>It will also</w:t>
+      </w:r>
+      <w:r>
+        <w:rPr>
+          <w:rFonts w:ascii="Times New Roman" w:hAnsi="Times New Roman" w:cs="Times New Roman"/>
+          <w:sz w:val="24"/>
+          <w:szCs w:val="24"/>
+        </w:rPr>
+        <w:t xml:space="preserve"> </w:t>
+      </w:r>
+      <w:r>
+        <w:rPr>
+          <w:rFonts w:ascii="Times New Roman" w:hAnsi="Times New Roman" w:cs="Times New Roman"/>
+          <w:sz w:val="24"/>
+          <w:szCs w:val="24"/>
+        </w:rPr>
+        <w:t>create</w:t>
+      </w:r>
+      <w:r>
+        <w:rPr>
+          <w:rFonts w:ascii="Times New Roman" w:hAnsi="Times New Roman" w:cs="Times New Roman"/>
+          <w:sz w:val="24"/>
+          <w:szCs w:val="24"/>
+        </w:rPr>
+        <w:t xml:space="preserve"> baseline data to facilitate future formative and summative evaluations of</w:t>
+      </w:r>
+      <w:r>
+        <w:rPr>
+          <w:rFonts w:ascii="Times New Roman" w:hAnsi="Times New Roman" w:cs="Times New Roman"/>
+          <w:sz w:val="24"/>
+          <w:szCs w:val="24"/>
+        </w:rPr>
+        <w:t xml:space="preserve"> the comprehensive</w:t>
+      </w:r>
+      <w:r>
+        <w:rPr>
+          <w:rFonts w:ascii="Times New Roman" w:hAnsi="Times New Roman" w:cs="Times New Roman"/>
+          <w:sz w:val="24"/>
+          <w:szCs w:val="24"/>
+        </w:rPr>
+        <w:t xml:space="preserve"> federal technology transfer </w:t>
+      </w:r>
+      <w:r>
+        <w:rPr>
+          <w:rFonts w:ascii="Times New Roman" w:hAnsi="Times New Roman" w:cs="Times New Roman"/>
+          <w:sz w:val="24"/>
+          <w:szCs w:val="24"/>
+        </w:rPr>
+        <w:t xml:space="preserve">public </w:t>
+      </w:r>
+      <w:r>
+        <w:rPr>
+          <w:rFonts w:ascii="Times New Roman" w:hAnsi="Times New Roman" w:cs="Times New Roman"/>
+          <w:sz w:val="24"/>
+          <w:szCs w:val="24"/>
+        </w:rPr>
+        <w:t>policy.</w:t>
+      </w:r>
+      <w:r>
+        <w:rPr>
+          <w:rFonts w:ascii="Times New Roman" w:hAnsi="Times New Roman" w:cs="Times New Roman"/>
+          <w:sz w:val="24"/>
+          <w:szCs w:val="24"/>
+        </w:rPr>
+        <w:t xml:space="preserve">  </w:t>
+      </w:r>
+      <w:r>
+        <w:rPr>
+          <w:rFonts w:ascii="Times New Roman" w:hAnsi="Times New Roman" w:cs="Times New Roman"/>
+          <w:sz w:val="24"/>
+          <w:szCs w:val="24"/>
+        </w:rPr>
+        <w:t>Moreover, it will d</w:t>
       </w:r>
       <w:r>
         <w:rPr>
@@ -10726,7 +11034,23 @@
           <w:sz w:val="24"/>
           <w:szCs w:val="24"/>
         </w:rPr>
-        <w:t xml:space="preserve"> a study approach for achieving</w:t>
+        <w:t xml:space="preserve"> </w:t>
+      </w:r>
+      <w:r>
+        <w:rPr>
+          <w:rFonts w:ascii="Times New Roman" w:hAnsi="Times New Roman" w:cs="Times New Roman"/>
+          <w:sz w:val="24"/>
+          <w:szCs w:val="24"/>
+        </w:rPr>
+        <w:t xml:space="preserve">an </w:t>
+      </w:r>
+      <w:r>
+        <w:rPr>
+          <w:rFonts w:ascii="Times New Roman" w:hAnsi="Times New Roman" w:cs="Times New Roman"/>
+          <w:sz w:val="24"/>
+          <w:szCs w:val="24"/>
+        </w:rPr>
+        <w:t>approach for achieving</w:t>
       </w:r>
       <w:r>
         <w:rPr>
@@ -10903,46 +11227,6 @@
           <w:szCs w:val="24"/>
         </w:rPr>
         <w:t xml:space="preserve">  </w:t>
-      </w:r>
-      <w:r>
-        <w:rPr>
-          <w:rFonts w:ascii="Times New Roman" w:hAnsi="Times New Roman" w:cs="Times New Roman"/>
-          <w:sz w:val="24"/>
-          <w:szCs w:val="24"/>
-        </w:rPr>
-        <w:t xml:space="preserve">Additionally, the study </w:t>
-      </w:r>
-      <w:r>
-        <w:rPr>
-          <w:rFonts w:ascii="Times New Roman" w:hAnsi="Times New Roman" w:cs="Times New Roman"/>
-          <w:sz w:val="24"/>
-          <w:szCs w:val="24"/>
-        </w:rPr>
-        <w:t>d</w:t>
-      </w:r>
-      <w:r>
-        <w:rPr>
-          <w:rFonts w:ascii="Times New Roman" w:hAnsi="Times New Roman" w:cs="Times New Roman"/>
-          <w:sz w:val="24"/>
-          <w:szCs w:val="24"/>
-        </w:rPr>
-        <w:t xml:space="preserve">oes not provide baseline data to facilitate future formative and summative evaluations of federal technology transfer policy </w:t>
-      </w:r>
-      <w:r>
-        <w:rPr>
-          <w:rFonts w:ascii="Times New Roman" w:hAnsi="Times New Roman" w:cs="Times New Roman"/>
-          <w:sz w:val="24"/>
-          <w:szCs w:val="24"/>
-        </w:rPr>
-        <w:t>in</w:t>
-      </w:r>
-      <w:r>
-        <w:rPr>
-          <w:rFonts w:ascii="Times New Roman" w:hAnsi="Times New Roman" w:cs="Times New Roman"/>
-          <w:sz w:val="24"/>
-          <w:szCs w:val="24"/>
-        </w:rPr>
-        <w:t xml:space="preserve"> whole.</w:t>
       </w:r>
     </w:p>
     <w:p>
@@ -13891,15 +14175,7 @@
           <w:sz w:val="24"/>
           <w:szCs w:val="24"/>
         </w:rPr>
-        <w:t>U.S.</w:t>
-      </w:r>
-      <w:r>
-        <w:rPr>
-          <w:rFonts w:ascii="Times New Roman" w:hAnsi="Times New Roman" w:cs="Times New Roman"/>
-          <w:sz w:val="24"/>
-          <w:szCs w:val="24"/>
-        </w:rPr>
-        <w:t xml:space="preserve"> Census Bureau. (</w:t>
+        <w:t xml:space="preserve">User: Stephanie. (2016). Inter-rater </w:t>
       </w:r>
       <w:proofErr w:type="spellStart"/>
       <w:r>
@@ -13908,7 +14184,7 @@
           <w:sz w:val="24"/>
           <w:szCs w:val="24"/>
         </w:rPr>
-        <w:t>n.d.</w:t>
+        <w:t>Reliablity</w:t>
       </w:r>
       <w:proofErr w:type="spellEnd"/>
       <w:r>
@@ -13917,7 +14193,32 @@
           <w:sz w:val="24"/>
           <w:szCs w:val="24"/>
         </w:rPr>
-        <w:t>). Data [Data file]. Retrieved January 3, 2019, from https://www.census.gov/data.html</w:t>
+        <w:t xml:space="preserve"> IRR: Definition, Calculation. </w:t>
+      </w:r>
+      <w:r>
+        <w:rPr>
+          <w:rFonts w:ascii="Times New Roman" w:hAnsi="Times New Roman" w:cs="Times New Roman"/>
+          <w:i/>
+          <w:sz w:val="24"/>
+          <w:szCs w:val="24"/>
+        </w:rPr>
+        <w:t>Statistics How To</w:t>
+      </w:r>
+      <w:r>
+        <w:rPr>
+          <w:rFonts w:ascii="Times New Roman" w:hAnsi="Times New Roman" w:cs="Times New Roman"/>
+          <w:sz w:val="24"/>
+          <w:szCs w:val="24"/>
+        </w:rPr>
+        <w:t xml:space="preserve">. Retrieved May 9, 2019, from </w:t>
+      </w:r>
+      <w:r>
+        <w:rPr>
+          <w:rFonts w:ascii="Times New Roman" w:hAnsi="Times New Roman" w:cs="Times New Roman"/>
+          <w:sz w:val="24"/>
+          <w:szCs w:val="24"/>
+        </w:rPr>
+        <w:t>https://www.statisticshowto.datasciencecentral.com/inter-rater-reliability/</w:t>
       </w:r>
     </w:p>
     <w:p>
@@ -13936,31 +14237,33 @@
           <w:sz w:val="24"/>
           <w:szCs w:val="24"/>
         </w:rPr>
-        <w:t>U.S. Department of the Treasury. (2018).</w:t>
-      </w:r>
-      <w:r>
-        <w:rPr>
-          <w:rFonts w:ascii="Times New Roman" w:hAnsi="Times New Roman" w:cs="Times New Roman"/>
-          <w:sz w:val="24"/>
-          <w:szCs w:val="24"/>
-        </w:rPr>
-        <w:t xml:space="preserve"> Monthly Statement of the Public Debt of the United States, October 31, 2018</w:t>
-      </w:r>
-      <w:r>
-        <w:rPr>
-          <w:rFonts w:ascii="Times New Roman" w:hAnsi="Times New Roman" w:cs="Times New Roman"/>
-          <w:sz w:val="24"/>
-          <w:szCs w:val="24"/>
-        </w:rPr>
-        <w:t xml:space="preserve">. Retrieved from </w:t>
-      </w:r>
-      <w:r>
-        <w:rPr>
-          <w:rFonts w:ascii="Times New Roman" w:hAnsi="Times New Roman" w:cs="Times New Roman"/>
-          <w:sz w:val="24"/>
-          <w:szCs w:val="24"/>
-        </w:rPr>
-        <w:t>https://www.treasurydirect.gov/govt/reports/pd/mspd/2018/2018_oct.htm</w:t>
+        <w:t>U.S.</w:t>
+      </w:r>
+      <w:r>
+        <w:rPr>
+          <w:rFonts w:ascii="Times New Roman" w:hAnsi="Times New Roman" w:cs="Times New Roman"/>
+          <w:sz w:val="24"/>
+          <w:szCs w:val="24"/>
+        </w:rPr>
+        <w:t xml:space="preserve"> Census Bureau. (</w:t>
+      </w:r>
+      <w:proofErr w:type="spellStart"/>
+      <w:r>
+        <w:rPr>
+          <w:rFonts w:ascii="Times New Roman" w:hAnsi="Times New Roman" w:cs="Times New Roman"/>
+          <w:sz w:val="24"/>
+          <w:szCs w:val="24"/>
+        </w:rPr>
+        <w:t>n.d.</w:t>
+      </w:r>
+      <w:proofErr w:type="spellEnd"/>
+      <w:r>
+        <w:rPr>
+          <w:rFonts w:ascii="Times New Roman" w:hAnsi="Times New Roman" w:cs="Times New Roman"/>
+          <w:sz w:val="24"/>
+          <w:szCs w:val="24"/>
+        </w:rPr>
+        <w:t>). Data [Data file]. Retrieved January 3, 2019, from https://www.census.gov/data.html</w:t>
       </w:r>
     </w:p>
     <w:p>
@@ -13979,15 +14282,31 @@
           <w:sz w:val="24"/>
           <w:szCs w:val="24"/>
         </w:rPr>
-        <w:t xml:space="preserve">U.S. Department of the Treasury. (2018). Monthly Treasury Statement: Receipts and Outlays of the United States Government, For Fiscal Year 2019 Through October 31, 2018, and Other Periods.  Retrieved from </w:t>
-      </w:r>
-      <w:r>
-        <w:rPr>
-          <w:rFonts w:ascii="Times New Roman" w:hAnsi="Times New Roman" w:cs="Times New Roman"/>
-          <w:sz w:val="24"/>
-          <w:szCs w:val="24"/>
-        </w:rPr>
-        <w:t>https://www.fiscal.treasury.gov/reports-statements/mts/previous.html</w:t>
+        <w:t>U.S. Department of the Treasury. (2018).</w:t>
+      </w:r>
+      <w:r>
+        <w:rPr>
+          <w:rFonts w:ascii="Times New Roman" w:hAnsi="Times New Roman" w:cs="Times New Roman"/>
+          <w:sz w:val="24"/>
+          <w:szCs w:val="24"/>
+        </w:rPr>
+        <w:t xml:space="preserve"> Monthly Statement of the Public Debt of the United States, October 31, 2018</w:t>
+      </w:r>
+      <w:r>
+        <w:rPr>
+          <w:rFonts w:ascii="Times New Roman" w:hAnsi="Times New Roman" w:cs="Times New Roman"/>
+          <w:sz w:val="24"/>
+          <w:szCs w:val="24"/>
+        </w:rPr>
+        <w:t xml:space="preserve">. Retrieved from </w:t>
+      </w:r>
+      <w:r>
+        <w:rPr>
+          <w:rFonts w:ascii="Times New Roman" w:hAnsi="Times New Roman" w:cs="Times New Roman"/>
+          <w:sz w:val="24"/>
+          <w:szCs w:val="24"/>
+        </w:rPr>
+        <w:t>https://www.treasurydirect.gov/govt/reports/pd/mspd/2018/2018_oct.htm</w:t>
       </w:r>
     </w:p>
     <w:p>
@@ -14006,33 +14325,15 @@
           <w:sz w:val="24"/>
           <w:szCs w:val="24"/>
         </w:rPr>
-        <w:t>U.S.</w:t>
-      </w:r>
-      <w:r>
-        <w:rPr>
-          <w:rFonts w:ascii="Times New Roman" w:hAnsi="Times New Roman" w:cs="Times New Roman"/>
-          <w:sz w:val="24"/>
-          <w:szCs w:val="24"/>
-        </w:rPr>
-        <w:t xml:space="preserve"> Government Publishing Office. (</w:t>
-      </w:r>
-      <w:proofErr w:type="spellStart"/>
-      <w:r>
-        <w:rPr>
-          <w:rFonts w:ascii="Times New Roman" w:hAnsi="Times New Roman" w:cs="Times New Roman"/>
-          <w:sz w:val="24"/>
-          <w:szCs w:val="24"/>
-        </w:rPr>
-        <w:t>n.d.</w:t>
-      </w:r>
-      <w:proofErr w:type="spellEnd"/>
-      <w:r>
-        <w:rPr>
-          <w:rFonts w:ascii="Times New Roman" w:hAnsi="Times New Roman" w:cs="Times New Roman"/>
-          <w:sz w:val="24"/>
-          <w:szCs w:val="24"/>
-        </w:rPr>
-        <w:t>). Home page. Retrieved January 3, 2019, from https://www.govinfo.gov/</w:t>
+        <w:t xml:space="preserve">U.S. Department of the Treasury. (2018). Monthly Treasury Statement: Receipts and Outlays of the United States Government, For Fiscal Year 2019 Through October 31, 2018, and Other Periods.  Retrieved from </w:t>
+      </w:r>
+      <w:r>
+        <w:rPr>
+          <w:rFonts w:ascii="Times New Roman" w:hAnsi="Times New Roman" w:cs="Times New Roman"/>
+          <w:sz w:val="24"/>
+          <w:szCs w:val="24"/>
+        </w:rPr>
+        <w:t>https://www.fiscal.treasury.gov/reports-statements/mts/previous.html</w:t>
       </w:r>
     </w:p>
     <w:p>
@@ -14051,6 +14352,51 @@
           <w:sz w:val="24"/>
           <w:szCs w:val="24"/>
         </w:rPr>
+        <w:t>U.S.</w:t>
+      </w:r>
+      <w:r>
+        <w:rPr>
+          <w:rFonts w:ascii="Times New Roman" w:hAnsi="Times New Roman" w:cs="Times New Roman"/>
+          <w:sz w:val="24"/>
+          <w:szCs w:val="24"/>
+        </w:rPr>
+        <w:t xml:space="preserve"> Government Publishing Office. (</w:t>
+      </w:r>
+      <w:proofErr w:type="spellStart"/>
+      <w:r>
+        <w:rPr>
+          <w:rFonts w:ascii="Times New Roman" w:hAnsi="Times New Roman" w:cs="Times New Roman"/>
+          <w:sz w:val="24"/>
+          <w:szCs w:val="24"/>
+        </w:rPr>
+        <w:t>n.d.</w:t>
+      </w:r>
+      <w:proofErr w:type="spellEnd"/>
+      <w:r>
+        <w:rPr>
+          <w:rFonts w:ascii="Times New Roman" w:hAnsi="Times New Roman" w:cs="Times New Roman"/>
+          <w:sz w:val="24"/>
+          <w:szCs w:val="24"/>
+        </w:rPr>
+        <w:t>). Home page. Retrieved January 3, 2019, from https://www.govinfo.gov/</w:t>
+      </w:r>
+    </w:p>
+    <w:p>
+      <w:pPr>
+        <w:spacing w:after="0" w:line="480" w:lineRule="auto"/>
+        <w:ind w:left="720" w:hanging="720"/>
+        <w:rPr>
+          <w:rFonts w:ascii="Times New Roman" w:hAnsi="Times New Roman" w:cs="Times New Roman"/>
+          <w:sz w:val="24"/>
+          <w:szCs w:val="24"/>
+        </w:rPr>
+      </w:pPr>
+      <w:r>
+        <w:rPr>
+          <w:rFonts w:ascii="Times New Roman" w:hAnsi="Times New Roman" w:cs="Times New Roman"/>
+          <w:sz w:val="24"/>
+          <w:szCs w:val="24"/>
+        </w:rPr>
         <w:lastRenderedPageBreak/>
         <w:t>U.S.</w:t>
       </w:r>
@@ -14469,13 +14815,21 @@
     <w:p>
       <w:pPr>
         <w:spacing w:after="0" w:line="480" w:lineRule="auto"/>
-        <w:ind w:left="720" w:hanging="720"/>
-        <w:rPr>
-          <w:rFonts w:ascii="Times New Roman" w:hAnsi="Times New Roman" w:cs="Times New Roman"/>
-          <w:sz w:val="24"/>
-          <w:szCs w:val="24"/>
-        </w:rPr>
-      </w:pPr>
+        <w:jc w:val="center"/>
+        <w:rPr>
+          <w:rFonts w:ascii="Times New Roman" w:hAnsi="Times New Roman" w:cs="Times New Roman"/>
+          <w:sz w:val="24"/>
+          <w:szCs w:val="24"/>
+        </w:rPr>
+      </w:pPr>
+      <w:r>
+        <w:rPr>
+          <w:rFonts w:ascii="Times New Roman" w:hAnsi="Times New Roman" w:cs="Times New Roman"/>
+          <w:sz w:val="24"/>
+          <w:szCs w:val="24"/>
+        </w:rPr>
+        <w:br w:type="page"/>
+      </w:r>
     </w:p>
     <w:p>
       <w:pPr>
@@ -14493,48 +14847,29 @@
           <w:sz w:val="24"/>
           <w:szCs w:val="24"/>
         </w:rPr>
-        <w:br w:type="page"/>
+        <w:lastRenderedPageBreak/>
+        <w:t xml:space="preserve">Appendix A. </w:t>
+      </w:r>
+      <w:r>
+        <w:rPr>
+          <w:rFonts w:ascii="Times New Roman" w:hAnsi="Times New Roman" w:cs="Times New Roman"/>
+          <w:sz w:val="24"/>
+          <w:szCs w:val="24"/>
+        </w:rPr>
+        <w:t>Figures</w:t>
+      </w:r>
+      <w:r>
+        <w:rPr>
+          <w:rFonts w:ascii="Times New Roman" w:hAnsi="Times New Roman" w:cs="Times New Roman"/>
+          <w:sz w:val="24"/>
+          <w:szCs w:val="24"/>
+        </w:rPr>
+        <w:t xml:space="preserve"> and Tables</w:t>
       </w:r>
     </w:p>
     <w:p>
       <w:pPr>
         <w:spacing w:after="0" w:line="480" w:lineRule="auto"/>
-        <w:jc w:val="center"/>
-        <w:rPr>
-          <w:rFonts w:ascii="Times New Roman" w:hAnsi="Times New Roman" w:cs="Times New Roman"/>
-          <w:sz w:val="24"/>
-          <w:szCs w:val="24"/>
-        </w:rPr>
-      </w:pPr>
-      <w:r>
-        <w:rPr>
-          <w:rFonts w:ascii="Times New Roman" w:hAnsi="Times New Roman" w:cs="Times New Roman"/>
-          <w:sz w:val="24"/>
-          <w:szCs w:val="24"/>
-        </w:rPr>
-        <w:lastRenderedPageBreak/>
-        <w:t xml:space="preserve">Appendix A. </w:t>
-      </w:r>
-      <w:r>
-        <w:rPr>
-          <w:rFonts w:ascii="Times New Roman" w:hAnsi="Times New Roman" w:cs="Times New Roman"/>
-          <w:sz w:val="24"/>
-          <w:szCs w:val="24"/>
-        </w:rPr>
-        <w:t>Figures</w:t>
-      </w:r>
-      <w:r>
-        <w:rPr>
-          <w:rFonts w:ascii="Times New Roman" w:hAnsi="Times New Roman" w:cs="Times New Roman"/>
-          <w:sz w:val="24"/>
-          <w:szCs w:val="24"/>
-        </w:rPr>
-        <w:t xml:space="preserve"> and Tables</w:t>
-      </w:r>
-    </w:p>
-    <w:p>
-      <w:pPr>
-        <w:spacing w:after="0" w:line="480" w:lineRule="auto"/>
         <w:rPr>
           <w:rFonts w:ascii="Times New Roman" w:hAnsi="Times New Roman" w:cs="Times New Roman"/>
           <w:sz w:val="24"/>
@@ -14550,8 +14885,8 @@
         </w:rPr>
         <w:drawing>
           <wp:inline distT="0" distB="0" distL="0" distR="0" wp14:anchorId="6ABCCC01" wp14:editId="67EB34C7">
-            <wp:extent cx="5943600" cy="3469302"/>
-            <wp:effectExtent l="0" t="0" r="0" b="0"/>
+            <wp:extent cx="5943091" cy="3132575"/>
+            <wp:effectExtent l="0" t="0" r="635" b="0"/>
             <wp:docPr id="2" name="Picture 2"/>
             <wp:cNvGraphicFramePr>
               <a:graphicFrameLocks xmlns:a="http://schemas.openxmlformats.org/drawingml/2006/main" noChangeAspect="1"/>
@@ -14573,13 +14908,13 @@
                         </a:ext>
                       </a:extLst>
                     </a:blip>
-                    <a:srcRect l="870" t="1500" r="1159"/>
+                    <a:srcRect l="870" t="11053" r="1158"/>
                     <a:stretch/>
                   </pic:blipFill>
                   <pic:spPr bwMode="auto">
                     <a:xfrm>
                       <a:off x="0" y="0"/>
-                      <a:ext cx="5943600" cy="3469302"/>
+                      <a:ext cx="5943600" cy="3132843"/>
                     </a:xfrm>
                     <a:prstGeom prst="rect">
                       <a:avLst/>
@@ -15039,8 +15374,8 @@
             <w:cnfStyle w:val="001000000000" w:firstRow="0" w:lastRow="0" w:firstColumn="1" w:lastColumn="0" w:oddVBand="0" w:evenVBand="0" w:oddHBand="0" w:evenHBand="0" w:firstRowFirstColumn="0" w:firstRowLastColumn="0" w:lastRowFirstColumn="0" w:lastRowLastColumn="0"/>
             <w:tcW w:w="432" w:type="dxa"/>
             <w:tcBorders>
-              <w:top w:val="single" w:sz="4" w:space="0" w:color="auto"/>
-              <w:left w:val="single" w:sz="4" w:space="0" w:color="auto"/>
+              <w:top w:val="single" w:sz="18" w:space="0" w:color="auto"/>
+              <w:left w:val="single" w:sz="18" w:space="0" w:color="auto"/>
               <w:bottom w:val="nil"/>
             </w:tcBorders>
           </w:tcPr>
@@ -15087,9 +15422,9 @@
           <w:tcPr>
             <w:tcW w:w="4788" w:type="dxa"/>
             <w:tcBorders>
-              <w:top w:val="single" w:sz="4" w:space="0" w:color="auto"/>
+              <w:top w:val="single" w:sz="18" w:space="0" w:color="auto"/>
               <w:bottom w:val="nil"/>
-              <w:right w:val="single" w:sz="4" w:space="0" w:color="auto"/>
+              <w:right w:val="single" w:sz="18" w:space="0" w:color="auto"/>
             </w:tcBorders>
           </w:tcPr>
           <w:p>
@@ -15142,8 +15477,8 @@
             <w:tcW w:w="432" w:type="dxa"/>
             <w:tcBorders>
               <w:top w:val="nil"/>
-              <w:left w:val="single" w:sz="4" w:space="0" w:color="auto"/>
-              <w:bottom w:val="single" w:sz="4" w:space="0" w:color="auto"/>
+              <w:left w:val="single" w:sz="18" w:space="0" w:color="auto"/>
+              <w:bottom w:val="single" w:sz="18" w:space="0" w:color="auto"/>
             </w:tcBorders>
           </w:tcPr>
           <w:p>
@@ -15181,8 +15516,8 @@
             <w:tcW w:w="4788" w:type="dxa"/>
             <w:tcBorders>
               <w:top w:val="nil"/>
-              <w:bottom w:val="single" w:sz="4" w:space="0" w:color="auto"/>
-              <w:right w:val="single" w:sz="4" w:space="0" w:color="auto"/>
+              <w:bottom w:val="single" w:sz="18" w:space="0" w:color="auto"/>
+              <w:right w:val="single" w:sz="18" w:space="0" w:color="auto"/>
             </w:tcBorders>
           </w:tcPr>
           <w:p>
@@ -15211,7 +15546,8 @@
             <w:cnfStyle w:val="001000000000" w:firstRow="0" w:lastRow="0" w:firstColumn="1" w:lastColumn="0" w:oddVBand="0" w:evenVBand="0" w:oddHBand="0" w:evenHBand="0" w:firstRowFirstColumn="0" w:firstRowLastColumn="0" w:lastRowFirstColumn="0" w:lastRowLastColumn="0"/>
             <w:tcW w:w="432" w:type="dxa"/>
             <w:tcBorders>
-              <w:top w:val="single" w:sz="4" w:space="0" w:color="auto"/>
+              <w:top w:val="single" w:sz="18" w:space="0" w:color="auto"/>
+              <w:left w:val="single" w:sz="18" w:space="0" w:color="auto"/>
               <w:bottom w:val="nil"/>
             </w:tcBorders>
           </w:tcPr>
@@ -15249,8 +15585,9 @@
           <w:tcPr>
             <w:tcW w:w="4788" w:type="dxa"/>
             <w:tcBorders>
-              <w:top w:val="single" w:sz="4" w:space="0" w:color="auto"/>
+              <w:top w:val="single" w:sz="18" w:space="0" w:color="auto"/>
               <w:bottom w:val="nil"/>
+              <w:right w:val="single" w:sz="18" w:space="0" w:color="auto"/>
             </w:tcBorders>
           </w:tcPr>
           <w:p>
@@ -15355,8 +15692,8 @@
             <w:tcW w:w="432" w:type="dxa"/>
             <w:tcBorders>
               <w:top w:val="nil"/>
-              <w:left w:val="single" w:sz="4" w:space="0" w:color="auto"/>
-              <w:bottom w:val="single" w:sz="4" w:space="0" w:color="auto"/>
+              <w:left w:val="single" w:sz="18" w:space="0" w:color="auto"/>
+              <w:bottom w:val="single" w:sz="18" w:space="0" w:color="auto"/>
             </w:tcBorders>
           </w:tcPr>
           <w:p>
@@ -15394,8 +15731,8 @@
             <w:tcW w:w="4788" w:type="dxa"/>
             <w:tcBorders>
               <w:top w:val="nil"/>
-              <w:bottom w:val="single" w:sz="4" w:space="0" w:color="auto"/>
-              <w:right w:val="single" w:sz="4" w:space="0" w:color="auto"/>
+              <w:bottom w:val="single" w:sz="18" w:space="0" w:color="auto"/>
+              <w:right w:val="single" w:sz="18" w:space="0" w:color="auto"/>
             </w:tcBorders>
           </w:tcPr>
           <w:p>
@@ -15480,8 +15817,8 @@
             <w:cnfStyle w:val="001000000000" w:firstRow="0" w:lastRow="0" w:firstColumn="1" w:lastColumn="0" w:oddVBand="0" w:evenVBand="0" w:oddHBand="0" w:evenHBand="0" w:firstRowFirstColumn="0" w:firstRowLastColumn="0" w:lastRowFirstColumn="0" w:lastRowLastColumn="0"/>
             <w:tcW w:w="432" w:type="dxa"/>
             <w:tcBorders>
-              <w:top w:val="single" w:sz="4" w:space="0" w:color="auto"/>
-              <w:left w:val="single" w:sz="4" w:space="0" w:color="auto"/>
+              <w:top w:val="single" w:sz="18" w:space="0" w:color="auto"/>
+              <w:left w:val="single" w:sz="18" w:space="0" w:color="auto"/>
             </w:tcBorders>
           </w:tcPr>
           <w:p>
@@ -15518,8 +15855,8 @@
           <w:tcPr>
             <w:tcW w:w="4788" w:type="dxa"/>
             <w:tcBorders>
-              <w:top w:val="single" w:sz="4" w:space="0" w:color="auto"/>
-              <w:right w:val="single" w:sz="4" w:space="0" w:color="auto"/>
+              <w:top w:val="single" w:sz="18" w:space="0" w:color="auto"/>
+              <w:right w:val="single" w:sz="18" w:space="0" w:color="auto"/>
             </w:tcBorders>
           </w:tcPr>
           <w:p>
@@ -15639,8 +15976,8 @@
             <w:cnfStyle w:val="001000000000" w:firstRow="0" w:lastRow="0" w:firstColumn="1" w:lastColumn="0" w:oddVBand="0" w:evenVBand="0" w:oddHBand="0" w:evenHBand="0" w:firstRowFirstColumn="0" w:firstRowLastColumn="0" w:lastRowFirstColumn="0" w:lastRowLastColumn="0"/>
             <w:tcW w:w="432" w:type="dxa"/>
             <w:tcBorders>
-              <w:left w:val="single" w:sz="4" w:space="0" w:color="auto"/>
-              <w:bottom w:val="single" w:sz="4" w:space="0" w:color="auto"/>
+              <w:left w:val="single" w:sz="18" w:space="0" w:color="auto"/>
+              <w:bottom w:val="single" w:sz="18" w:space="0" w:color="auto"/>
             </w:tcBorders>
           </w:tcPr>
           <w:p>
@@ -15677,8 +16014,8 @@
           <w:tcPr>
             <w:tcW w:w="4788" w:type="dxa"/>
             <w:tcBorders>
-              <w:bottom w:val="single" w:sz="4" w:space="0" w:color="auto"/>
-              <w:right w:val="single" w:sz="4" w:space="0" w:color="auto"/>
+              <w:bottom w:val="single" w:sz="18" w:space="0" w:color="auto"/>
+              <w:right w:val="single" w:sz="18" w:space="0" w:color="auto"/>
             </w:tcBorders>
           </w:tcPr>
           <w:p>
@@ -19674,7 +20011,39 @@
         <w:noProof/>
         <w:sz w:val="24"/>
       </w:rPr>
-      <w:t>Development Stage and Geography in Technology Transfer Public Policy</w:t>
+      <w:t xml:space="preserve">Considering </w:t>
+    </w:r>
+    <w:r>
+      <w:rPr>
+        <w:rFonts w:ascii="Times New Roman" w:hAnsi="Times New Roman" w:cs="Times New Roman"/>
+        <w:noProof/>
+        <w:sz w:val="24"/>
+      </w:rPr>
+      <w:t xml:space="preserve">Development </w:t>
+    </w:r>
+    <w:r>
+      <w:rPr>
+        <w:rFonts w:ascii="Times New Roman" w:hAnsi="Times New Roman" w:cs="Times New Roman"/>
+        <w:noProof/>
+        <w:sz w:val="24"/>
+      </w:rPr>
+      <w:t xml:space="preserve">Stage and Geography in Technology Transfer </w:t>
+    </w:r>
+    <w:r>
+      <w:rPr>
+        <w:rFonts w:ascii="Times New Roman" w:hAnsi="Times New Roman" w:cs="Times New Roman"/>
+        <w:noProof/>
+        <w:sz w:val="24"/>
+      </w:rPr>
+      <w:t xml:space="preserve">Public </w:t>
+    </w:r>
+    <w:r>
+      <w:rPr>
+        <w:rFonts w:ascii="Times New Roman" w:hAnsi="Times New Roman" w:cs="Times New Roman"/>
+        <w:noProof/>
+        <w:sz w:val="24"/>
+      </w:rPr>
+      <w:t>Policy</w:t>
     </w:r>
     <w:r>
       <w:rPr>
@@ -19717,7 +20086,7 @@
         <w:noProof/>
         <w:sz w:val="24"/>
       </w:rPr>
-      <w:t>20</w:t>
+      <w:t>21</w:t>
     </w:r>
     <w:r>
       <w:rPr>
@@ -19751,12 +20120,38 @@
       </w:rPr>
       <w:t xml:space="preserve">RUNNING HEADER: </w:t>
     </w:r>
+  </w:p>
+  <w:p>
+    <w:pPr>
+      <w:pStyle w:val="Header"/>
+      <w:tabs>
+        <w:tab w:val="left" w:pos="9000"/>
+      </w:tabs>
+      <w:rPr>
+        <w:rFonts w:ascii="Times New Roman" w:hAnsi="Times New Roman" w:cs="Times New Roman"/>
+        <w:sz w:val="24"/>
+      </w:rPr>
+    </w:pPr>
     <w:r>
       <w:rPr>
         <w:rFonts w:ascii="Times New Roman" w:hAnsi="Times New Roman" w:cs="Times New Roman"/>
         <w:sz w:val="24"/>
       </w:rPr>
-      <w:t>Development Stage and Geography in</w:t>
+      <w:t xml:space="preserve">Considering </w:t>
+    </w:r>
+    <w:r>
+      <w:rPr>
+        <w:rFonts w:ascii="Times New Roman" w:hAnsi="Times New Roman" w:cs="Times New Roman"/>
+        <w:sz w:val="24"/>
+      </w:rPr>
+      <w:t xml:space="preserve">Development </w:t>
+    </w:r>
+    <w:r>
+      <w:rPr>
+        <w:rFonts w:ascii="Times New Roman" w:hAnsi="Times New Roman" w:cs="Times New Roman"/>
+        <w:sz w:val="24"/>
+      </w:rPr>
+      <w:t>Stage and Geography in</w:t>
     </w:r>
     <w:r>
       <w:rPr>
@@ -19770,7 +20165,21 @@
         <w:rFonts w:ascii="Times New Roman" w:hAnsi="Times New Roman" w:cs="Times New Roman"/>
         <w:sz w:val="24"/>
       </w:rPr>
-      <w:t>y Transfer Public Policy</w:t>
+      <w:t xml:space="preserve">y Transfer </w:t>
+    </w:r>
+    <w:r>
+      <w:rPr>
+        <w:rFonts w:ascii="Times New Roman" w:hAnsi="Times New Roman" w:cs="Times New Roman"/>
+        <w:sz w:val="24"/>
+      </w:rPr>
+      <w:t xml:space="preserve">Public </w:t>
+    </w:r>
+    <w:r>
+      <w:rPr>
+        <w:rFonts w:ascii="Times New Roman" w:hAnsi="Times New Roman" w:cs="Times New Roman"/>
+        <w:sz w:val="24"/>
+      </w:rPr>
+      <w:t>Policy</w:t>
     </w:r>
     <w:r>
       <w:rPr>

</xml_diff>

<commit_message>
Finished editing the final proposal
</commit_message>
<xml_diff>
--- a/FinalProject/Docs/Townes_SOC5600_Spring2019_FinalProposal_v00.docx
+++ b/FinalProject/Docs/Townes_SOC5600_Spring2019_FinalProposal_v00.docx
@@ -12,6 +12,8 @@
           <w:szCs w:val="24"/>
         </w:rPr>
       </w:pPr>
+      <w:bookmarkStart w:id="0" w:name="_GoBack"/>
+      <w:bookmarkEnd w:id="0"/>
     </w:p>
     <w:p>
       <w:pPr>
@@ -244,17 +246,7 @@
           <w:sz w:val="24"/>
           <w:szCs w:val="24"/>
         </w:rPr>
-        <w:t xml:space="preserve">Technology transfer is one </w:t>
-      </w:r>
-      <w:bookmarkStart w:id="0" w:name="_GoBack"/>
-      <w:bookmarkEnd w:id="0"/>
-      <w:r>
-        <w:rPr>
-          <w:rFonts w:ascii="Times New Roman" w:hAnsi="Times New Roman" w:cs="Times New Roman"/>
-          <w:sz w:val="24"/>
-          <w:szCs w:val="24"/>
-        </w:rPr>
-        <w:t xml:space="preserve">of the </w:t>
+        <w:t xml:space="preserve">Technology transfer is one of the </w:t>
       </w:r>
       <w:r>
         <w:rPr>
@@ -270,7 +262,23 @@
           <w:sz w:val="24"/>
           <w:szCs w:val="24"/>
         </w:rPr>
-        <w:t xml:space="preserve">areas where the federal government of the United States of America has taken significant goal-oriented actions </w:t>
+        <w:t xml:space="preserve">areas where the federal government of the United States of America has </w:t>
+      </w:r>
+      <w:r>
+        <w:rPr>
+          <w:rFonts w:ascii="Times New Roman" w:hAnsi="Times New Roman" w:cs="Times New Roman"/>
+          <w:sz w:val="24"/>
+          <w:szCs w:val="24"/>
+        </w:rPr>
+        <w:t>implemented</w:t>
+      </w:r>
+      <w:r>
+        <w:rPr>
+          <w:rFonts w:ascii="Times New Roman" w:hAnsi="Times New Roman" w:cs="Times New Roman"/>
+          <w:sz w:val="24"/>
+          <w:szCs w:val="24"/>
+        </w:rPr>
+        <w:t xml:space="preserve"> significant goal-oriented actions </w:t>
       </w:r>
       <w:r>
         <w:rPr>
@@ -302,15 +310,23 @@
           <w:sz w:val="24"/>
           <w:szCs w:val="24"/>
         </w:rPr>
-        <w:t xml:space="preserve">The </w:t>
-      </w:r>
-      <w:r>
-        <w:rPr>
-          <w:rFonts w:ascii="Times New Roman" w:hAnsi="Times New Roman" w:cs="Times New Roman"/>
-          <w:sz w:val="24"/>
-          <w:szCs w:val="24"/>
-        </w:rPr>
-        <w:t xml:space="preserve">public policy of the U.S. </w:t>
+        <w:t>U.S.</w:t>
+      </w:r>
+      <w:r>
+        <w:rPr>
+          <w:rFonts w:ascii="Times New Roman" w:hAnsi="Times New Roman" w:cs="Times New Roman"/>
+          <w:sz w:val="24"/>
+          <w:szCs w:val="24"/>
+        </w:rPr>
+        <w:t xml:space="preserve"> </w:t>
+      </w:r>
+      <w:r>
+        <w:rPr>
+          <w:rFonts w:ascii="Times New Roman" w:hAnsi="Times New Roman" w:cs="Times New Roman"/>
+          <w:sz w:val="24"/>
+          <w:szCs w:val="24"/>
+        </w:rPr>
+        <w:t xml:space="preserve">public policy </w:t>
       </w:r>
       <w:r>
         <w:rPr>
@@ -334,7 +350,23 @@
           <w:sz w:val="24"/>
           <w:szCs w:val="24"/>
         </w:rPr>
-        <w:t>ic worthy of serious study for at least three reasons</w:t>
+        <w:t xml:space="preserve">ic worthy of serious </w:t>
+      </w:r>
+      <w:r>
+        <w:rPr>
+          <w:rFonts w:ascii="Times New Roman" w:hAnsi="Times New Roman" w:cs="Times New Roman"/>
+          <w:sz w:val="24"/>
+          <w:szCs w:val="24"/>
+        </w:rPr>
+        <w:t xml:space="preserve">scholarly </w:t>
+      </w:r>
+      <w:r>
+        <w:rPr>
+          <w:rFonts w:ascii="Times New Roman" w:hAnsi="Times New Roman" w:cs="Times New Roman"/>
+          <w:sz w:val="24"/>
+          <w:szCs w:val="24"/>
+        </w:rPr>
+        <w:t>study for at least three reasons</w:t>
       </w:r>
       <w:r>
         <w:rPr>
@@ -662,7 +694,39 @@
           <w:sz w:val="24"/>
           <w:szCs w:val="24"/>
         </w:rPr>
-        <w:t xml:space="preserve">Many technology transfer professionals seem to believe that the development stage of R&amp;D projects has a significant influence on technology transfer outcomes.  </w:t>
+        <w:t xml:space="preserve">Many technology transfer professionals seem to believe that the development stage of </w:t>
+      </w:r>
+      <w:r>
+        <w:rPr>
+          <w:rFonts w:ascii="Times New Roman" w:hAnsi="Times New Roman" w:cs="Times New Roman"/>
+          <w:sz w:val="24"/>
+          <w:szCs w:val="24"/>
+        </w:rPr>
+        <w:t>research and development (</w:t>
+      </w:r>
+      <w:r>
+        <w:rPr>
+          <w:rFonts w:ascii="Times New Roman" w:hAnsi="Times New Roman" w:cs="Times New Roman"/>
+          <w:sz w:val="24"/>
+          <w:szCs w:val="24"/>
+        </w:rPr>
+        <w:t>R&amp;D</w:t>
+      </w:r>
+      <w:r>
+        <w:rPr>
+          <w:rFonts w:ascii="Times New Roman" w:hAnsi="Times New Roman" w:cs="Times New Roman"/>
+          <w:sz w:val="24"/>
+          <w:szCs w:val="24"/>
+        </w:rPr>
+        <w:t>)</w:t>
+      </w:r>
+      <w:r>
+        <w:rPr>
+          <w:rFonts w:ascii="Times New Roman" w:hAnsi="Times New Roman" w:cs="Times New Roman"/>
+          <w:sz w:val="24"/>
+          <w:szCs w:val="24"/>
+        </w:rPr>
+        <w:t xml:space="preserve"> projects has a significant influence on technology transfer outcomes.  </w:t>
       </w:r>
       <w:r>
         <w:rPr>
@@ -971,7 +1035,23 @@
           <w:sz w:val="24"/>
           <w:szCs w:val="24"/>
         </w:rPr>
-        <w:t xml:space="preserve"> has taken significant goal-oriented actions during the nation’s history, particularly in the last 75 years.</w:t>
+        <w:t xml:space="preserve"> has </w:t>
+      </w:r>
+      <w:r>
+        <w:rPr>
+          <w:rFonts w:ascii="Times New Roman" w:hAnsi="Times New Roman" w:cs="Times New Roman"/>
+          <w:sz w:val="24"/>
+          <w:szCs w:val="24"/>
+        </w:rPr>
+        <w:t>implemented</w:t>
+      </w:r>
+      <w:r>
+        <w:rPr>
+          <w:rFonts w:ascii="Times New Roman" w:hAnsi="Times New Roman" w:cs="Times New Roman"/>
+          <w:sz w:val="24"/>
+          <w:szCs w:val="24"/>
+        </w:rPr>
+        <w:t xml:space="preserve"> significant goal-oriented actions during the nation’s history, particularly in the last 75 years.</w:t>
       </w:r>
     </w:p>
     <w:p>
@@ -2209,23 +2289,55 @@
           <w:sz w:val="24"/>
           <w:szCs w:val="24"/>
         </w:rPr>
-        <w:t xml:space="preserve">tudies that </w:t>
-      </w:r>
-      <w:r>
-        <w:rPr>
-          <w:rFonts w:ascii="Times New Roman" w:hAnsi="Times New Roman" w:cs="Times New Roman"/>
-          <w:sz w:val="24"/>
-          <w:szCs w:val="24"/>
-        </w:rPr>
-        <w:t>were unearth generally</w:t>
-      </w:r>
-      <w:r>
-        <w:rPr>
-          <w:rFonts w:ascii="Times New Roman" w:hAnsi="Times New Roman" w:cs="Times New Roman"/>
-          <w:sz w:val="24"/>
-          <w:szCs w:val="24"/>
-        </w:rPr>
-        <w:t xml:space="preserve"> provided policy options were formative </w:t>
+        <w:t>tudies</w:t>
+      </w:r>
+      <w:r>
+        <w:rPr>
+          <w:rFonts w:ascii="Times New Roman" w:hAnsi="Times New Roman" w:cs="Times New Roman"/>
+          <w:sz w:val="24"/>
+          <w:szCs w:val="24"/>
+        </w:rPr>
+        <w:t xml:space="preserve"> unearthed</w:t>
+      </w:r>
+      <w:r>
+        <w:rPr>
+          <w:rFonts w:ascii="Times New Roman" w:hAnsi="Times New Roman" w:cs="Times New Roman"/>
+          <w:sz w:val="24"/>
+          <w:szCs w:val="24"/>
+        </w:rPr>
+        <w:t xml:space="preserve"> that </w:t>
+      </w:r>
+      <w:r>
+        <w:rPr>
+          <w:rFonts w:ascii="Times New Roman" w:hAnsi="Times New Roman" w:cs="Times New Roman"/>
+          <w:sz w:val="24"/>
+          <w:szCs w:val="24"/>
+        </w:rPr>
+        <w:t>do</w:t>
+      </w:r>
+      <w:r>
+        <w:rPr>
+          <w:rFonts w:ascii="Times New Roman" w:hAnsi="Times New Roman" w:cs="Times New Roman"/>
+          <w:sz w:val="24"/>
+          <w:szCs w:val="24"/>
+        </w:rPr>
+        <w:t xml:space="preserve"> provide</w:t>
+      </w:r>
+      <w:r>
+        <w:rPr>
+          <w:rFonts w:ascii="Times New Roman" w:hAnsi="Times New Roman" w:cs="Times New Roman"/>
+          <w:sz w:val="24"/>
+          <w:szCs w:val="24"/>
+        </w:rPr>
+        <w:t xml:space="preserve"> policy options are generally</w:t>
+      </w:r>
+      <w:r>
+        <w:rPr>
+          <w:rFonts w:ascii="Times New Roman" w:hAnsi="Times New Roman" w:cs="Times New Roman"/>
+          <w:sz w:val="24"/>
+          <w:szCs w:val="24"/>
+        </w:rPr>
+        <w:t xml:space="preserve"> formative </w:t>
       </w:r>
       <w:r>
         <w:rPr>
@@ -2347,7 +2459,39 @@
           <w:sz w:val="24"/>
           <w:szCs w:val="24"/>
         </w:rPr>
-        <w:t>related to technology transfer seems to imply that technology is patent rights to a government recognized invention (</w:t>
+        <w:t xml:space="preserve">related to technology transfer seems to imply that </w:t>
+      </w:r>
+      <w:r>
+        <w:rPr>
+          <w:rFonts w:ascii="Times New Roman" w:hAnsi="Times New Roman" w:cs="Times New Roman"/>
+          <w:sz w:val="24"/>
+          <w:szCs w:val="24"/>
+        </w:rPr>
+        <w:t xml:space="preserve">a </w:t>
+      </w:r>
+      <w:r>
+        <w:rPr>
+          <w:rFonts w:ascii="Times New Roman" w:hAnsi="Times New Roman" w:cs="Times New Roman"/>
+          <w:sz w:val="24"/>
+          <w:szCs w:val="24"/>
+        </w:rPr>
+        <w:t xml:space="preserve">technology is </w:t>
+      </w:r>
+      <w:r>
+        <w:rPr>
+          <w:rFonts w:ascii="Times New Roman" w:hAnsi="Times New Roman" w:cs="Times New Roman"/>
+          <w:sz w:val="24"/>
+          <w:szCs w:val="24"/>
+        </w:rPr>
+        <w:t xml:space="preserve">a </w:t>
+      </w:r>
+      <w:r>
+        <w:rPr>
+          <w:rFonts w:ascii="Times New Roman" w:hAnsi="Times New Roman" w:cs="Times New Roman"/>
+          <w:sz w:val="24"/>
+          <w:szCs w:val="24"/>
+        </w:rPr>
+        <w:t>patent right to a government recognized invention (</w:t>
       </w:r>
       <w:proofErr w:type="spellStart"/>
       <w:r>
@@ -2544,7 +2688,15 @@
           <w:sz w:val="24"/>
           <w:szCs w:val="24"/>
         </w:rPr>
-        <w:t xml:space="preserve"> an area of some</w:t>
+        <w:t xml:space="preserve"> </w:t>
+      </w:r>
+      <w:r>
+        <w:rPr>
+          <w:rFonts w:ascii="Times New Roman" w:hAnsi="Times New Roman" w:cs="Times New Roman"/>
+          <w:sz w:val="24"/>
+          <w:szCs w:val="24"/>
+        </w:rPr>
+        <w:t>up for</w:t>
       </w:r>
       <w:r>
         <w:rPr>
@@ -2725,7 +2877,23 @@
           <w:sz w:val="24"/>
           <w:szCs w:val="24"/>
         </w:rPr>
-        <w:t xml:space="preserve"> maximize construct validity.  Executed patent licenses, established new business entities, executed sponsored research agreements have all been used as proxies for technology transfer (</w:t>
+        <w:t xml:space="preserve"> maximize construct validity.  Executed patent licenses, established new business entities, </w:t>
+      </w:r>
+      <w:r>
+        <w:rPr>
+          <w:rFonts w:ascii="Times New Roman" w:hAnsi="Times New Roman" w:cs="Times New Roman"/>
+          <w:sz w:val="24"/>
+          <w:szCs w:val="24"/>
+        </w:rPr>
+        <w:t xml:space="preserve">and </w:t>
+      </w:r>
+      <w:r>
+        <w:rPr>
+          <w:rFonts w:ascii="Times New Roman" w:hAnsi="Times New Roman" w:cs="Times New Roman"/>
+          <w:sz w:val="24"/>
+          <w:szCs w:val="24"/>
+        </w:rPr>
+        <w:t>executed sponsored research agreements have all been used as proxies for technology transfer (</w:t>
       </w:r>
       <w:r>
         <w:rPr>
@@ -2849,15 +3017,31 @@
           <w:sz w:val="24"/>
           <w:szCs w:val="24"/>
         </w:rPr>
-        <w:t xml:space="preserve">-categorizing activities or </w:t>
-      </w:r>
-      <w:r>
-        <w:rPr>
-          <w:rFonts w:ascii="Times New Roman" w:hAnsi="Times New Roman" w:cs="Times New Roman"/>
-          <w:sz w:val="24"/>
-          <w:szCs w:val="24"/>
-        </w:rPr>
-        <w:t xml:space="preserve">double counting depending on how these measures are used. </w:t>
+        <w:t xml:space="preserve">-categorizing or </w:t>
+      </w:r>
+      <w:r>
+        <w:rPr>
+          <w:rFonts w:ascii="Times New Roman" w:hAnsi="Times New Roman" w:cs="Times New Roman"/>
+          <w:sz w:val="24"/>
+          <w:szCs w:val="24"/>
+        </w:rPr>
+        <w:t xml:space="preserve">double counting </w:t>
+      </w:r>
+      <w:r>
+        <w:rPr>
+          <w:rFonts w:ascii="Times New Roman" w:hAnsi="Times New Roman" w:cs="Times New Roman"/>
+          <w:sz w:val="24"/>
+          <w:szCs w:val="24"/>
+        </w:rPr>
+        <w:t xml:space="preserve">activities </w:t>
+      </w:r>
+      <w:r>
+        <w:rPr>
+          <w:rFonts w:ascii="Times New Roman" w:hAnsi="Times New Roman" w:cs="Times New Roman"/>
+          <w:sz w:val="24"/>
+          <w:szCs w:val="24"/>
+        </w:rPr>
+        <w:t xml:space="preserve">depending on how these measures are used. </w:t>
       </w:r>
       <w:r>
         <w:rPr>
@@ -2913,7 +3097,15 @@
           <w:sz w:val="24"/>
           <w:szCs w:val="24"/>
         </w:rPr>
-        <w:t xml:space="preserve">In such situations, using both measures would essentially double count a single instance of technology </w:t>
+        <w:t xml:space="preserve">In such situations, using both measures would essentially double count a single instance of technology transfer.  </w:t>
+      </w:r>
+      <w:r>
+        <w:rPr>
+          <w:rFonts w:ascii="Times New Roman" w:hAnsi="Times New Roman" w:cs="Times New Roman"/>
+          <w:sz w:val="24"/>
+          <w:szCs w:val="24"/>
+        </w:rPr>
+        <w:t xml:space="preserve">Sponsored research may not be related to technology previously developed at the </w:t>
       </w:r>
       <w:r>
         <w:rPr>
@@ -2922,15 +3114,7 @@
           <w:szCs w:val="24"/>
         </w:rPr>
         <w:lastRenderedPageBreak/>
-        <w:t xml:space="preserve">transfer.  </w:t>
-      </w:r>
-      <w:r>
-        <w:rPr>
-          <w:rFonts w:ascii="Times New Roman" w:hAnsi="Times New Roman" w:cs="Times New Roman"/>
-          <w:sz w:val="24"/>
-          <w:szCs w:val="24"/>
-        </w:rPr>
-        <w:t xml:space="preserve">Sponsored research may not be related to technology previously developed at the university that is available for transfer to the private sector.  </w:t>
+        <w:t xml:space="preserve">university.  </w:t>
       </w:r>
       <w:r>
         <w:rPr>
@@ -3212,7 +3396,63 @@
           <w:sz w:val="24"/>
           <w:szCs w:val="24"/>
         </w:rPr>
-        <w:t xml:space="preserve">considered in the technology transfer process at all.  </w:t>
+        <w:t>considered in the</w:t>
+      </w:r>
+      <w:r>
+        <w:rPr>
+          <w:rFonts w:ascii="Times New Roman" w:hAnsi="Times New Roman" w:cs="Times New Roman"/>
+          <w:sz w:val="24"/>
+          <w:szCs w:val="24"/>
+        </w:rPr>
+        <w:t xml:space="preserve"> study of</w:t>
+      </w:r>
+      <w:r>
+        <w:rPr>
+          <w:rFonts w:ascii="Times New Roman" w:hAnsi="Times New Roman" w:cs="Times New Roman"/>
+          <w:sz w:val="24"/>
+          <w:szCs w:val="24"/>
+        </w:rPr>
+        <w:t xml:space="preserve"> technology transfer.  </w:t>
+      </w:r>
+      <w:r>
+        <w:rPr>
+          <w:rFonts w:ascii="Times New Roman" w:hAnsi="Times New Roman" w:cs="Times New Roman"/>
+          <w:sz w:val="24"/>
+          <w:szCs w:val="24"/>
+        </w:rPr>
+        <w:t xml:space="preserve">There are articles and reports that discuss the technology readiness level (TRL) scale </w:t>
+      </w:r>
+      <w:r>
+        <w:rPr>
+          <w:rFonts w:ascii="Times New Roman" w:hAnsi="Times New Roman" w:cs="Times New Roman"/>
+          <w:sz w:val="24"/>
+          <w:szCs w:val="24"/>
+        </w:rPr>
+        <w:t>(EARTO, 2014</w:t>
+      </w:r>
+      <w:r>
+        <w:rPr>
+          <w:rFonts w:ascii="Times New Roman" w:hAnsi="Times New Roman" w:cs="Times New Roman"/>
+          <w:sz w:val="24"/>
+          <w:szCs w:val="24"/>
+        </w:rPr>
+        <w:t>),</w:t>
+      </w:r>
+      <w:r>
+        <w:rPr>
+          <w:rFonts w:ascii="Times New Roman" w:hAnsi="Times New Roman" w:cs="Times New Roman"/>
+          <w:sz w:val="24"/>
+          <w:szCs w:val="24"/>
+        </w:rPr>
+        <w:t xml:space="preserve"> </w:t>
+      </w:r>
+      <w:r>
+        <w:rPr>
+          <w:rFonts w:ascii="Times New Roman" w:hAnsi="Times New Roman" w:cs="Times New Roman"/>
+          <w:sz w:val="24"/>
+          <w:szCs w:val="24"/>
+        </w:rPr>
+        <w:t xml:space="preserve">but most of these sources are merely describe it.  </w:t>
       </w:r>
       <w:r>
         <w:rPr>
@@ -3440,7 +3680,15 @@
           <w:szCs w:val="24"/>
         </w:rPr>
         <w:lastRenderedPageBreak/>
-        <w:t>Several studies have included geographic considerations (</w:t>
+        <w:t>Several studies have included geographic considerations in their analyses</w:t>
+      </w:r>
+      <w:r>
+        <w:rPr>
+          <w:rFonts w:ascii="Times New Roman" w:hAnsi="Times New Roman" w:cs="Times New Roman"/>
+          <w:sz w:val="24"/>
+          <w:szCs w:val="24"/>
+        </w:rPr>
+        <w:t xml:space="preserve"> (</w:t>
       </w:r>
       <w:r>
         <w:rPr>
@@ -3546,7 +3794,15 @@
           <w:sz w:val="24"/>
           <w:szCs w:val="24"/>
         </w:rPr>
-        <w:t xml:space="preserve">, 2014) in their analyses.  However, many times geography is considered only in the context of economic characteristics such as available venture capital within a geographic region.  Other studies have explored the association between cities and innovation in general (Florida, Alder &amp; </w:t>
+        <w:t>, 2014)</w:t>
+      </w:r>
+      <w:r>
+        <w:rPr>
+          <w:rFonts w:ascii="Times New Roman" w:hAnsi="Times New Roman" w:cs="Times New Roman"/>
+          <w:sz w:val="24"/>
+          <w:szCs w:val="24"/>
+        </w:rPr>
+        <w:t xml:space="preserve">.  However, many times geography is considered only in the context of economic characteristics such as available venture capital within a geographic region.  Other studies have explored the association between cities and innovation in general (Florida, Alder &amp; </w:t>
       </w:r>
       <w:proofErr w:type="spellStart"/>
       <w:r>
@@ -4107,7 +4363,23 @@
           <w:sz w:val="24"/>
           <w:szCs w:val="24"/>
         </w:rPr>
-        <w:t>Answering this primary research question requires answering several related sub-questions.  One of these sub-questions is:</w:t>
+        <w:t>Answering this primary research question requires answering several related sub-questions.  One of these sub-questions is</w:t>
+      </w:r>
+      <w:r>
+        <w:rPr>
+          <w:rFonts w:ascii="Times New Roman" w:hAnsi="Times New Roman" w:cs="Times New Roman"/>
+          <w:sz w:val="24"/>
+          <w:szCs w:val="24"/>
+        </w:rPr>
+        <w:t xml:space="preserve"> as follows</w:t>
+      </w:r>
+      <w:r>
+        <w:rPr>
+          <w:rFonts w:ascii="Times New Roman" w:hAnsi="Times New Roman" w:cs="Times New Roman"/>
+          <w:sz w:val="24"/>
+          <w:szCs w:val="24"/>
+        </w:rPr>
+        <w:t>:</w:t>
       </w:r>
     </w:p>
     <w:p>
@@ -4129,7 +4401,23 @@
           <w:sz w:val="24"/>
           <w:szCs w:val="24"/>
         </w:rPr>
-        <w:t>Is there a statistically significant association between development stage of a federally-funded R&amp;D project and the successful transfer to the private sector of technology derived from the R&amp;D project?</w:t>
+        <w:t xml:space="preserve">Is there a statistically significant association between </w:t>
+      </w:r>
+      <w:r>
+        <w:rPr>
+          <w:rFonts w:ascii="Times New Roman" w:hAnsi="Times New Roman" w:cs="Times New Roman"/>
+          <w:sz w:val="24"/>
+          <w:szCs w:val="24"/>
+        </w:rPr>
+        <w:t xml:space="preserve">the </w:t>
+      </w:r>
+      <w:r>
+        <w:rPr>
+          <w:rFonts w:ascii="Times New Roman" w:hAnsi="Times New Roman" w:cs="Times New Roman"/>
+          <w:sz w:val="24"/>
+          <w:szCs w:val="24"/>
+        </w:rPr>
+        <w:t>development stage of a federally-funded R&amp;D project and the successful transfer to the private sector of technology derived from the R&amp;D project?</w:t>
       </w:r>
     </w:p>
     <w:p>
@@ -4209,7 +4497,23 @@
           <w:szCs w:val="24"/>
         </w:rPr>
         <w:lastRenderedPageBreak/>
-        <w:t>Is there a statistically significant association between the successful transfer to the private sector of technology derived from federally-funded R&amp;D projects and the spatial distance between where the R&amp;D project is conduct and the nearest city?</w:t>
+        <w:t>Is there a statistically significant association between the successful transfer to the private sector of technology derived from federally-funded R&amp;D projects and the spatial distance between where the R&amp;D project is conduct</w:t>
+      </w:r>
+      <w:r>
+        <w:rPr>
+          <w:rFonts w:ascii="Times New Roman" w:hAnsi="Times New Roman" w:cs="Times New Roman"/>
+          <w:sz w:val="24"/>
+          <w:szCs w:val="24"/>
+        </w:rPr>
+        <w:t>ed</w:t>
+      </w:r>
+      <w:r>
+        <w:rPr>
+          <w:rFonts w:ascii="Times New Roman" w:hAnsi="Times New Roman" w:cs="Times New Roman"/>
+          <w:sz w:val="24"/>
+          <w:szCs w:val="24"/>
+        </w:rPr>
+        <w:t xml:space="preserve"> and the nearest city?</w:t>
       </w:r>
     </w:p>
     <w:p>
@@ -4446,7 +4750,23 @@
           <w:sz w:val="24"/>
           <w:szCs w:val="24"/>
         </w:rPr>
-        <w:t xml:space="preserve"> to identify and describe public policy alternatives that will likely increase the number and percentage of technologies derived from federally-funded R&amp;D projects that are successfully transferred to the private sector as well as reduce the time it takes for such transfer to occur. </w:t>
+        <w:t xml:space="preserve"> to identify and describe public policy alternatives that will likely increase the number and percentage of technologies derived from federally-funded R&amp;D projects that are successfully transferred to the private sector as well as reduce the time it takes for </w:t>
+      </w:r>
+      <w:r>
+        <w:rPr>
+          <w:rFonts w:ascii="Times New Roman" w:hAnsi="Times New Roman" w:cs="Times New Roman"/>
+          <w:sz w:val="24"/>
+          <w:szCs w:val="24"/>
+        </w:rPr>
+        <w:t xml:space="preserve">technology </w:t>
+      </w:r>
+      <w:r>
+        <w:rPr>
+          <w:rFonts w:ascii="Times New Roman" w:hAnsi="Times New Roman" w:cs="Times New Roman"/>
+          <w:sz w:val="24"/>
+          <w:szCs w:val="24"/>
+        </w:rPr>
+        <w:t xml:space="preserve">transfer to occur. </w:t>
       </w:r>
     </w:p>
     <w:p>
@@ -4702,7 +5022,16 @@
           <w:sz w:val="24"/>
           <w:szCs w:val="24"/>
         </w:rPr>
-        <w:t xml:space="preserve">from construct of technology transfer because the person on entity that originally developed or controlled a technology has limited influence over how the technology is utilized once the transfer of the technology has occurred.  </w:t>
+        <w:t xml:space="preserve">from construct of technology transfer because the person on entity that originally developed or controlled a technology has limited influence over how the technology is utilized once the transfer of the </w:t>
+      </w:r>
+      <w:r>
+        <w:rPr>
+          <w:rFonts w:ascii="Times New Roman" w:hAnsi="Times New Roman" w:cs="Times New Roman"/>
+          <w:sz w:val="24"/>
+          <w:szCs w:val="24"/>
+        </w:rPr>
+        <w:lastRenderedPageBreak/>
+        <w:t xml:space="preserve">technology has occurred.  </w:t>
       </w:r>
       <w:r>
         <w:rPr>
@@ -4718,16 +5047,39 @@
           <w:sz w:val="24"/>
           <w:szCs w:val="24"/>
         </w:rPr>
-        <w:t xml:space="preserve">will use two criteria to indicate instances of technology </w:t>
-      </w:r>
-      <w:r>
-        <w:rPr>
-          <w:rFonts w:ascii="Times New Roman" w:hAnsi="Times New Roman" w:cs="Times New Roman"/>
-          <w:sz w:val="24"/>
-          <w:szCs w:val="24"/>
-        </w:rPr>
-        <w:lastRenderedPageBreak/>
-        <w:t xml:space="preserve">transfer. An intellectual property license agreement for a technology with a lineage that traces back to a federally-funded R&amp;D project will serve as a proxy for an instance of technology transfer.  Additionally, a published peer reviewed journal article with a lineage that traces back to a federally-funded R&amp;D project and for which there is no allowed patent or patent application being actively prosecuted will also serve as a proxy for an instance of technology transfer.  </w:t>
+        <w:t>will use two criteria to indicate instances of technology transfer. An intellectual property license agreement for a technology with a lineage that traces back to a federally-funded R&amp;D project will serve as a proxy for an instance of technology transfer.  Additionally, a published peer reviewed journal article with a lineage that traces back to a federally-funded R&amp;D project and for whi</w:t>
+      </w:r>
+      <w:r>
+        <w:rPr>
+          <w:rFonts w:ascii="Times New Roman" w:hAnsi="Times New Roman" w:cs="Times New Roman"/>
+          <w:sz w:val="24"/>
+          <w:szCs w:val="24"/>
+        </w:rPr>
+        <w:t>ch there is no allowed patent,</w:t>
+      </w:r>
+      <w:r>
+        <w:rPr>
+          <w:rFonts w:ascii="Times New Roman" w:hAnsi="Times New Roman" w:cs="Times New Roman"/>
+          <w:sz w:val="24"/>
+          <w:szCs w:val="24"/>
+        </w:rPr>
+        <w:t xml:space="preserve"> patent application being actively prosecuted</w:t>
+      </w:r>
+      <w:r>
+        <w:rPr>
+          <w:rFonts w:ascii="Times New Roman" w:hAnsi="Times New Roman" w:cs="Times New Roman"/>
+          <w:sz w:val="24"/>
+          <w:szCs w:val="24"/>
+        </w:rPr>
+        <w:t>, or license agreement</w:t>
+      </w:r>
+      <w:r>
+        <w:rPr>
+          <w:rFonts w:ascii="Times New Roman" w:hAnsi="Times New Roman" w:cs="Times New Roman"/>
+          <w:sz w:val="24"/>
+          <w:szCs w:val="24"/>
+        </w:rPr>
+        <w:t xml:space="preserve"> will also serve as a proxy for an instance of technology transfer.  </w:t>
       </w:r>
       <w:r>
         <w:rPr>
@@ -4759,25 +5111,39 @@
           <w:sz w:val="24"/>
           <w:szCs w:val="24"/>
         </w:rPr>
-        <w:t xml:space="preserve">using a dichotomous variable indicating </w:t>
-      </w:r>
-      <w:proofErr w:type="gramStart"/>
-      <w:r>
-        <w:rPr>
-          <w:rFonts w:ascii="Times New Roman" w:hAnsi="Times New Roman" w:cs="Times New Roman"/>
-          <w:sz w:val="24"/>
-          <w:szCs w:val="24"/>
-        </w:rPr>
-        <w:t>whether or not</w:t>
-      </w:r>
-      <w:proofErr w:type="gramEnd"/>
-      <w:r>
-        <w:rPr>
-          <w:rFonts w:ascii="Times New Roman" w:hAnsi="Times New Roman" w:cs="Times New Roman"/>
-          <w:sz w:val="24"/>
-          <w:szCs w:val="24"/>
-        </w:rPr>
-        <w:t xml:space="preserve"> the technology derived from federally-funded R&amp;D is made readily available to the private sector through either an executed license agreement if at least one U.S. patent exists for the technology derived from the federally-funded R&amp;D project or a published peer-reviewed academic journal article if no U.S. patents and patent applications in active prosecution exist for the technology.</w:t>
+        <w:t xml:space="preserve">using a dichotomous variable indicating whether or not the technology derived from federally-funded R&amp;D is made readily available to the private sector through either an executed license agreement if at least one U.S. patent exists for the technology derived from the federally-funded R&amp;D project or a published peer-reviewed academic journal article if no </w:t>
+      </w:r>
+      <w:r>
+        <w:rPr>
+          <w:rFonts w:ascii="Times New Roman" w:hAnsi="Times New Roman" w:cs="Times New Roman"/>
+          <w:sz w:val="24"/>
+          <w:szCs w:val="24"/>
+        </w:rPr>
+        <w:t>allowed U.S. patents,</w:t>
+      </w:r>
+      <w:r>
+        <w:rPr>
+          <w:rFonts w:ascii="Times New Roman" w:hAnsi="Times New Roman" w:cs="Times New Roman"/>
+          <w:sz w:val="24"/>
+          <w:szCs w:val="24"/>
+        </w:rPr>
+        <w:t xml:space="preserve"> patent applications in active prosecution</w:t>
+      </w:r>
+      <w:r>
+        <w:rPr>
+          <w:rFonts w:ascii="Times New Roman" w:hAnsi="Times New Roman" w:cs="Times New Roman"/>
+          <w:sz w:val="24"/>
+          <w:szCs w:val="24"/>
+        </w:rPr>
+        <w:t>, or license agreement</w:t>
+      </w:r>
+      <w:r>
+        <w:rPr>
+          <w:rFonts w:ascii="Times New Roman" w:hAnsi="Times New Roman" w:cs="Times New Roman"/>
+          <w:sz w:val="24"/>
+          <w:szCs w:val="24"/>
+        </w:rPr>
+        <w:t xml:space="preserve"> exist for the technology.</w:t>
       </w:r>
     </w:p>
     <w:p>
@@ -5555,23 +5921,23 @@
           <w:sz w:val="24"/>
           <w:szCs w:val="24"/>
         </w:rPr>
-        <w:t xml:space="preserve"> plan </w:t>
-      </w:r>
-      <w:r>
-        <w:rPr>
-          <w:rFonts w:ascii="Times New Roman" w:hAnsi="Times New Roman" w:cs="Times New Roman"/>
-          <w:sz w:val="24"/>
-          <w:szCs w:val="24"/>
-        </w:rPr>
-        <w:t xml:space="preserve">is </w:t>
-      </w:r>
-      <w:r>
-        <w:rPr>
-          <w:rFonts w:ascii="Times New Roman" w:hAnsi="Times New Roman" w:cs="Times New Roman"/>
-          <w:sz w:val="24"/>
-          <w:szCs w:val="24"/>
-        </w:rPr>
-        <w:t xml:space="preserve">to control for the following variables, which may have an influence on </w:t>
+        <w:t xml:space="preserve"> </w:t>
+      </w:r>
+      <w:r>
+        <w:rPr>
+          <w:rFonts w:ascii="Times New Roman" w:hAnsi="Times New Roman" w:cs="Times New Roman"/>
+          <w:sz w:val="24"/>
+          <w:szCs w:val="24"/>
+        </w:rPr>
+        <w:t>study will</w:t>
+      </w:r>
+      <w:r>
+        <w:rPr>
+          <w:rFonts w:ascii="Times New Roman" w:hAnsi="Times New Roman" w:cs="Times New Roman"/>
+          <w:sz w:val="24"/>
+          <w:szCs w:val="24"/>
+        </w:rPr>
+        <w:t xml:space="preserve"> control for the following variables, which may have an influence on </w:t>
       </w:r>
       <w:proofErr w:type="gramStart"/>
       <w:r>
@@ -5761,7 +6127,23 @@
           <w:sz w:val="24"/>
           <w:szCs w:val="24"/>
         </w:rPr>
-        <w:t xml:space="preserve">The data will need to be compiled </w:t>
+        <w:t xml:space="preserve">The data </w:t>
+      </w:r>
+      <w:r>
+        <w:rPr>
+          <w:rFonts w:ascii="Times New Roman" w:hAnsi="Times New Roman" w:cs="Times New Roman"/>
+          <w:sz w:val="24"/>
+          <w:szCs w:val="24"/>
+        </w:rPr>
+        <w:t xml:space="preserve">for this study </w:t>
+      </w:r>
+      <w:r>
+        <w:rPr>
+          <w:rFonts w:ascii="Times New Roman" w:hAnsi="Times New Roman" w:cs="Times New Roman"/>
+          <w:sz w:val="24"/>
+          <w:szCs w:val="24"/>
+        </w:rPr>
+        <w:t xml:space="preserve">will need to be compiled </w:t>
       </w:r>
       <w:r>
         <w:rPr>
@@ -5873,7 +6255,23 @@
           <w:sz w:val="24"/>
           <w:szCs w:val="24"/>
         </w:rPr>
-        <w:t xml:space="preserve"> in the past.  This will help ensure that the technology transfer process has had a chance to play itself out for each case.  The technology transfer process occurs over an extended </w:t>
+        <w:t xml:space="preserve"> in the past.  This will help ensure that the technology transfer process has had </w:t>
+      </w:r>
+      <w:r>
+        <w:rPr>
+          <w:rFonts w:ascii="Times New Roman" w:hAnsi="Times New Roman" w:cs="Times New Roman"/>
+          <w:sz w:val="24"/>
+          <w:szCs w:val="24"/>
+        </w:rPr>
+        <w:t>ample time</w:t>
+      </w:r>
+      <w:r>
+        <w:rPr>
+          <w:rFonts w:ascii="Times New Roman" w:hAnsi="Times New Roman" w:cs="Times New Roman"/>
+          <w:sz w:val="24"/>
+          <w:szCs w:val="24"/>
+        </w:rPr>
+        <w:t xml:space="preserve"> to play itself out.  The technology transfer process occurs over an extended </w:t>
       </w:r>
       <w:r>
         <w:rPr>
@@ -5897,7 +6295,31 @@
           <w:sz w:val="24"/>
           <w:szCs w:val="24"/>
         </w:rPr>
-        <w:t>uting the transfer.  Based on the</w:t>
+        <w:t xml:space="preserve">uting the transfer.  </w:t>
+      </w:r>
+      <w:r>
+        <w:rPr>
+          <w:rFonts w:ascii="Times New Roman" w:hAnsi="Times New Roman" w:cs="Times New Roman"/>
+          <w:sz w:val="24"/>
+          <w:szCs w:val="24"/>
+        </w:rPr>
+        <w:t>I</w:t>
+      </w:r>
+      <w:r>
+        <w:rPr>
+          <w:rFonts w:ascii="Times New Roman" w:hAnsi="Times New Roman" w:cs="Times New Roman"/>
+          <w:sz w:val="24"/>
+          <w:szCs w:val="24"/>
+        </w:rPr>
+        <w:t>t is reasonable to assume that this process will be completed within a</w:t>
+      </w:r>
+      <w:r>
+        <w:rPr>
+          <w:rFonts w:ascii="Times New Roman" w:hAnsi="Times New Roman" w:cs="Times New Roman"/>
+          <w:sz w:val="24"/>
+          <w:szCs w:val="24"/>
+        </w:rPr>
+        <w:t>fter</w:t>
       </w:r>
       <w:r>
         <w:rPr>
@@ -5913,47 +6335,39 @@
           <w:sz w:val="24"/>
           <w:szCs w:val="24"/>
         </w:rPr>
-        <w:t xml:space="preserve">researcher’s </w:t>
-      </w:r>
-      <w:r>
-        <w:rPr>
-          <w:rFonts w:ascii="Times New Roman" w:hAnsi="Times New Roman" w:cs="Times New Roman"/>
-          <w:sz w:val="24"/>
-          <w:szCs w:val="24"/>
-        </w:rPr>
-        <w:t>professional experience in the techn</w:t>
-      </w:r>
-      <w:r>
-        <w:rPr>
-          <w:rFonts w:ascii="Times New Roman" w:hAnsi="Times New Roman" w:cs="Times New Roman"/>
-          <w:sz w:val="24"/>
-          <w:szCs w:val="24"/>
-        </w:rPr>
-        <w:t xml:space="preserve">ology transfer field, </w:t>
-      </w:r>
-      <w:r>
-        <w:rPr>
-          <w:rFonts w:ascii="Times New Roman" w:hAnsi="Times New Roman" w:cs="Times New Roman"/>
-          <w:sz w:val="24"/>
-          <w:szCs w:val="24"/>
-        </w:rPr>
-        <w:t xml:space="preserve">it is reasonable to assume that this process will be completed within a </w:t>
-      </w:r>
-      <w:r>
-        <w:rPr>
-          <w:rFonts w:ascii="Times New Roman" w:hAnsi="Times New Roman" w:cs="Times New Roman"/>
-          <w:sz w:val="24"/>
-          <w:szCs w:val="24"/>
-        </w:rPr>
-        <w:t>10-year</w:t>
-      </w:r>
-      <w:r>
-        <w:rPr>
-          <w:rFonts w:ascii="Times New Roman" w:hAnsi="Times New Roman" w:cs="Times New Roman"/>
-          <w:sz w:val="24"/>
-          <w:szCs w:val="24"/>
-        </w:rPr>
-        <w:t xml:space="preserve"> period.</w:t>
+        <w:t>10</w:t>
+      </w:r>
+      <w:r>
+        <w:rPr>
+          <w:rFonts w:ascii="Times New Roman" w:hAnsi="Times New Roman" w:cs="Times New Roman"/>
+          <w:sz w:val="24"/>
+          <w:szCs w:val="24"/>
+        </w:rPr>
+        <w:t xml:space="preserve"> </w:t>
+      </w:r>
+      <w:r>
+        <w:rPr>
+          <w:rFonts w:ascii="Times New Roman" w:hAnsi="Times New Roman" w:cs="Times New Roman"/>
+          <w:sz w:val="24"/>
+          <w:szCs w:val="24"/>
+        </w:rPr>
+        <w:t>year</w:t>
+      </w:r>
+      <w:r>
+        <w:rPr>
+          <w:rFonts w:ascii="Times New Roman" w:hAnsi="Times New Roman" w:cs="Times New Roman"/>
+          <w:sz w:val="24"/>
+          <w:szCs w:val="24"/>
+        </w:rPr>
+        <w:t>s</w:t>
+      </w:r>
+      <w:r>
+        <w:rPr>
+          <w:rFonts w:ascii="Times New Roman" w:hAnsi="Times New Roman" w:cs="Times New Roman"/>
+          <w:sz w:val="24"/>
+          <w:szCs w:val="24"/>
+        </w:rPr>
+        <w:t>.</w:t>
       </w:r>
     </w:p>
     <w:p>
@@ -6060,7 +6474,23 @@
           <w:sz w:val="24"/>
           <w:szCs w:val="24"/>
         </w:rPr>
-        <w:t xml:space="preserve">was </w:t>
+        <w:t xml:space="preserve">was chosen because </w:t>
+      </w:r>
+      <w:r>
+        <w:rPr>
+          <w:rFonts w:ascii="Times New Roman" w:hAnsi="Times New Roman" w:cs="Times New Roman"/>
+          <w:sz w:val="24"/>
+          <w:szCs w:val="24"/>
+        </w:rPr>
+        <w:t xml:space="preserve">it should provide the requisite amount of data necessary for the </w:t>
+      </w:r>
+      <w:r>
+        <w:rPr>
+          <w:rFonts w:ascii="Times New Roman" w:hAnsi="Times New Roman" w:cs="Times New Roman"/>
+          <w:sz w:val="24"/>
+          <w:szCs w:val="24"/>
+        </w:rPr>
+        <w:t xml:space="preserve">types of </w:t>
       </w:r>
       <w:r>
         <w:rPr>
@@ -6069,31 +6499,31 @@
           <w:szCs w:val="24"/>
         </w:rPr>
         <w:lastRenderedPageBreak/>
-        <w:t xml:space="preserve">chosen because </w:t>
-      </w:r>
-      <w:r>
-        <w:rPr>
-          <w:rFonts w:ascii="Times New Roman" w:hAnsi="Times New Roman" w:cs="Times New Roman"/>
-          <w:sz w:val="24"/>
-          <w:szCs w:val="24"/>
-        </w:rPr>
-        <w:t xml:space="preserve">it should provide the requisite amount of data necessary for the </w:t>
-      </w:r>
-      <w:r>
-        <w:rPr>
-          <w:rFonts w:ascii="Times New Roman" w:hAnsi="Times New Roman" w:cs="Times New Roman"/>
-          <w:sz w:val="24"/>
-          <w:szCs w:val="24"/>
-        </w:rPr>
-        <w:t xml:space="preserve">types of statistical analysis </w:t>
-      </w:r>
-      <w:r>
-        <w:rPr>
-          <w:rFonts w:ascii="Times New Roman" w:hAnsi="Times New Roman" w:cs="Times New Roman"/>
-          <w:sz w:val="24"/>
-          <w:szCs w:val="24"/>
-        </w:rPr>
-        <w:t xml:space="preserve">intend to </w:t>
+        <w:t xml:space="preserve">statistical analysis </w:t>
+      </w:r>
+      <w:r>
+        <w:rPr>
+          <w:rFonts w:ascii="Times New Roman" w:hAnsi="Times New Roman" w:cs="Times New Roman"/>
+          <w:sz w:val="24"/>
+          <w:szCs w:val="24"/>
+        </w:rPr>
+        <w:t>intend</w:t>
+      </w:r>
+      <w:r>
+        <w:rPr>
+          <w:rFonts w:ascii="Times New Roman" w:hAnsi="Times New Roman" w:cs="Times New Roman"/>
+          <w:sz w:val="24"/>
+          <w:szCs w:val="24"/>
+        </w:rPr>
+        <w:t>ed</w:t>
+      </w:r>
+      <w:r>
+        <w:rPr>
+          <w:rFonts w:ascii="Times New Roman" w:hAnsi="Times New Roman" w:cs="Times New Roman"/>
+          <w:sz w:val="24"/>
+          <w:szCs w:val="24"/>
+        </w:rPr>
+        <w:t xml:space="preserve"> to </w:t>
       </w:r>
       <w:r>
         <w:rPr>
@@ -6133,7 +6563,15 @@
           <w:sz w:val="24"/>
           <w:szCs w:val="24"/>
         </w:rPr>
-        <w:t xml:space="preserve"> and to provide a margin of safety for the sample size</w:t>
+        <w:t xml:space="preserve"> and as well as</w:t>
+      </w:r>
+      <w:r>
+        <w:rPr>
+          <w:rFonts w:ascii="Times New Roman" w:hAnsi="Times New Roman" w:cs="Times New Roman"/>
+          <w:sz w:val="24"/>
+          <w:szCs w:val="24"/>
+        </w:rPr>
+        <w:t xml:space="preserve"> a margin of safety</w:t>
       </w:r>
       <w:r>
         <w:rPr>
@@ -6241,7 +6679,15 @@
           <w:sz w:val="24"/>
           <w:szCs w:val="24"/>
         </w:rPr>
-        <w:t xml:space="preserve"> [i.e., N ≥ 50 + (8 x P)]</w:t>
+        <w:t>, P [i.e., N ≥ 50 + (8</w:t>
+      </w:r>
+      <w:r>
+        <w:rPr>
+          <w:rFonts w:ascii="Times New Roman" w:hAnsi="Times New Roman" w:cs="Times New Roman"/>
+          <w:sz w:val="24"/>
+          <w:szCs w:val="24"/>
+        </w:rPr>
+        <w:t>P)]</w:t>
       </w:r>
       <w:r>
         <w:rPr>
@@ -6474,7 +6920,23 @@
           <w:sz w:val="24"/>
           <w:szCs w:val="24"/>
         </w:rPr>
-        <w:t xml:space="preserve">to identify articles with terms “license” and the university name in the headline.  </w:t>
+        <w:t xml:space="preserve">to identify articles with </w:t>
+      </w:r>
+      <w:r>
+        <w:rPr>
+          <w:rFonts w:ascii="Times New Roman" w:hAnsi="Times New Roman" w:cs="Times New Roman"/>
+          <w:sz w:val="24"/>
+          <w:szCs w:val="24"/>
+        </w:rPr>
+        <w:t xml:space="preserve">the </w:t>
+      </w:r>
+      <w:r>
+        <w:rPr>
+          <w:rFonts w:ascii="Times New Roman" w:hAnsi="Times New Roman" w:cs="Times New Roman"/>
+          <w:sz w:val="24"/>
+          <w:szCs w:val="24"/>
+        </w:rPr>
+        <w:t xml:space="preserve">term “license” and the university name in the headline.  </w:t>
       </w:r>
       <w:r>
         <w:rPr>
@@ -6648,39 +7110,127 @@
           <w:sz w:val="24"/>
           <w:szCs w:val="24"/>
         </w:rPr>
-        <w:t>to code Var03.  If a search result produces a journal article that is deemed related to the R&amp;D project and there is no allowed patent or patent application being actively prosecuted, then I will code Var03 to indicate that the technology was transferred to the private sector.  If there is data to indicate that a licenses agreement exists for a technology that is deemed r</w:t>
-      </w:r>
-      <w:r>
-        <w:rPr>
-          <w:rFonts w:ascii="Times New Roman" w:hAnsi="Times New Roman" w:cs="Times New Roman"/>
-          <w:sz w:val="24"/>
-          <w:szCs w:val="24"/>
-        </w:rPr>
-        <w:t>elated to the R&amp;D project, then</w:t>
-      </w:r>
-      <w:r>
-        <w:rPr>
-          <w:rFonts w:ascii="Times New Roman" w:hAnsi="Times New Roman" w:cs="Times New Roman"/>
-          <w:sz w:val="24"/>
-          <w:szCs w:val="24"/>
-        </w:rPr>
-        <w:t xml:space="preserve"> Var03</w:t>
-      </w:r>
-      <w:r>
-        <w:rPr>
-          <w:rFonts w:ascii="Times New Roman" w:hAnsi="Times New Roman" w:cs="Times New Roman"/>
-          <w:sz w:val="24"/>
-          <w:szCs w:val="24"/>
-        </w:rPr>
-        <w:t xml:space="preserve"> will be coded</w:t>
-      </w:r>
-      <w:r>
-        <w:rPr>
-          <w:rFonts w:ascii="Times New Roman" w:hAnsi="Times New Roman" w:cs="Times New Roman"/>
-          <w:sz w:val="24"/>
-          <w:szCs w:val="24"/>
-        </w:rPr>
-        <w:t xml:space="preserve"> to indicate that the technology was transferred to the private sector.  Otherwise, Var03 </w:t>
+        <w:t xml:space="preserve">to code Var03.  If a search result produces a journal article that is deemed related to the R&amp;D project and there is no allowed patent or patent application being actively prosecuted, then Var03 </w:t>
+      </w:r>
+      <w:r>
+        <w:rPr>
+          <w:rFonts w:ascii="Times New Roman" w:hAnsi="Times New Roman" w:cs="Times New Roman"/>
+          <w:sz w:val="24"/>
+          <w:szCs w:val="24"/>
+        </w:rPr>
+        <w:t>will</w:t>
+      </w:r>
+      <w:r>
+        <w:rPr>
+          <w:rFonts w:ascii="Times New Roman" w:hAnsi="Times New Roman" w:cs="Times New Roman"/>
+          <w:sz w:val="24"/>
+          <w:szCs w:val="24"/>
+        </w:rPr>
+        <w:t xml:space="preserve"> be</w:t>
+      </w:r>
+      <w:r>
+        <w:rPr>
+          <w:rFonts w:ascii="Times New Roman" w:hAnsi="Times New Roman" w:cs="Times New Roman"/>
+          <w:sz w:val="24"/>
+          <w:szCs w:val="24"/>
+        </w:rPr>
+        <w:t xml:space="preserve"> code</w:t>
+      </w:r>
+      <w:r>
+        <w:rPr>
+          <w:rFonts w:ascii="Times New Roman" w:hAnsi="Times New Roman" w:cs="Times New Roman"/>
+          <w:sz w:val="24"/>
+          <w:szCs w:val="24"/>
+        </w:rPr>
+        <w:t>d</w:t>
+      </w:r>
+      <w:r>
+        <w:rPr>
+          <w:rFonts w:ascii="Times New Roman" w:hAnsi="Times New Roman" w:cs="Times New Roman"/>
+          <w:sz w:val="24"/>
+          <w:szCs w:val="24"/>
+        </w:rPr>
+        <w:t xml:space="preserve"> </w:t>
+      </w:r>
+      <w:r>
+        <w:rPr>
+          <w:rFonts w:ascii="Times New Roman" w:hAnsi="Times New Roman" w:cs="Times New Roman"/>
+          <w:sz w:val="24"/>
+          <w:szCs w:val="24"/>
+        </w:rPr>
+        <w:t xml:space="preserve">to indicate that the technology was transferred to the private sector.  </w:t>
+      </w:r>
+      <w:r>
+        <w:rPr>
+          <w:rFonts w:ascii="Times New Roman" w:hAnsi="Times New Roman" w:cs="Times New Roman"/>
+          <w:sz w:val="24"/>
+          <w:szCs w:val="24"/>
+        </w:rPr>
+        <w:t>Var03</w:t>
+      </w:r>
+      <w:r>
+        <w:rPr>
+          <w:rFonts w:ascii="Times New Roman" w:hAnsi="Times New Roman" w:cs="Times New Roman"/>
+          <w:sz w:val="24"/>
+          <w:szCs w:val="24"/>
+        </w:rPr>
+        <w:t xml:space="preserve"> will also be coded</w:t>
+      </w:r>
+      <w:r>
+        <w:rPr>
+          <w:rFonts w:ascii="Times New Roman" w:hAnsi="Times New Roman" w:cs="Times New Roman"/>
+          <w:sz w:val="24"/>
+          <w:szCs w:val="24"/>
+        </w:rPr>
+        <w:t xml:space="preserve"> to indicate that the technology was transferred to the private sector </w:t>
+      </w:r>
+      <w:r>
+        <w:rPr>
+          <w:rFonts w:ascii="Times New Roman" w:hAnsi="Times New Roman" w:cs="Times New Roman"/>
+          <w:sz w:val="24"/>
+          <w:szCs w:val="24"/>
+        </w:rPr>
+        <w:t>i</w:t>
+      </w:r>
+      <w:r>
+        <w:rPr>
+          <w:rFonts w:ascii="Times New Roman" w:hAnsi="Times New Roman" w:cs="Times New Roman"/>
+          <w:sz w:val="24"/>
+          <w:szCs w:val="24"/>
+        </w:rPr>
+        <w:t xml:space="preserve">f there is </w:t>
+      </w:r>
+      <w:r>
+        <w:rPr>
+          <w:rFonts w:ascii="Times New Roman" w:hAnsi="Times New Roman" w:cs="Times New Roman"/>
+          <w:sz w:val="24"/>
+          <w:szCs w:val="24"/>
+        </w:rPr>
+        <w:t xml:space="preserve">data to indicate that a license </w:t>
+      </w:r>
+      <w:r>
+        <w:rPr>
+          <w:rFonts w:ascii="Times New Roman" w:hAnsi="Times New Roman" w:cs="Times New Roman"/>
+          <w:sz w:val="24"/>
+          <w:szCs w:val="24"/>
+        </w:rPr>
+        <w:t>agreement exists for a technology that is deemed r</w:t>
+      </w:r>
+      <w:r>
+        <w:rPr>
+          <w:rFonts w:ascii="Times New Roman" w:hAnsi="Times New Roman" w:cs="Times New Roman"/>
+          <w:sz w:val="24"/>
+          <w:szCs w:val="24"/>
+        </w:rPr>
+        <w:t>elated to the R&amp;D project</w:t>
+      </w:r>
+      <w:r>
+        <w:rPr>
+          <w:rFonts w:ascii="Times New Roman" w:hAnsi="Times New Roman" w:cs="Times New Roman"/>
+          <w:sz w:val="24"/>
+          <w:szCs w:val="24"/>
+        </w:rPr>
+        <w:t xml:space="preserve">.  Otherwise, Var03 </w:t>
       </w:r>
       <w:r>
         <w:rPr>
@@ -6747,7 +7297,39 @@
           <w:sz w:val="24"/>
           <w:szCs w:val="24"/>
         </w:rPr>
-        <w:t xml:space="preserve">To compile the data for Var04, the abstract for each R&amp;D project and any related patents, published patent applications, news releases, and news articles </w:t>
+        <w:t>To compile the data for Var04, the abstract for each R&amp;D project</w:t>
+      </w:r>
+      <w:r>
+        <w:rPr>
+          <w:rFonts w:ascii="Times New Roman" w:hAnsi="Times New Roman" w:cs="Times New Roman"/>
+          <w:sz w:val="24"/>
+          <w:szCs w:val="24"/>
+        </w:rPr>
+        <w:t>, project report,</w:t>
+      </w:r>
+      <w:r>
+        <w:rPr>
+          <w:rFonts w:ascii="Times New Roman" w:hAnsi="Times New Roman" w:cs="Times New Roman"/>
+          <w:sz w:val="24"/>
+          <w:szCs w:val="24"/>
+        </w:rPr>
+        <w:t xml:space="preserve"> related patents, published patent applications, </w:t>
+      </w:r>
+      <w:r>
+        <w:rPr>
+          <w:rFonts w:ascii="Times New Roman" w:hAnsi="Times New Roman" w:cs="Times New Roman"/>
+          <w:sz w:val="24"/>
+          <w:szCs w:val="24"/>
+        </w:rPr>
+        <w:t xml:space="preserve">and relevant </w:t>
+      </w:r>
+      <w:r>
+        <w:rPr>
+          <w:rFonts w:ascii="Times New Roman" w:hAnsi="Times New Roman" w:cs="Times New Roman"/>
+          <w:sz w:val="24"/>
+          <w:szCs w:val="24"/>
+        </w:rPr>
+        <w:t xml:space="preserve">news releases and news articles </w:t>
       </w:r>
       <w:r>
         <w:rPr>
@@ -6867,7 +7449,39 @@
           <w:sz w:val="24"/>
           <w:szCs w:val="24"/>
         </w:rPr>
-        <w:t xml:space="preserve">  Before use in the study, the TRL scale will be validated using an assessment of inter-rater reliability to calculate Cohen’s Kappa, which is commonly used for categorical variables</w:t>
+        <w:t xml:space="preserve">  Before use in the study, the TRL scale will be validated </w:t>
+      </w:r>
+      <w:r>
+        <w:rPr>
+          <w:rFonts w:ascii="Times New Roman" w:hAnsi="Times New Roman" w:cs="Times New Roman"/>
+          <w:sz w:val="24"/>
+          <w:szCs w:val="24"/>
+        </w:rPr>
+        <w:t xml:space="preserve">through </w:t>
+      </w:r>
+      <w:r>
+        <w:rPr>
+          <w:rFonts w:ascii="Times New Roman" w:hAnsi="Times New Roman" w:cs="Times New Roman"/>
+          <w:sz w:val="24"/>
+          <w:szCs w:val="24"/>
+        </w:rPr>
+        <w:t>an assessme</w:t>
+      </w:r>
+      <w:r>
+        <w:rPr>
+          <w:rFonts w:ascii="Times New Roman" w:hAnsi="Times New Roman" w:cs="Times New Roman"/>
+          <w:sz w:val="24"/>
+          <w:szCs w:val="24"/>
+        </w:rPr>
+        <w:t>nt of inter-rater reliability based on a calculation of</w:t>
+      </w:r>
+      <w:r>
+        <w:rPr>
+          <w:rFonts w:ascii="Times New Roman" w:hAnsi="Times New Roman" w:cs="Times New Roman"/>
+          <w:sz w:val="24"/>
+          <w:szCs w:val="24"/>
+        </w:rPr>
+        <w:t xml:space="preserve"> Cohen’s Kappa, which is commonly used for categorical variables</w:t>
       </w:r>
       <w:r>
         <w:rPr>
@@ -6891,7 +7505,23 @@
           <w:sz w:val="24"/>
           <w:szCs w:val="24"/>
         </w:rPr>
-        <w:t xml:space="preserve"> Sub</w:t>
+        <w:t xml:space="preserve"> </w:t>
+      </w:r>
+      <w:r>
+        <w:rPr>
+          <w:rFonts w:ascii="Times New Roman" w:hAnsi="Times New Roman" w:cs="Times New Roman"/>
+          <w:sz w:val="24"/>
+          <w:szCs w:val="24"/>
+        </w:rPr>
+        <w:t>A s</w:t>
+      </w:r>
+      <w:r>
+        <w:rPr>
+          <w:rFonts w:ascii="Times New Roman" w:hAnsi="Times New Roman" w:cs="Times New Roman"/>
+          <w:sz w:val="24"/>
+          <w:szCs w:val="24"/>
+        </w:rPr>
+        <w:t>ub</w:t>
       </w:r>
       <w:r>
         <w:rPr>
@@ -6992,7 +7622,16 @@
           <w:sz w:val="24"/>
           <w:szCs w:val="24"/>
         </w:rPr>
-        <w:t xml:space="preserve">to calculate the spatial distance in miles between the location (specified in longitude and latitude coordinates) of the primary institution listed for the federally-funded R&amp;D project and the centroid of each MSA that meets the criteria for the study.  Var05 </w:t>
+        <w:t xml:space="preserve">to calculate the spatial distance in miles between the location (specified in longitude and latitude coordinates) of the primary institution listed for the </w:t>
+      </w:r>
+      <w:r>
+        <w:rPr>
+          <w:rFonts w:ascii="Times New Roman" w:hAnsi="Times New Roman" w:cs="Times New Roman"/>
+          <w:sz w:val="24"/>
+          <w:szCs w:val="24"/>
+        </w:rPr>
+        <w:lastRenderedPageBreak/>
+        <w:t xml:space="preserve">federally-funded R&amp;D project and the centroid of each MSA that meets the criteria for the study.  Var05 </w:t>
       </w:r>
       <w:r>
         <w:rPr>
@@ -7067,7 +7706,39 @@
           <w:sz w:val="24"/>
           <w:szCs w:val="24"/>
         </w:rPr>
-        <w:t xml:space="preserve">he abstract for each R&amp;D project and any related patents, published patent applications, and news articles </w:t>
+        <w:t>he abstract for each R&amp;D project</w:t>
+      </w:r>
+      <w:r>
+        <w:rPr>
+          <w:rFonts w:ascii="Times New Roman" w:hAnsi="Times New Roman" w:cs="Times New Roman"/>
+          <w:sz w:val="24"/>
+          <w:szCs w:val="24"/>
+        </w:rPr>
+        <w:t xml:space="preserve">, project report, </w:t>
+      </w:r>
+      <w:r>
+        <w:rPr>
+          <w:rFonts w:ascii="Times New Roman" w:hAnsi="Times New Roman" w:cs="Times New Roman"/>
+          <w:sz w:val="24"/>
+          <w:szCs w:val="24"/>
+        </w:rPr>
+        <w:t xml:space="preserve">related patents, published patent applications, and </w:t>
+      </w:r>
+      <w:r>
+        <w:rPr>
+          <w:rFonts w:ascii="Times New Roman" w:hAnsi="Times New Roman" w:cs="Times New Roman"/>
+          <w:sz w:val="24"/>
+          <w:szCs w:val="24"/>
+        </w:rPr>
+        <w:t xml:space="preserve">relevant news releases and </w:t>
+      </w:r>
+      <w:r>
+        <w:rPr>
+          <w:rFonts w:ascii="Times New Roman" w:hAnsi="Times New Roman" w:cs="Times New Roman"/>
+          <w:sz w:val="24"/>
+          <w:szCs w:val="24"/>
+        </w:rPr>
+        <w:t xml:space="preserve">news articles </w:t>
       </w:r>
       <w:r>
         <w:rPr>
@@ -7219,7 +7890,39 @@
           <w:sz w:val="24"/>
           <w:szCs w:val="24"/>
         </w:rPr>
-        <w:t xml:space="preserve"> will be validated using an assessment of inter-rater reliability to calculate Cohen’s Kappa</w:t>
+        <w:t xml:space="preserve"> will be validated </w:t>
+      </w:r>
+      <w:r>
+        <w:rPr>
+          <w:rFonts w:ascii="Times New Roman" w:hAnsi="Times New Roman" w:cs="Times New Roman"/>
+          <w:sz w:val="24"/>
+          <w:szCs w:val="24"/>
+        </w:rPr>
+        <w:t xml:space="preserve">through </w:t>
+      </w:r>
+      <w:r>
+        <w:rPr>
+          <w:rFonts w:ascii="Times New Roman" w:hAnsi="Times New Roman" w:cs="Times New Roman"/>
+          <w:sz w:val="24"/>
+          <w:szCs w:val="24"/>
+        </w:rPr>
+        <w:t>an assessme</w:t>
+      </w:r>
+      <w:r>
+        <w:rPr>
+          <w:rFonts w:ascii="Times New Roman" w:hAnsi="Times New Roman" w:cs="Times New Roman"/>
+          <w:sz w:val="24"/>
+          <w:szCs w:val="24"/>
+        </w:rPr>
+        <w:t>nt of inter-rater reliability based on a calculation of</w:t>
+      </w:r>
+      <w:r>
+        <w:rPr>
+          <w:rFonts w:ascii="Times New Roman" w:hAnsi="Times New Roman" w:cs="Times New Roman"/>
+          <w:sz w:val="24"/>
+          <w:szCs w:val="24"/>
+        </w:rPr>
+        <w:t xml:space="preserve"> Cohen’s Kappa</w:t>
       </w:r>
       <w:r>
         <w:rPr>
@@ -7352,7 +8055,6 @@
           <w:sz w:val="24"/>
           <w:szCs w:val="24"/>
         </w:rPr>
-        <w:lastRenderedPageBreak/>
         <w:t xml:space="preserve">Var07 </w:t>
       </w:r>
       <w:r>
@@ -7532,7 +8234,39 @@
           <w:sz w:val="24"/>
           <w:szCs w:val="24"/>
         </w:rPr>
-        <w:t xml:space="preserve">based on a review of the abstract for each R&amp;D project and any related patents, published patent applications, and news articles.  Each of these variables will be dichotomous indicating </w:t>
+        <w:t>based on a review of the abstract for each R&amp;D project</w:t>
+      </w:r>
+      <w:r>
+        <w:rPr>
+          <w:rFonts w:ascii="Times New Roman" w:hAnsi="Times New Roman" w:cs="Times New Roman"/>
+          <w:sz w:val="24"/>
+          <w:szCs w:val="24"/>
+        </w:rPr>
+        <w:t xml:space="preserve">, project reports, </w:t>
+      </w:r>
+      <w:r>
+        <w:rPr>
+          <w:rFonts w:ascii="Times New Roman" w:hAnsi="Times New Roman" w:cs="Times New Roman"/>
+          <w:sz w:val="24"/>
+          <w:szCs w:val="24"/>
+        </w:rPr>
+        <w:t xml:space="preserve">related patents, published patent applications, and </w:t>
+      </w:r>
+      <w:r>
+        <w:rPr>
+          <w:rFonts w:ascii="Times New Roman" w:hAnsi="Times New Roman" w:cs="Times New Roman"/>
+          <w:sz w:val="24"/>
+          <w:szCs w:val="24"/>
+        </w:rPr>
+        <w:t xml:space="preserve">relevant news releases and </w:t>
+      </w:r>
+      <w:r>
+        <w:rPr>
+          <w:rFonts w:ascii="Times New Roman" w:hAnsi="Times New Roman" w:cs="Times New Roman"/>
+          <w:sz w:val="24"/>
+          <w:szCs w:val="24"/>
+        </w:rPr>
+        <w:t xml:space="preserve">news articles.  Each of these variables will be dichotomous indicating </w:t>
       </w:r>
       <w:proofErr w:type="gramStart"/>
       <w:r>
@@ -7569,6 +8303,7 @@
           <w:sz w:val="24"/>
           <w:szCs w:val="24"/>
         </w:rPr>
+        <w:lastRenderedPageBreak/>
         <w:t xml:space="preserve">In addition to compiling the dataset, qualitative data </w:t>
       </w:r>
       <w:r>
@@ -7779,16 +8514,7 @@
           <w:sz w:val="24"/>
           <w:szCs w:val="24"/>
         </w:rPr>
-        <w:t xml:space="preserve"> will use a logic model to describe and characterize current public policy regarding technology transfer.  A logic model is a tool to visually display the inputs, outputs, and outcomes of a program or policy.  It is a convenient and effective method for explaining the </w:t>
-      </w:r>
-      <w:r>
-        <w:rPr>
-          <w:rFonts w:ascii="Times New Roman" w:hAnsi="Times New Roman" w:cs="Times New Roman"/>
-          <w:sz w:val="24"/>
-          <w:szCs w:val="24"/>
-        </w:rPr>
-        <w:lastRenderedPageBreak/>
-        <w:t xml:space="preserve">rationale of a policy design and to convey how policy-related activities are expected to produce the desired policy outcomes (“How do Develop a Logic Model,” </w:t>
+        <w:t xml:space="preserve"> will use a logic model to describe and characterize current public policy regarding technology transfer.  A logic model is a tool to visually display the inputs, outputs, and outcomes of a program or policy.  It is a convenient and effective method for explaining the rationale of a policy design and to convey how policy-related activities are expected to produce the desired policy outcomes (“How do Develop a Logic Model,” </w:t>
       </w:r>
       <w:proofErr w:type="spellStart"/>
       <w:r>
@@ -7993,7 +8719,16 @@
           <w:sz w:val="24"/>
           <w:szCs w:val="24"/>
         </w:rPr>
-        <w:t xml:space="preserve">utcomes likely to be </w:t>
+        <w:t xml:space="preserve">utcomes </w:t>
+      </w:r>
+      <w:r>
+        <w:rPr>
+          <w:rFonts w:ascii="Times New Roman" w:hAnsi="Times New Roman" w:cs="Times New Roman"/>
+          <w:sz w:val="24"/>
+          <w:szCs w:val="24"/>
+        </w:rPr>
+        <w:lastRenderedPageBreak/>
+        <w:t xml:space="preserve">likely to be </w:t>
       </w:r>
       <w:r>
         <w:rPr>
@@ -8393,7 +9128,6 @@
           <w:sz w:val="24"/>
           <w:szCs w:val="24"/>
         </w:rPr>
-        <w:lastRenderedPageBreak/>
         <w:t>P</w:t>
       </w:r>
       <w:r>
@@ -8565,7 +9299,16 @@
           <w:sz w:val="24"/>
           <w:szCs w:val="24"/>
         </w:rPr>
-        <w:t xml:space="preserve">Once completed, the logic model will organize much of the relevant information about technology transfer policy into a diagram that visually shows the connections between all policy components as well as intended activities and outcomes of technology transfer policy </w:t>
+        <w:t xml:space="preserve">Once completed, the logic model will organize much of the relevant information about technology transfer policy into a diagram that visually shows the connections between all policy </w:t>
+      </w:r>
+      <w:r>
+        <w:rPr>
+          <w:rFonts w:ascii="Times New Roman" w:hAnsi="Times New Roman" w:cs="Times New Roman"/>
+          <w:sz w:val="24"/>
+          <w:szCs w:val="24"/>
+        </w:rPr>
+        <w:lastRenderedPageBreak/>
+        <w:t xml:space="preserve">components as well as intended activities and outcomes of technology transfer policy </w:t>
       </w:r>
       <w:r>
         <w:rPr>
@@ -8820,7 +9563,6 @@
           <w:sz w:val="24"/>
           <w:szCs w:val="24"/>
         </w:rPr>
-        <w:lastRenderedPageBreak/>
         <w:t>using Var04 as the dependent variable and Var05 as the primary indep</w:t>
       </w:r>
       <w:r>
@@ -8944,7 +9686,48 @@
           <w:sz w:val="24"/>
           <w:szCs w:val="24"/>
         </w:rPr>
-        <w:t xml:space="preserve"> that the independent variables are linearly related to the log odds, but this must be confirmed.  Finally, the sample size will be large enough to comply with general guidelines for logistic regression analysis, which indicates the need for a minimum of 10 cases with the least frequent outcome for each independent variable in the model (“Assumptions of Logistic Regression”, </w:t>
+        <w:t xml:space="preserve"> that the independent variables are linearly related to the log odds, but this must be confirmed.  Finally, the sample size will be large enough to comply with general guidelines fo</w:t>
+      </w:r>
+      <w:r>
+        <w:rPr>
+          <w:rFonts w:ascii="Times New Roman" w:hAnsi="Times New Roman" w:cs="Times New Roman"/>
+          <w:sz w:val="24"/>
+          <w:szCs w:val="24"/>
+        </w:rPr>
+        <w:t xml:space="preserve">r logistic regression analysis for </w:t>
+      </w:r>
+      <w:r>
+        <w:rPr>
+          <w:rFonts w:ascii="Times New Roman" w:hAnsi="Times New Roman" w:cs="Times New Roman"/>
+          <w:sz w:val="24"/>
+          <w:szCs w:val="24"/>
+        </w:rPr>
+        <w:t xml:space="preserve">which the </w:t>
+      </w:r>
+      <w:r>
+        <w:rPr>
+          <w:rFonts w:ascii="Times New Roman" w:hAnsi="Times New Roman" w:cs="Times New Roman"/>
+          <w:sz w:val="24"/>
+          <w:szCs w:val="24"/>
+        </w:rPr>
+        <w:t xml:space="preserve">rule of </w:t>
+      </w:r>
+      <w:r>
+        <w:rPr>
+          <w:rFonts w:ascii="Times New Roman" w:hAnsi="Times New Roman" w:cs="Times New Roman"/>
+          <w:sz w:val="24"/>
+          <w:szCs w:val="24"/>
+        </w:rPr>
+        <w:lastRenderedPageBreak/>
+        <w:t xml:space="preserve">thumb is </w:t>
+      </w:r>
+      <w:r>
+        <w:rPr>
+          <w:rFonts w:ascii="Times New Roman" w:hAnsi="Times New Roman" w:cs="Times New Roman"/>
+          <w:sz w:val="24"/>
+          <w:szCs w:val="24"/>
+        </w:rPr>
+        <w:t xml:space="preserve">a minimum of 10 cases with the least frequent outcome for each independent variable in the model (“Assumptions of Logistic Regression”, </w:t>
       </w:r>
       <w:proofErr w:type="spellStart"/>
       <w:r>
@@ -9378,7 +10161,6 @@
             <w:sz w:val="24"/>
             <w:szCs w:val="24"/>
           </w:rPr>
-          <w:lastRenderedPageBreak/>
           <m:t>l</m:t>
         </m:r>
       </m:oMath>
@@ -9922,6 +10704,7 @@
           <w:sz w:val="24"/>
           <w:szCs w:val="24"/>
         </w:rPr>
+        <w:lastRenderedPageBreak/>
         <w:t>H3</w:t>
       </w:r>
       <w:r>
@@ -10258,16 +11041,39 @@
           <w:sz w:val="24"/>
           <w:szCs w:val="24"/>
         </w:rPr>
-        <w:t>to identify policy alternatives for increasing the number and percentage of technologies derived from federally-</w:t>
-      </w:r>
-      <w:r>
-        <w:rPr>
-          <w:rFonts w:ascii="Times New Roman" w:hAnsi="Times New Roman" w:cs="Times New Roman"/>
-          <w:sz w:val="24"/>
-          <w:szCs w:val="24"/>
-        </w:rPr>
-        <w:lastRenderedPageBreak/>
-        <w:t>funded R&amp;D that are transferred to the private sector as well as reducing the time it takes to affect such transfer.  The general idea of PPA is to involve citizens with different perspectives in the policymaking process by educating them on an issue, allowing them to deliberate and contemplate the issue, and then soliciting their suggestions and recommendations for alternative actions the government can take to solve the policy problem.  However, it’s important to note that PPA is not intended to converge on a specific “best” option (Smith &amp; Larimer, 2017).</w:t>
+        <w:t xml:space="preserve">to identify policy alternatives for increasing the number and percentage of technologies derived from federally-funded R&amp;D that are transferred to the private sector as well as reducing the time it takes to </w:t>
+      </w:r>
+      <w:r>
+        <w:rPr>
+          <w:rFonts w:ascii="Times New Roman" w:hAnsi="Times New Roman" w:cs="Times New Roman"/>
+          <w:sz w:val="24"/>
+          <w:szCs w:val="24"/>
+        </w:rPr>
+        <w:t>successfully</w:t>
+      </w:r>
+      <w:r>
+        <w:rPr>
+          <w:rFonts w:ascii="Times New Roman" w:hAnsi="Times New Roman" w:cs="Times New Roman"/>
+          <w:sz w:val="24"/>
+          <w:szCs w:val="24"/>
+        </w:rPr>
+        <w:t xml:space="preserve"> transfer</w:t>
+      </w:r>
+      <w:r>
+        <w:rPr>
+          <w:rFonts w:ascii="Times New Roman" w:hAnsi="Times New Roman" w:cs="Times New Roman"/>
+          <w:sz w:val="24"/>
+          <w:szCs w:val="24"/>
+        </w:rPr>
+        <w:t xml:space="preserve"> technologies</w:t>
+      </w:r>
+      <w:r>
+        <w:rPr>
+          <w:rFonts w:ascii="Times New Roman" w:hAnsi="Times New Roman" w:cs="Times New Roman"/>
+          <w:sz w:val="24"/>
+          <w:szCs w:val="24"/>
+        </w:rPr>
+        <w:t>.  The general idea of PPA is to involve citizens with different perspectives in the policymaking process by educating them on an issue, allowing them to deliberate and contemplate the issue, and then soliciting their suggestions and recommendations for alternative actions the government can take to solve the policy problem.  However, it’s important to note that PPA is not intended to converge on a specific “best” option (Smith &amp; Larimer, 2017).</w:t>
       </w:r>
     </w:p>
     <w:p>
@@ -10405,7 +11211,16 @@
           <w:sz w:val="24"/>
           <w:szCs w:val="24"/>
         </w:rPr>
-        <w:t xml:space="preserve">selected from among university technology transfer professionals, university research administrators, university faculty, industry research and development executives, industry product managers, experienced entrepreneurs, and venture capitalists.  </w:t>
+        <w:t xml:space="preserve">selected from among university technology transfer professionals, university research administrators, university </w:t>
+      </w:r>
+      <w:r>
+        <w:rPr>
+          <w:rFonts w:ascii="Times New Roman" w:hAnsi="Times New Roman" w:cs="Times New Roman"/>
+          <w:sz w:val="24"/>
+          <w:szCs w:val="24"/>
+        </w:rPr>
+        <w:lastRenderedPageBreak/>
+        <w:t xml:space="preserve">faculty, industry research and development executives, industry product managers, experienced entrepreneurs, and venture capitalists.  </w:t>
       </w:r>
       <w:r>
         <w:rPr>
@@ -10549,7 +11364,55 @@
           <w:sz w:val="24"/>
           <w:szCs w:val="24"/>
         </w:rPr>
-        <w:t xml:space="preserve">with a limited number of days to review and contemplate this information and propose potential actions the government can take to increase the number and percentage of technologies derived from federally-funded research that are transfer to the private sector and reduce the time it takes to affect such transfer.  </w:t>
+        <w:t>with a limited number of days to review and contemplate this information and propose potential actions the government can take to increase the number and percentage of technologies derived from federally-funded research that are transfer</w:t>
+      </w:r>
+      <w:r>
+        <w:rPr>
+          <w:rFonts w:ascii="Times New Roman" w:hAnsi="Times New Roman" w:cs="Times New Roman"/>
+          <w:sz w:val="24"/>
+          <w:szCs w:val="24"/>
+        </w:rPr>
+        <w:t>red</w:t>
+      </w:r>
+      <w:r>
+        <w:rPr>
+          <w:rFonts w:ascii="Times New Roman" w:hAnsi="Times New Roman" w:cs="Times New Roman"/>
+          <w:sz w:val="24"/>
+          <w:szCs w:val="24"/>
+        </w:rPr>
+        <w:t xml:space="preserve"> to the private sector and reduce the time it takes to </w:t>
+      </w:r>
+      <w:r>
+        <w:rPr>
+          <w:rFonts w:ascii="Times New Roman" w:hAnsi="Times New Roman" w:cs="Times New Roman"/>
+          <w:sz w:val="24"/>
+          <w:szCs w:val="24"/>
+        </w:rPr>
+        <w:t>successfully</w:t>
+      </w:r>
+      <w:r>
+        <w:rPr>
+          <w:rFonts w:ascii="Times New Roman" w:hAnsi="Times New Roman" w:cs="Times New Roman"/>
+          <w:sz w:val="24"/>
+          <w:szCs w:val="24"/>
+        </w:rPr>
+        <w:t xml:space="preserve"> transfer</w:t>
+      </w:r>
+      <w:r>
+        <w:rPr>
+          <w:rFonts w:ascii="Times New Roman" w:hAnsi="Times New Roman" w:cs="Times New Roman"/>
+          <w:sz w:val="24"/>
+          <w:szCs w:val="24"/>
+        </w:rPr>
+        <w:t xml:space="preserve"> technologies</w:t>
+      </w:r>
+      <w:r>
+        <w:rPr>
+          <w:rFonts w:ascii="Times New Roman" w:hAnsi="Times New Roman" w:cs="Times New Roman"/>
+          <w:sz w:val="24"/>
+          <w:szCs w:val="24"/>
+        </w:rPr>
+        <w:t xml:space="preserve">.  </w:t>
       </w:r>
       <w:r>
         <w:rPr>
@@ -10637,7 +11500,23 @@
           <w:sz w:val="24"/>
           <w:szCs w:val="24"/>
         </w:rPr>
-        <w:t xml:space="preserve">to the panel members.  the panel members </w:t>
+        <w:t xml:space="preserve">to the panel members.  </w:t>
+      </w:r>
+      <w:r>
+        <w:rPr>
+          <w:rFonts w:ascii="Times New Roman" w:hAnsi="Times New Roman" w:cs="Times New Roman"/>
+          <w:sz w:val="24"/>
+          <w:szCs w:val="24"/>
+        </w:rPr>
+        <w:t>T</w:t>
+      </w:r>
+      <w:r>
+        <w:rPr>
+          <w:rFonts w:ascii="Times New Roman" w:hAnsi="Times New Roman" w:cs="Times New Roman"/>
+          <w:sz w:val="24"/>
+          <w:szCs w:val="24"/>
+        </w:rPr>
+        <w:t xml:space="preserve">he panel members </w:t>
       </w:r>
       <w:r>
         <w:rPr>
@@ -10749,7 +11628,15 @@
           <w:sz w:val="24"/>
           <w:szCs w:val="24"/>
         </w:rPr>
-        <w:t xml:space="preserve">a final time.  an online platform </w:t>
+        <w:t>a final time.  A</w:t>
+      </w:r>
+      <w:r>
+        <w:rPr>
+          <w:rFonts w:ascii="Times New Roman" w:hAnsi="Times New Roman" w:cs="Times New Roman"/>
+          <w:sz w:val="24"/>
+          <w:szCs w:val="24"/>
+        </w:rPr>
+        <w:t xml:space="preserve">n online platform </w:t>
       </w:r>
       <w:r>
         <w:rPr>
@@ -10759,7 +11646,14 @@
         </w:rPr>
         <w:t xml:space="preserve">will </w:t>
       </w:r>
-      <w:proofErr w:type="gramStart"/>
+      <w:r>
+        <w:rPr>
+          <w:rFonts w:ascii="Times New Roman" w:hAnsi="Times New Roman" w:cs="Times New Roman"/>
+          <w:sz w:val="24"/>
+          <w:szCs w:val="24"/>
+        </w:rPr>
+        <w:t xml:space="preserve">be </w:t>
+      </w:r>
       <w:r>
         <w:rPr>
           <w:rFonts w:ascii="Times New Roman" w:hAnsi="Times New Roman" w:cs="Times New Roman"/>
@@ -10776,7 +11670,6 @@
         </w:rPr>
         <w:t>d</w:t>
       </w:r>
-      <w:proofErr w:type="gramEnd"/>
       <w:r>
         <w:rPr>
           <w:rFonts w:ascii="Times New Roman" w:hAnsi="Times New Roman" w:cs="Times New Roman"/>
@@ -10791,16 +11684,7 @@
           <w:sz w:val="24"/>
           <w:szCs w:val="24"/>
         </w:rPr>
-        <w:t xml:space="preserve">to conduct the panel to provide some degree of anonymity, which is a </w:t>
-      </w:r>
-      <w:r>
-        <w:rPr>
-          <w:rFonts w:ascii="Times New Roman" w:hAnsi="Times New Roman" w:cs="Times New Roman"/>
-          <w:sz w:val="24"/>
-          <w:szCs w:val="24"/>
-        </w:rPr>
-        <w:lastRenderedPageBreak/>
-        <w:t xml:space="preserve">recommended practice for applying the Delphi technique (“Introduction to the Delphi technique”, </w:t>
+        <w:t xml:space="preserve">to conduct the panel to provide some degree of anonymity, which is a recommended practice for applying the Delphi technique (“Introduction to the Delphi technique”, </w:t>
       </w:r>
       <w:proofErr w:type="spellStart"/>
       <w:r>
@@ -10819,6 +11703,14 @@
           <w:szCs w:val="24"/>
         </w:rPr>
         <w:t>).</w:t>
+      </w:r>
+      <w:r>
+        <w:rPr>
+          <w:rFonts w:ascii="Times New Roman" w:hAnsi="Times New Roman" w:cs="Times New Roman"/>
+          <w:sz w:val="24"/>
+          <w:szCs w:val="24"/>
+        </w:rPr>
+        <w:t xml:space="preserve">  Once the panel is completed, the suggestions will be compiled, refined, and summarized for dissemination.</w:t>
       </w:r>
     </w:p>
     <w:p>
@@ -10914,7 +11806,16 @@
           <w:sz w:val="24"/>
           <w:szCs w:val="24"/>
         </w:rPr>
-        <w:t>emonstrate alternative methods for measuring technology transfer outcomes and possible covariates.</w:t>
+        <w:t xml:space="preserve">emonstrate alternative methods for measuring </w:t>
+      </w:r>
+      <w:r>
+        <w:rPr>
+          <w:rFonts w:ascii="Times New Roman" w:hAnsi="Times New Roman" w:cs="Times New Roman"/>
+          <w:sz w:val="24"/>
+          <w:szCs w:val="24"/>
+        </w:rPr>
+        <w:lastRenderedPageBreak/>
+        <w:t>technology transfer outcomes and possible covariates.</w:t>
       </w:r>
       <w:r>
         <w:rPr>
@@ -11186,23 +12087,71 @@
           <w:sz w:val="24"/>
           <w:szCs w:val="24"/>
         </w:rPr>
-        <w:t>oes not establish causality between development stage and spatial distance between the location of R&amp;D performance and cities.</w:t>
-      </w:r>
-      <w:r>
-        <w:rPr>
-          <w:rFonts w:ascii="Times New Roman" w:hAnsi="Times New Roman" w:cs="Times New Roman"/>
-          <w:sz w:val="24"/>
-          <w:szCs w:val="24"/>
-        </w:rPr>
-        <w:t xml:space="preserve">  The study </w:t>
-      </w:r>
-      <w:r>
-        <w:rPr>
-          <w:rFonts w:ascii="Times New Roman" w:hAnsi="Times New Roman" w:cs="Times New Roman"/>
-          <w:sz w:val="24"/>
-          <w:szCs w:val="24"/>
-        </w:rPr>
-        <w:t xml:space="preserve">also </w:t>
+        <w:t>oes not establish causality between spatial distance between the location of R&amp;D performance and cities</w:t>
+      </w:r>
+      <w:r>
+        <w:rPr>
+          <w:rFonts w:ascii="Times New Roman" w:hAnsi="Times New Roman" w:cs="Times New Roman"/>
+          <w:sz w:val="24"/>
+          <w:szCs w:val="24"/>
+        </w:rPr>
+        <w:t xml:space="preserve"> and</w:t>
+      </w:r>
+      <w:r>
+        <w:rPr>
+          <w:rFonts w:ascii="Times New Roman" w:hAnsi="Times New Roman" w:cs="Times New Roman"/>
+          <w:sz w:val="24"/>
+          <w:szCs w:val="24"/>
+        </w:rPr>
+        <w:t xml:space="preserve"> </w:t>
+      </w:r>
+      <w:r>
+        <w:rPr>
+          <w:rFonts w:ascii="Times New Roman" w:hAnsi="Times New Roman" w:cs="Times New Roman"/>
+          <w:sz w:val="24"/>
+          <w:szCs w:val="24"/>
+        </w:rPr>
+        <w:t xml:space="preserve">the final </w:t>
+      </w:r>
+      <w:r>
+        <w:rPr>
+          <w:rFonts w:ascii="Times New Roman" w:hAnsi="Times New Roman" w:cs="Times New Roman"/>
+          <w:sz w:val="24"/>
+          <w:szCs w:val="24"/>
+        </w:rPr>
+        <w:t>development stage</w:t>
+      </w:r>
+      <w:r>
+        <w:rPr>
+          <w:rFonts w:ascii="Times New Roman" w:hAnsi="Times New Roman" w:cs="Times New Roman"/>
+          <w:sz w:val="24"/>
+          <w:szCs w:val="24"/>
+        </w:rPr>
+        <w:t xml:space="preserve"> attained by R&amp;D projects</w:t>
+      </w:r>
+      <w:r>
+        <w:rPr>
+          <w:rFonts w:ascii="Times New Roman" w:hAnsi="Times New Roman" w:cs="Times New Roman"/>
+          <w:sz w:val="24"/>
+          <w:szCs w:val="24"/>
+        </w:rPr>
+        <w:t>.</w:t>
+      </w:r>
+      <w:r>
+        <w:rPr>
+          <w:rFonts w:ascii="Times New Roman" w:hAnsi="Times New Roman" w:cs="Times New Roman"/>
+          <w:sz w:val="24"/>
+          <w:szCs w:val="24"/>
+        </w:rPr>
+        <w:t xml:space="preserve">  The study</w:t>
+      </w:r>
+      <w:r>
+        <w:rPr>
+          <w:rFonts w:ascii="Times New Roman" w:hAnsi="Times New Roman" w:cs="Times New Roman"/>
+          <w:sz w:val="24"/>
+          <w:szCs w:val="24"/>
+        </w:rPr>
+        <w:t xml:space="preserve"> </w:t>
       </w:r>
       <w:r>
         <w:rPr>
@@ -11218,7 +12167,39 @@
           <w:sz w:val="24"/>
           <w:szCs w:val="24"/>
         </w:rPr>
-        <w:t>oes not establish causality of spatial between the location of R&amp;D performance and cities and the final development stage attained by R&amp;D projects.</w:t>
+        <w:t xml:space="preserve">oes not establish causality </w:t>
+      </w:r>
+      <w:r>
+        <w:rPr>
+          <w:rFonts w:ascii="Times New Roman" w:hAnsi="Times New Roman" w:cs="Times New Roman"/>
+          <w:sz w:val="24"/>
+          <w:szCs w:val="24"/>
+        </w:rPr>
+        <w:t xml:space="preserve">between </w:t>
+      </w:r>
+      <w:r>
+        <w:rPr>
+          <w:rFonts w:ascii="Times New Roman" w:hAnsi="Times New Roman" w:cs="Times New Roman"/>
+          <w:sz w:val="24"/>
+          <w:szCs w:val="24"/>
+        </w:rPr>
+        <w:t xml:space="preserve">of spatial between the location of R&amp;D performance and cities and the </w:t>
+      </w:r>
+      <w:r>
+        <w:rPr>
+          <w:rFonts w:ascii="Times New Roman" w:hAnsi="Times New Roman" w:cs="Times New Roman"/>
+          <w:sz w:val="24"/>
+          <w:szCs w:val="24"/>
+        </w:rPr>
+        <w:t>transfer of technology to the private sector</w:t>
+      </w:r>
+      <w:r>
+        <w:rPr>
+          <w:rFonts w:ascii="Times New Roman" w:hAnsi="Times New Roman" w:cs="Times New Roman"/>
+          <w:sz w:val="24"/>
+          <w:szCs w:val="24"/>
+        </w:rPr>
+        <w:t>.</w:t>
       </w:r>
       <w:r>
         <w:rPr>
@@ -11266,7 +12247,6 @@
           <w:sz w:val="24"/>
           <w:szCs w:val="24"/>
         </w:rPr>
-        <w:lastRenderedPageBreak/>
         <w:t xml:space="preserve">From a public policy perspective, </w:t>
       </w:r>
       <w:r>
@@ -11992,191 +12972,64 @@
       <w:r>
         <w:rPr>
           <w:rFonts w:ascii="Times New Roman" w:hAnsi="Times New Roman" w:cs="Times New Roman"/>
-          <w:sz w:val="24"/>
-          <w:szCs w:val="24"/>
-        </w:rPr>
-        <w:t xml:space="preserve">Dye, T. R. (1976). </w:t>
-      </w:r>
-      <w:r>
-        <w:rPr>
-          <w:rFonts w:ascii="Times New Roman" w:hAnsi="Times New Roman" w:cs="Times New Roman"/>
           <w:i/>
-          <w:iCs/>
-          <w:sz w:val="24"/>
-          <w:szCs w:val="24"/>
-        </w:rPr>
-        <w:t xml:space="preserve">Understanding Public Policy. </w:t>
-      </w:r>
-      <w:r>
-        <w:rPr>
-          <w:rFonts w:ascii="Times New Roman" w:hAnsi="Times New Roman" w:cs="Times New Roman"/>
-          <w:sz w:val="24"/>
-          <w:szCs w:val="24"/>
-        </w:rPr>
-        <w:t>Upper Saddle River, NJ: Prentice-Hall.</w:t>
-      </w:r>
-    </w:p>
-    <w:p>
-      <w:pPr>
-        <w:spacing w:after="0" w:line="480" w:lineRule="auto"/>
-        <w:ind w:left="720" w:hanging="720"/>
-        <w:rPr>
-          <w:rFonts w:ascii="Times New Roman" w:hAnsi="Times New Roman" w:cs="Times New Roman"/>
-          <w:sz w:val="24"/>
-          <w:szCs w:val="24"/>
-        </w:rPr>
-      </w:pPr>
-      <w:r>
-        <w:rPr>
-          <w:rFonts w:ascii="Times New Roman" w:hAnsi="Times New Roman" w:cs="Times New Roman"/>
-          <w:sz w:val="24"/>
-          <w:szCs w:val="24"/>
-        </w:rPr>
-        <w:t>“Economic growth.” (2019). Wikipedia. Retrieved April 12, 2019, from https://en.wikipedia.org/wiki/Economic_growth</w:t>
-      </w:r>
-    </w:p>
-    <w:p>
-      <w:pPr>
-        <w:spacing w:after="0" w:line="480" w:lineRule="auto"/>
-        <w:ind w:left="720" w:hanging="720"/>
-        <w:rPr>
-          <w:rFonts w:ascii="Times New Roman" w:hAnsi="Times New Roman" w:cs="Times New Roman"/>
-          <w:sz w:val="24"/>
-          <w:szCs w:val="24"/>
-        </w:rPr>
-      </w:pPr>
-      <w:r>
-        <w:rPr>
-          <w:rFonts w:ascii="Times New Roman" w:hAnsi="Times New Roman" w:cs="Times New Roman"/>
-          <w:sz w:val="24"/>
-          <w:szCs w:val="24"/>
-        </w:rPr>
-        <w:t xml:space="preserve">European Association of Research and Technology </w:t>
-      </w:r>
-      <w:proofErr w:type="spellStart"/>
-      <w:r>
-        <w:rPr>
-          <w:rFonts w:ascii="Times New Roman" w:hAnsi="Times New Roman" w:cs="Times New Roman"/>
-          <w:sz w:val="24"/>
-          <w:szCs w:val="24"/>
-        </w:rPr>
-        <w:t>Organisations</w:t>
-      </w:r>
-      <w:proofErr w:type="spellEnd"/>
-      <w:r>
-        <w:rPr>
-          <w:rFonts w:ascii="Times New Roman" w:hAnsi="Times New Roman" w:cs="Times New Roman"/>
-          <w:sz w:val="24"/>
-          <w:szCs w:val="24"/>
-        </w:rPr>
-        <w:t xml:space="preserve"> [EARTO]. </w:t>
-      </w:r>
-      <w:r>
-        <w:rPr>
-          <w:rFonts w:ascii="Times New Roman" w:hAnsi="Times New Roman" w:cs="Times New Roman"/>
-          <w:sz w:val="24"/>
-          <w:szCs w:val="24"/>
-        </w:rPr>
-        <w:t xml:space="preserve">(2014). </w:t>
+          <w:sz w:val="24"/>
+          <w:szCs w:val="24"/>
+        </w:rPr>
+        <w:t>Daily Comp</w:t>
       </w:r>
       <w:r>
         <w:rPr>
           <w:rFonts w:ascii="Times New Roman" w:hAnsi="Times New Roman" w:cs="Times New Roman"/>
           <w:i/>
-          <w:iCs/>
-          <w:sz w:val="24"/>
-          <w:szCs w:val="24"/>
-        </w:rPr>
-        <w:t>The TRL Scale as a Research and Innovation Policy Tool: EARTO Recommendations</w:t>
-      </w:r>
-      <w:r>
-        <w:rPr>
-          <w:rFonts w:ascii="Times New Roman" w:hAnsi="Times New Roman" w:cs="Times New Roman"/>
-          <w:sz w:val="24"/>
-          <w:szCs w:val="24"/>
-        </w:rPr>
-        <w:t xml:space="preserve">. Retrieved from </w:t>
-      </w:r>
-      <w:r>
-        <w:rPr>
-          <w:rFonts w:ascii="Times New Roman" w:hAnsi="Times New Roman" w:cs="Times New Roman"/>
-          <w:sz w:val="24"/>
-          <w:szCs w:val="24"/>
-        </w:rPr>
-        <w:t>http://www.earto.eu/fileadmin/content/03_Publications/The_TRL_Scale_as_a_R_I_Policy_Tool_-_EARTO_Recommendations_-_Final.pdf</w:t>
-      </w:r>
-    </w:p>
-    <w:p>
-      <w:pPr>
-        <w:spacing w:after="0" w:line="480" w:lineRule="auto"/>
-        <w:ind w:left="720" w:hanging="720"/>
-        <w:rPr>
-          <w:rFonts w:ascii="Times New Roman" w:hAnsi="Times New Roman" w:cs="Times New Roman"/>
-          <w:sz w:val="24"/>
-          <w:szCs w:val="24"/>
-        </w:rPr>
-      </w:pPr>
-      <w:r>
-        <w:rPr>
-          <w:rFonts w:ascii="Times New Roman" w:hAnsi="Times New Roman" w:cs="Times New Roman"/>
-          <w:sz w:val="24"/>
-          <w:szCs w:val="24"/>
-        </w:rPr>
-        <w:t xml:space="preserve">Florida, R., Adler, P., &amp; </w:t>
-      </w:r>
-      <w:proofErr w:type="spellStart"/>
-      <w:r>
-        <w:rPr>
-          <w:rFonts w:ascii="Times New Roman" w:hAnsi="Times New Roman" w:cs="Times New Roman"/>
-          <w:sz w:val="24"/>
-          <w:szCs w:val="24"/>
-        </w:rPr>
-        <w:t>Mellander</w:t>
-      </w:r>
-      <w:proofErr w:type="spellEnd"/>
-      <w:r>
-        <w:rPr>
-          <w:rFonts w:ascii="Times New Roman" w:hAnsi="Times New Roman" w:cs="Times New Roman"/>
-          <w:sz w:val="24"/>
-          <w:szCs w:val="24"/>
-        </w:rPr>
-        <w:t xml:space="preserve">, C. (2017). The city as innovation machine. </w:t>
+          <w:sz w:val="24"/>
+          <w:szCs w:val="24"/>
+        </w:rPr>
+        <w:t>ilation of</w:t>
       </w:r>
       <w:r>
         <w:rPr>
           <w:rFonts w:ascii="Times New Roman" w:hAnsi="Times New Roman" w:cs="Times New Roman"/>
           <w:i/>
-          <w:iCs/>
-          <w:sz w:val="24"/>
-          <w:szCs w:val="24"/>
-        </w:rPr>
-        <w:t>Regional Studies, 51</w:t>
-      </w:r>
-      <w:r>
-        <w:rPr>
-          <w:rFonts w:ascii="Times New Roman" w:hAnsi="Times New Roman" w:cs="Times New Roman"/>
-          <w:sz w:val="24"/>
-          <w:szCs w:val="24"/>
-        </w:rPr>
-        <w:t xml:space="preserve">(1), 86-96. </w:t>
-      </w:r>
-      <w:proofErr w:type="spellStart"/>
-      <w:r>
-        <w:rPr>
-          <w:rFonts w:ascii="Times New Roman" w:hAnsi="Times New Roman" w:cs="Times New Roman"/>
-          <w:sz w:val="24"/>
-          <w:szCs w:val="24"/>
-        </w:rPr>
-        <w:t>doi</w:t>
-      </w:r>
-      <w:proofErr w:type="spellEnd"/>
-      <w:r>
-        <w:rPr>
-          <w:rFonts w:ascii="Times New Roman" w:hAnsi="Times New Roman" w:cs="Times New Roman"/>
-          <w:sz w:val="24"/>
-          <w:szCs w:val="24"/>
-        </w:rPr>
-        <w:t>:</w:t>
+          <w:sz w:val="24"/>
+          <w:szCs w:val="24"/>
+        </w:rPr>
+        <w:t xml:space="preserve"> Pres</w:t>
+      </w:r>
+      <w:r>
+        <w:rPr>
+          <w:rFonts w:ascii="Times New Roman" w:hAnsi="Times New Roman" w:cs="Times New Roman"/>
+          <w:i/>
+          <w:sz w:val="24"/>
+          <w:szCs w:val="24"/>
+        </w:rPr>
+        <w:t>idential</w:t>
+      </w:r>
+      <w:r>
+        <w:rPr>
+          <w:rFonts w:ascii="Times New Roman" w:hAnsi="Times New Roman" w:cs="Times New Roman"/>
+          <w:i/>
+          <w:sz w:val="24"/>
+          <w:szCs w:val="24"/>
+        </w:rPr>
+        <w:t xml:space="preserve"> Doc</w:t>
+      </w:r>
+      <w:r>
+        <w:rPr>
+          <w:rFonts w:ascii="Times New Roman" w:hAnsi="Times New Roman" w:cs="Times New Roman"/>
+          <w:i/>
+          <w:sz w:val="24"/>
+          <w:szCs w:val="24"/>
+        </w:rPr>
+        <w:t>uments</w:t>
+      </w:r>
+      <w:r>
+        <w:rPr>
+          <w:rFonts w:ascii="Times New Roman" w:hAnsi="Times New Roman" w:cs="Times New Roman"/>
+          <w:sz w:val="24"/>
+          <w:szCs w:val="24"/>
+        </w:rPr>
+        <w:t>.</w:t>
       </w:r>
       <w:r>
         <w:rPr>
@@ -12192,409 +13045,40 @@
           <w:sz w:val="24"/>
           <w:szCs w:val="24"/>
         </w:rPr>
-        <w:t>http://dx.doi.org/10.1080/00343404.2016.1255324</w:t>
-      </w:r>
-    </w:p>
-    <w:p>
-      <w:pPr>
-        <w:spacing w:after="0" w:line="480" w:lineRule="auto"/>
-        <w:ind w:left="720" w:hanging="720"/>
-        <w:rPr>
-          <w:rFonts w:ascii="Times New Roman" w:hAnsi="Times New Roman" w:cs="Times New Roman"/>
-          <w:sz w:val="24"/>
-          <w:szCs w:val="24"/>
-        </w:rPr>
-      </w:pPr>
-      <w:r>
-        <w:rPr>
-          <w:rFonts w:ascii="Times New Roman" w:hAnsi="Times New Roman" w:cs="Times New Roman"/>
-          <w:sz w:val="24"/>
-          <w:szCs w:val="24"/>
-        </w:rPr>
-        <w:t xml:space="preserve">Florida, R., &amp; </w:t>
-      </w:r>
-      <w:proofErr w:type="spellStart"/>
-      <w:r>
-        <w:rPr>
-          <w:rFonts w:ascii="Times New Roman" w:hAnsi="Times New Roman" w:cs="Times New Roman"/>
-          <w:sz w:val="24"/>
-          <w:szCs w:val="24"/>
-        </w:rPr>
-        <w:t>Mellander</w:t>
-      </w:r>
-      <w:proofErr w:type="spellEnd"/>
-      <w:r>
-        <w:rPr>
-          <w:rFonts w:ascii="Times New Roman" w:hAnsi="Times New Roman" w:cs="Times New Roman"/>
-          <w:sz w:val="24"/>
-          <w:szCs w:val="24"/>
-        </w:rPr>
-        <w:t xml:space="preserve">, C. (2016). Rise of the startup city: the changing geography of the venture capital financed innovation. </w:t>
-      </w:r>
-      <w:r>
-        <w:rPr>
-          <w:rFonts w:ascii="Times New Roman" w:hAnsi="Times New Roman" w:cs="Times New Roman"/>
-          <w:i/>
-          <w:iCs/>
-          <w:sz w:val="24"/>
-          <w:szCs w:val="24"/>
-        </w:rPr>
-        <w:t>California Management Review</w:t>
-      </w:r>
-      <w:r>
-        <w:rPr>
-          <w:rFonts w:ascii="Times New Roman" w:hAnsi="Times New Roman" w:cs="Times New Roman"/>
-          <w:sz w:val="24"/>
-          <w:szCs w:val="24"/>
-        </w:rPr>
-        <w:t>, (1). Retrieved from http://search.ebscohost.com/login.aspx?direct=true&amp;db=edsbig&amp;AN=edsbig.A482290258&amp;site=eds-live</w:t>
-      </w:r>
-    </w:p>
-    <w:p>
-      <w:pPr>
-        <w:spacing w:after="0" w:line="480" w:lineRule="auto"/>
-        <w:ind w:left="720" w:hanging="720"/>
-        <w:rPr>
-          <w:rFonts w:ascii="Times New Roman" w:hAnsi="Times New Roman" w:cs="Times New Roman"/>
-          <w:sz w:val="24"/>
-          <w:szCs w:val="24"/>
-        </w:rPr>
-      </w:pPr>
-      <w:r>
-        <w:rPr>
-          <w:rFonts w:ascii="Times New Roman" w:hAnsi="Times New Roman" w:cs="Times New Roman"/>
-          <w:sz w:val="24"/>
-          <w:szCs w:val="24"/>
-        </w:rPr>
-        <w:lastRenderedPageBreak/>
-        <w:t>González-</w:t>
-      </w:r>
-      <w:proofErr w:type="spellStart"/>
-      <w:r>
-        <w:rPr>
-          <w:rFonts w:ascii="Times New Roman" w:hAnsi="Times New Roman" w:cs="Times New Roman"/>
-          <w:sz w:val="24"/>
-          <w:szCs w:val="24"/>
-        </w:rPr>
-        <w:t>Pernía</w:t>
-      </w:r>
-      <w:proofErr w:type="spellEnd"/>
-      <w:r>
-        <w:rPr>
-          <w:rFonts w:ascii="Times New Roman" w:hAnsi="Times New Roman" w:cs="Times New Roman"/>
-          <w:sz w:val="24"/>
-          <w:szCs w:val="24"/>
-        </w:rPr>
-        <w:t xml:space="preserve">, J. L., </w:t>
-      </w:r>
-      <w:proofErr w:type="spellStart"/>
-      <w:r>
-        <w:rPr>
-          <w:rFonts w:ascii="Times New Roman" w:hAnsi="Times New Roman" w:cs="Times New Roman"/>
-          <w:sz w:val="24"/>
-          <w:szCs w:val="24"/>
-        </w:rPr>
-        <w:t>Kuechle</w:t>
-      </w:r>
-      <w:proofErr w:type="spellEnd"/>
-      <w:r>
-        <w:rPr>
-          <w:rFonts w:ascii="Times New Roman" w:hAnsi="Times New Roman" w:cs="Times New Roman"/>
-          <w:sz w:val="24"/>
-          <w:szCs w:val="24"/>
-        </w:rPr>
-        <w:t>, G., &amp; Peña-</w:t>
-      </w:r>
-      <w:proofErr w:type="spellStart"/>
-      <w:r>
-        <w:rPr>
-          <w:rFonts w:ascii="Times New Roman" w:hAnsi="Times New Roman" w:cs="Times New Roman"/>
-          <w:sz w:val="24"/>
-          <w:szCs w:val="24"/>
-        </w:rPr>
-        <w:t>Legazkue</w:t>
-      </w:r>
-      <w:proofErr w:type="spellEnd"/>
-      <w:r>
-        <w:rPr>
-          <w:rFonts w:ascii="Times New Roman" w:hAnsi="Times New Roman" w:cs="Times New Roman"/>
-          <w:sz w:val="24"/>
-          <w:szCs w:val="24"/>
-        </w:rPr>
-        <w:t xml:space="preserve">, I. (2013). An Assessment of the Determinants of University Technology Transfer. </w:t>
-      </w:r>
-      <w:r>
-        <w:rPr>
-          <w:rFonts w:ascii="Times New Roman" w:hAnsi="Times New Roman" w:cs="Times New Roman"/>
-          <w:i/>
-          <w:iCs/>
-          <w:sz w:val="24"/>
-          <w:szCs w:val="24"/>
-        </w:rPr>
-        <w:t>Economic Development Quarterly, 27</w:t>
-      </w:r>
-      <w:r>
-        <w:rPr>
-          <w:rFonts w:ascii="Times New Roman" w:hAnsi="Times New Roman" w:cs="Times New Roman"/>
-          <w:sz w:val="24"/>
-          <w:szCs w:val="24"/>
-        </w:rPr>
-        <w:t>(1), 6.</w:t>
-      </w:r>
-    </w:p>
-    <w:p>
-      <w:pPr>
-        <w:spacing w:after="0" w:line="480" w:lineRule="auto"/>
-        <w:ind w:left="720" w:hanging="720"/>
-        <w:rPr>
-          <w:rFonts w:ascii="Times New Roman" w:hAnsi="Times New Roman" w:cs="Times New Roman"/>
-          <w:sz w:val="24"/>
-          <w:szCs w:val="24"/>
-        </w:rPr>
-      </w:pPr>
-      <w:r>
-        <w:rPr>
-          <w:rFonts w:ascii="Times New Roman" w:hAnsi="Times New Roman" w:cs="Times New Roman"/>
-          <w:sz w:val="24"/>
-          <w:szCs w:val="24"/>
-        </w:rPr>
-        <w:t>Google search for definition of computer. (</w:t>
-      </w:r>
-      <w:proofErr w:type="spellStart"/>
-      <w:r>
-        <w:rPr>
-          <w:rFonts w:ascii="Times New Roman" w:hAnsi="Times New Roman" w:cs="Times New Roman"/>
-          <w:sz w:val="24"/>
-          <w:szCs w:val="24"/>
-        </w:rPr>
-        <w:t>n.d.</w:t>
-      </w:r>
-      <w:proofErr w:type="spellEnd"/>
-      <w:r>
-        <w:rPr>
-          <w:rFonts w:ascii="Times New Roman" w:hAnsi="Times New Roman" w:cs="Times New Roman"/>
-          <w:sz w:val="24"/>
-          <w:szCs w:val="24"/>
-        </w:rPr>
-        <w:t>) Retrieved April 2, 2019, from https://www.google.com/search?q=definition+of+computer+science&amp;ie=utf-8&amp;oe=utf-8&amp;client=firefox-b-1</w:t>
-      </w:r>
-    </w:p>
-    <w:p>
-      <w:pPr>
-        <w:spacing w:after="0" w:line="480" w:lineRule="auto"/>
-        <w:ind w:left="720" w:hanging="720"/>
-        <w:rPr>
-          <w:rFonts w:ascii="Times New Roman" w:hAnsi="Times New Roman" w:cs="Times New Roman"/>
-          <w:sz w:val="24"/>
-          <w:szCs w:val="24"/>
-        </w:rPr>
-      </w:pPr>
-      <w:r>
-        <w:rPr>
-          <w:rFonts w:ascii="Times New Roman" w:hAnsi="Times New Roman" w:cs="Times New Roman"/>
-          <w:sz w:val="24"/>
-          <w:szCs w:val="24"/>
-        </w:rPr>
-        <w:t>Google search for definition of life science. (</w:t>
-      </w:r>
-      <w:proofErr w:type="spellStart"/>
-      <w:r>
-        <w:rPr>
-          <w:rFonts w:ascii="Times New Roman" w:hAnsi="Times New Roman" w:cs="Times New Roman"/>
-          <w:sz w:val="24"/>
-          <w:szCs w:val="24"/>
-        </w:rPr>
-        <w:t>n.d.</w:t>
-      </w:r>
-      <w:proofErr w:type="spellEnd"/>
-      <w:r>
-        <w:rPr>
-          <w:rFonts w:ascii="Times New Roman" w:hAnsi="Times New Roman" w:cs="Times New Roman"/>
-          <w:sz w:val="24"/>
-          <w:szCs w:val="24"/>
-        </w:rPr>
-        <w:t>) Retrieved April 2, 2019, from https://www.google.com/search?q=definition+of+life+science&amp;ie=utf-8&amp;oe=utf-8&amp;client=firefox-b-1</w:t>
-      </w:r>
-    </w:p>
-    <w:p>
-      <w:pPr>
-        <w:spacing w:after="0" w:line="480" w:lineRule="auto"/>
-        <w:ind w:left="720" w:hanging="720"/>
-        <w:rPr>
-          <w:rFonts w:ascii="Times New Roman" w:hAnsi="Times New Roman" w:cs="Times New Roman"/>
-          <w:sz w:val="24"/>
-          <w:szCs w:val="24"/>
-        </w:rPr>
-      </w:pPr>
-      <w:r>
-        <w:rPr>
-          <w:rFonts w:ascii="Times New Roman" w:hAnsi="Times New Roman" w:cs="Times New Roman"/>
-          <w:sz w:val="24"/>
-          <w:szCs w:val="24"/>
-        </w:rPr>
-        <w:t>Google search for definition of physical science. (</w:t>
-      </w:r>
-      <w:proofErr w:type="spellStart"/>
-      <w:r>
-        <w:rPr>
-          <w:rFonts w:ascii="Times New Roman" w:hAnsi="Times New Roman" w:cs="Times New Roman"/>
-          <w:sz w:val="24"/>
-          <w:szCs w:val="24"/>
-        </w:rPr>
-        <w:t>n.d.</w:t>
-      </w:r>
-      <w:proofErr w:type="spellEnd"/>
-      <w:r>
-        <w:rPr>
-          <w:rFonts w:ascii="Times New Roman" w:hAnsi="Times New Roman" w:cs="Times New Roman"/>
-          <w:sz w:val="24"/>
-          <w:szCs w:val="24"/>
-        </w:rPr>
-        <w:t>) Retrieved April 2, 2019, from https://www.google.com/search?q=definition+of+physical+science&amp;ie=utf-8&amp;oe=utf-8&amp;client=firefox-b-1</w:t>
-      </w:r>
-    </w:p>
-    <w:p>
-      <w:pPr>
-        <w:spacing w:after="0" w:line="480" w:lineRule="auto"/>
-        <w:ind w:left="720" w:hanging="720"/>
-        <w:rPr>
-          <w:rFonts w:ascii="Times New Roman" w:hAnsi="Times New Roman" w:cs="Times New Roman"/>
-          <w:sz w:val="24"/>
-          <w:szCs w:val="24"/>
-        </w:rPr>
-      </w:pPr>
-      <w:r>
-        <w:rPr>
-          <w:rFonts w:ascii="Times New Roman" w:hAnsi="Times New Roman" w:cs="Times New Roman"/>
-          <w:sz w:val="24"/>
-          <w:szCs w:val="24"/>
-        </w:rPr>
-        <w:t xml:space="preserve">Hallam, C. R. A., Wurth, B., &amp; Mancha, R. (2014). University-industry technology transfer: a systems approach with policy implications. </w:t>
-      </w:r>
-      <w:r>
-        <w:rPr>
-          <w:rFonts w:ascii="Times New Roman" w:hAnsi="Times New Roman" w:cs="Times New Roman"/>
-          <w:i/>
-          <w:iCs/>
-          <w:sz w:val="24"/>
-          <w:szCs w:val="24"/>
-        </w:rPr>
-        <w:t xml:space="preserve">International Journal of Technology Transfer &amp; </w:t>
-      </w:r>
-      <w:proofErr w:type="spellStart"/>
-      <w:r>
-        <w:rPr>
-          <w:rFonts w:ascii="Times New Roman" w:hAnsi="Times New Roman" w:cs="Times New Roman"/>
-          <w:i/>
-          <w:iCs/>
-          <w:sz w:val="24"/>
-          <w:szCs w:val="24"/>
-        </w:rPr>
-        <w:t>Commercialisation</w:t>
-      </w:r>
-      <w:proofErr w:type="spellEnd"/>
-      <w:r>
-        <w:rPr>
-          <w:rFonts w:ascii="Times New Roman" w:hAnsi="Times New Roman" w:cs="Times New Roman"/>
-          <w:i/>
-          <w:iCs/>
-          <w:sz w:val="24"/>
-          <w:szCs w:val="24"/>
-        </w:rPr>
-        <w:t>, 13</w:t>
-      </w:r>
-      <w:r>
-        <w:rPr>
-          <w:rFonts w:ascii="Times New Roman" w:hAnsi="Times New Roman" w:cs="Times New Roman"/>
-          <w:sz w:val="24"/>
-          <w:szCs w:val="24"/>
-        </w:rPr>
-        <w:t>(1-2), 57.</w:t>
-      </w:r>
-    </w:p>
-    <w:p>
-      <w:pPr>
-        <w:spacing w:after="0" w:line="480" w:lineRule="auto"/>
-        <w:ind w:left="720" w:hanging="720"/>
-        <w:rPr>
-          <w:rFonts w:ascii="Times New Roman" w:hAnsi="Times New Roman" w:cs="Times New Roman"/>
-          <w:sz w:val="24"/>
-          <w:szCs w:val="24"/>
-        </w:rPr>
-      </w:pPr>
-      <w:proofErr w:type="spellStart"/>
-      <w:r>
-        <w:rPr>
-          <w:rFonts w:ascii="Times New Roman" w:hAnsi="Times New Roman" w:cs="Times New Roman"/>
-          <w:sz w:val="24"/>
-          <w:szCs w:val="24"/>
-        </w:rPr>
-        <w:t>Hamidi</w:t>
-      </w:r>
-      <w:proofErr w:type="spellEnd"/>
-      <w:r>
-        <w:rPr>
-          <w:rFonts w:ascii="Times New Roman" w:hAnsi="Times New Roman" w:cs="Times New Roman"/>
-          <w:sz w:val="24"/>
-          <w:szCs w:val="24"/>
-        </w:rPr>
-        <w:t xml:space="preserve">, S., </w:t>
-      </w:r>
-      <w:proofErr w:type="spellStart"/>
-      <w:r>
-        <w:rPr>
-          <w:rFonts w:ascii="Times New Roman" w:hAnsi="Times New Roman" w:cs="Times New Roman"/>
-          <w:sz w:val="24"/>
-          <w:szCs w:val="24"/>
-        </w:rPr>
-        <w:t>Zandiatashbar</w:t>
-      </w:r>
-      <w:proofErr w:type="spellEnd"/>
-      <w:r>
-        <w:rPr>
-          <w:rFonts w:ascii="Times New Roman" w:hAnsi="Times New Roman" w:cs="Times New Roman"/>
-          <w:sz w:val="24"/>
-          <w:szCs w:val="24"/>
-        </w:rPr>
-        <w:t xml:space="preserve">, A., &amp; </w:t>
-      </w:r>
-      <w:proofErr w:type="spellStart"/>
-      <w:r>
-        <w:rPr>
-          <w:rFonts w:ascii="Times New Roman" w:hAnsi="Times New Roman" w:cs="Times New Roman"/>
-          <w:sz w:val="24"/>
-          <w:szCs w:val="24"/>
-        </w:rPr>
-        <w:t>Bonakdar</w:t>
-      </w:r>
-      <w:proofErr w:type="spellEnd"/>
-      <w:r>
-        <w:rPr>
-          <w:rFonts w:ascii="Times New Roman" w:hAnsi="Times New Roman" w:cs="Times New Roman"/>
-          <w:sz w:val="24"/>
-          <w:szCs w:val="24"/>
-        </w:rPr>
-        <w:t>, A. (2019). The relationship between regional compactness and regional innovation capacity (RIC): Empirical evidence from a national study.</w:t>
-      </w:r>
-      <w:r>
-        <w:rPr>
-          <w:rFonts w:ascii="Times New Roman" w:hAnsi="Times New Roman" w:cs="Times New Roman"/>
-          <w:i/>
-          <w:iCs/>
-          <w:sz w:val="24"/>
-          <w:szCs w:val="24"/>
-        </w:rPr>
-        <w:t xml:space="preserve"> Technological Forecasting and Social Change, 142</w:t>
-      </w:r>
-      <w:r>
-        <w:rPr>
-          <w:rFonts w:ascii="Times New Roman" w:hAnsi="Times New Roman" w:cs="Times New Roman"/>
-          <w:sz w:val="24"/>
-          <w:szCs w:val="24"/>
-        </w:rPr>
-        <w:t xml:space="preserve">, 394. </w:t>
-      </w:r>
-      <w:proofErr w:type="spellStart"/>
+        <w:t>(</w:t>
+      </w:r>
+      <w:r>
+        <w:rPr>
+          <w:rFonts w:ascii="Times New Roman" w:hAnsi="Times New Roman" w:cs="Times New Roman"/>
+          <w:sz w:val="24"/>
+          <w:szCs w:val="24"/>
+        </w:rPr>
+        <w:t>2011</w:t>
+      </w:r>
+      <w:r>
+        <w:rPr>
+          <w:rFonts w:ascii="Times New Roman" w:hAnsi="Times New Roman" w:cs="Times New Roman"/>
+          <w:sz w:val="24"/>
+          <w:szCs w:val="24"/>
+        </w:rPr>
+        <w:t xml:space="preserve">, October </w:t>
+      </w:r>
+      <w:r>
+        <w:rPr>
+          <w:rFonts w:ascii="Times New Roman" w:hAnsi="Times New Roman" w:cs="Times New Roman"/>
+          <w:sz w:val="24"/>
+          <w:szCs w:val="24"/>
+        </w:rPr>
+        <w:t>28</w:t>
+      </w:r>
+      <w:r>
+        <w:rPr>
+          <w:rFonts w:ascii="Times New Roman" w:hAnsi="Times New Roman" w:cs="Times New Roman"/>
+          <w:sz w:val="24"/>
+          <w:szCs w:val="24"/>
+        </w:rPr>
+        <w:t xml:space="preserve">). Retrieved </w:t>
+      </w:r>
       <w:proofErr w:type="gramStart"/>
       <w:r>
         <w:rPr>
@@ -12602,16 +13086,15 @@
           <w:sz w:val="24"/>
           <w:szCs w:val="24"/>
         </w:rPr>
-        <w:t>doi:http</w:t>
-      </w:r>
-      <w:proofErr w:type="spellEnd"/>
-      <w:r>
-        <w:rPr>
-          <w:rFonts w:ascii="Times New Roman" w:hAnsi="Times New Roman" w:cs="Times New Roman"/>
-          <w:sz w:val="24"/>
-          <w:szCs w:val="24"/>
-        </w:rPr>
-        <w:t>://dx.doi.org.ezp.slu.edu/10.1016/j.techfore.2018.07.026</w:t>
+        <w:t xml:space="preserve">from  </w:t>
+      </w:r>
+      <w:r>
+        <w:rPr>
+          <w:rFonts w:ascii="Times New Roman" w:hAnsi="Times New Roman" w:cs="Times New Roman"/>
+          <w:sz w:val="24"/>
+          <w:szCs w:val="24"/>
+        </w:rPr>
+        <w:t>https://www.govinfo.gov/app/collection/CPD/</w:t>
       </w:r>
       <w:proofErr w:type="gramEnd"/>
     </w:p>
@@ -12631,61 +13114,7 @@
           <w:sz w:val="24"/>
           <w:szCs w:val="24"/>
         </w:rPr>
-        <w:t xml:space="preserve">Harm-Jan </w:t>
-      </w:r>
-      <w:proofErr w:type="spellStart"/>
-      <w:r>
-        <w:rPr>
-          <w:rFonts w:ascii="Times New Roman" w:hAnsi="Times New Roman" w:cs="Times New Roman"/>
-          <w:sz w:val="24"/>
-          <w:szCs w:val="24"/>
-        </w:rPr>
-        <w:t>Steenhuis</w:t>
-      </w:r>
-      <w:proofErr w:type="spellEnd"/>
-      <w:r>
-        <w:rPr>
-          <w:rFonts w:ascii="Times New Roman" w:hAnsi="Times New Roman" w:cs="Times New Roman"/>
-          <w:sz w:val="24"/>
-          <w:szCs w:val="24"/>
-        </w:rPr>
-        <w:t xml:space="preserve">, &amp; de </w:t>
-      </w:r>
-      <w:proofErr w:type="spellStart"/>
-      <w:r>
-        <w:rPr>
-          <w:rFonts w:ascii="Times New Roman" w:hAnsi="Times New Roman" w:cs="Times New Roman"/>
-          <w:sz w:val="24"/>
-          <w:szCs w:val="24"/>
-        </w:rPr>
-        <w:t>Bruijn</w:t>
-      </w:r>
-      <w:proofErr w:type="spellEnd"/>
-      <w:r>
-        <w:rPr>
-          <w:rFonts w:ascii="Times New Roman" w:hAnsi="Times New Roman" w:cs="Times New Roman"/>
-          <w:sz w:val="24"/>
-          <w:szCs w:val="24"/>
-        </w:rPr>
-        <w:t xml:space="preserve">, </w:t>
-      </w:r>
-      <w:proofErr w:type="gramStart"/>
-      <w:r>
-        <w:rPr>
-          <w:rFonts w:ascii="Times New Roman" w:hAnsi="Times New Roman" w:cs="Times New Roman"/>
-          <w:sz w:val="24"/>
-          <w:szCs w:val="24"/>
-        </w:rPr>
-        <w:t>E.,J.</w:t>
-      </w:r>
-      <w:proofErr w:type="gramEnd"/>
-      <w:r>
-        <w:rPr>
-          <w:rFonts w:ascii="Times New Roman" w:hAnsi="Times New Roman" w:cs="Times New Roman"/>
-          <w:sz w:val="24"/>
-          <w:szCs w:val="24"/>
-        </w:rPr>
-        <w:t xml:space="preserve"> (2006). Technology geography: Studying the relationships between technology, location and productivity.</w:t>
+        <w:t xml:space="preserve">Dye, T. R. (1976). </w:t>
       </w:r>
       <w:r>
         <w:rPr>
@@ -12695,9 +13124,80 @@
           <w:sz w:val="24"/>
           <w:szCs w:val="24"/>
         </w:rPr>
-        <w:t xml:space="preserve"> International Journal of Technology Transfer &amp; </w:t>
+        <w:t xml:space="preserve">Understanding Public Policy. </w:t>
+      </w:r>
+      <w:r>
+        <w:rPr>
+          <w:rFonts w:ascii="Times New Roman" w:hAnsi="Times New Roman" w:cs="Times New Roman"/>
+          <w:sz w:val="24"/>
+          <w:szCs w:val="24"/>
+        </w:rPr>
+        <w:t>Upper Saddle River, NJ: Prentice-Hall.</w:t>
+      </w:r>
+    </w:p>
+    <w:p>
+      <w:pPr>
+        <w:spacing w:after="0" w:line="480" w:lineRule="auto"/>
+        <w:ind w:left="720" w:hanging="720"/>
+        <w:rPr>
+          <w:rFonts w:ascii="Times New Roman" w:hAnsi="Times New Roman" w:cs="Times New Roman"/>
+          <w:sz w:val="24"/>
+          <w:szCs w:val="24"/>
+        </w:rPr>
+      </w:pPr>
+      <w:r>
+        <w:rPr>
+          <w:rFonts w:ascii="Times New Roman" w:hAnsi="Times New Roman" w:cs="Times New Roman"/>
+          <w:sz w:val="24"/>
+          <w:szCs w:val="24"/>
+        </w:rPr>
+        <w:t>“Economic growth.” (2019). Wikipedia. Retrieved April 12, 2019, from https://en.wikipedia.org/wiki/Economic_growth</w:t>
+      </w:r>
+    </w:p>
+    <w:p>
+      <w:pPr>
+        <w:spacing w:after="0" w:line="480" w:lineRule="auto"/>
+        <w:ind w:left="720" w:hanging="720"/>
+        <w:rPr>
+          <w:rFonts w:ascii="Times New Roman" w:hAnsi="Times New Roman" w:cs="Times New Roman"/>
+          <w:sz w:val="24"/>
+          <w:szCs w:val="24"/>
+        </w:rPr>
+      </w:pPr>
+      <w:r>
+        <w:rPr>
+          <w:rFonts w:ascii="Times New Roman" w:hAnsi="Times New Roman" w:cs="Times New Roman"/>
+          <w:sz w:val="24"/>
+          <w:szCs w:val="24"/>
+        </w:rPr>
+        <w:t xml:space="preserve">European Association of Research and Technology </w:t>
       </w:r>
       <w:proofErr w:type="spellStart"/>
+      <w:r>
+        <w:rPr>
+          <w:rFonts w:ascii="Times New Roman" w:hAnsi="Times New Roman" w:cs="Times New Roman"/>
+          <w:sz w:val="24"/>
+          <w:szCs w:val="24"/>
+        </w:rPr>
+        <w:t>Organisations</w:t>
+      </w:r>
+      <w:proofErr w:type="spellEnd"/>
+      <w:r>
+        <w:rPr>
+          <w:rFonts w:ascii="Times New Roman" w:hAnsi="Times New Roman" w:cs="Times New Roman"/>
+          <w:sz w:val="24"/>
+          <w:szCs w:val="24"/>
+        </w:rPr>
+        <w:t xml:space="preserve"> [EARTO]. </w:t>
+      </w:r>
+      <w:r>
+        <w:rPr>
+          <w:rFonts w:ascii="Times New Roman" w:hAnsi="Times New Roman" w:cs="Times New Roman"/>
+          <w:sz w:val="24"/>
+          <w:szCs w:val="24"/>
+        </w:rPr>
+        <w:t xml:space="preserve">(2014). </w:t>
+      </w:r>
       <w:r>
         <w:rPr>
           <w:rFonts w:ascii="Times New Roman" w:hAnsi="Times New Roman" w:cs="Times New Roman"/>
@@ -12706,9 +13206,61 @@
           <w:sz w:val="24"/>
           <w:szCs w:val="24"/>
         </w:rPr>
-        <w:t>Commercialisation</w:t>
+        <w:t>The TRL Scale as a Research and Innovation Policy Tool</w:t>
+      </w:r>
+      <w:r>
+        <w:rPr>
+          <w:rFonts w:ascii="Times New Roman" w:hAnsi="Times New Roman" w:cs="Times New Roman"/>
+          <w:sz w:val="24"/>
+          <w:szCs w:val="24"/>
+        </w:rPr>
+        <w:t xml:space="preserve">. Retrieved from </w:t>
+      </w:r>
+      <w:r>
+        <w:rPr>
+          <w:rFonts w:ascii="Times New Roman" w:hAnsi="Times New Roman" w:cs="Times New Roman"/>
+          <w:sz w:val="24"/>
+          <w:szCs w:val="24"/>
+        </w:rPr>
+        <w:t>http://www.earto.eu/fileadmin/content/03_Publications/The_TRL_Scale_as_a_R_I_Policy_Tool_-_EARTO_Recommendations_-_Final.pdf</w:t>
+      </w:r>
+    </w:p>
+    <w:p>
+      <w:pPr>
+        <w:spacing w:after="0" w:line="480" w:lineRule="auto"/>
+        <w:ind w:left="720" w:hanging="720"/>
+        <w:rPr>
+          <w:rFonts w:ascii="Times New Roman" w:hAnsi="Times New Roman" w:cs="Times New Roman"/>
+          <w:sz w:val="24"/>
+          <w:szCs w:val="24"/>
+        </w:rPr>
+      </w:pPr>
+      <w:r>
+        <w:rPr>
+          <w:rFonts w:ascii="Times New Roman" w:hAnsi="Times New Roman" w:cs="Times New Roman"/>
+          <w:sz w:val="24"/>
+          <w:szCs w:val="24"/>
+        </w:rPr>
+        <w:t xml:space="preserve">Florida, R., Adler, P., &amp; </w:t>
+      </w:r>
+      <w:proofErr w:type="spellStart"/>
+      <w:r>
+        <w:rPr>
+          <w:rFonts w:ascii="Times New Roman" w:hAnsi="Times New Roman" w:cs="Times New Roman"/>
+          <w:sz w:val="24"/>
+          <w:szCs w:val="24"/>
+        </w:rPr>
+        <w:t>Mellander</w:t>
       </w:r>
       <w:proofErr w:type="spellEnd"/>
+      <w:r>
+        <w:rPr>
+          <w:rFonts w:ascii="Times New Roman" w:hAnsi="Times New Roman" w:cs="Times New Roman"/>
+          <w:sz w:val="24"/>
+          <w:szCs w:val="24"/>
+        </w:rPr>
+        <w:t xml:space="preserve">, C. (2017). The city as innovation machine. </w:t>
+      </w:r>
       <w:r>
         <w:rPr>
           <w:rFonts w:ascii="Times New Roman" w:hAnsi="Times New Roman" w:cs="Times New Roman"/>
@@ -12717,24 +13269,49 @@
           <w:sz w:val="24"/>
           <w:szCs w:val="24"/>
         </w:rPr>
-        <w:t>, 5</w:t>
-      </w:r>
-      <w:r>
-        <w:rPr>
-          <w:rFonts w:ascii="Times New Roman" w:hAnsi="Times New Roman" w:cs="Times New Roman"/>
-          <w:sz w:val="24"/>
-          <w:szCs w:val="24"/>
-        </w:rPr>
-        <w:t xml:space="preserve">(3), 195-207. Retrieved from </w:t>
-      </w:r>
-      <w:r>
-        <w:rPr>
-          <w:rFonts w:ascii="Times New Roman" w:hAnsi="Times New Roman" w:cs="Times New Roman"/>
-          <w:sz w:val="24"/>
-          <w:szCs w:val="24"/>
-        </w:rPr>
-        <w:lastRenderedPageBreak/>
-        <w:t>https://ezp.slu.edu/login?url=https://search-proquest-com.ezp.slu.edu/docview/219343404?accountid=8065</w:t>
+        <w:t>Regional Studies, 51</w:t>
+      </w:r>
+      <w:r>
+        <w:rPr>
+          <w:rFonts w:ascii="Times New Roman" w:hAnsi="Times New Roman" w:cs="Times New Roman"/>
+          <w:sz w:val="24"/>
+          <w:szCs w:val="24"/>
+        </w:rPr>
+        <w:t xml:space="preserve">(1), 86-96. </w:t>
+      </w:r>
+      <w:proofErr w:type="spellStart"/>
+      <w:r>
+        <w:rPr>
+          <w:rFonts w:ascii="Times New Roman" w:hAnsi="Times New Roman" w:cs="Times New Roman"/>
+          <w:sz w:val="24"/>
+          <w:szCs w:val="24"/>
+        </w:rPr>
+        <w:t>doi</w:t>
+      </w:r>
+      <w:proofErr w:type="spellEnd"/>
+      <w:r>
+        <w:rPr>
+          <w:rFonts w:ascii="Times New Roman" w:hAnsi="Times New Roman" w:cs="Times New Roman"/>
+          <w:sz w:val="24"/>
+          <w:szCs w:val="24"/>
+        </w:rPr>
+        <w:t>:</w:t>
+      </w:r>
+      <w:r>
+        <w:rPr>
+          <w:rFonts w:ascii="Times New Roman" w:hAnsi="Times New Roman" w:cs="Times New Roman"/>
+          <w:sz w:val="24"/>
+          <w:szCs w:val="24"/>
+        </w:rPr>
+        <w:t xml:space="preserve"> </w:t>
+      </w:r>
+      <w:r>
+        <w:rPr>
+          <w:rFonts w:ascii="Times New Roman" w:hAnsi="Times New Roman" w:cs="Times New Roman"/>
+          <w:sz w:val="24"/>
+          <w:szCs w:val="24"/>
+        </w:rPr>
+        <w:t>http://dx.doi.org/10.1080/00343404.2016.1255324</w:t>
       </w:r>
     </w:p>
     <w:p>
@@ -12747,6 +13324,14 @@
           <w:szCs w:val="24"/>
         </w:rPr>
       </w:pPr>
+      <w:r>
+        <w:rPr>
+          <w:rFonts w:ascii="Times New Roman" w:hAnsi="Times New Roman" w:cs="Times New Roman"/>
+          <w:sz w:val="24"/>
+          <w:szCs w:val="24"/>
+        </w:rPr>
+        <w:t xml:space="preserve">Florida, R., &amp; </w:t>
+      </w:r>
       <w:proofErr w:type="spellStart"/>
       <w:r>
         <w:rPr>
@@ -12754,7 +13339,7 @@
           <w:sz w:val="24"/>
           <w:szCs w:val="24"/>
         </w:rPr>
-        <w:t>Héder</w:t>
+        <w:t>Mellander</w:t>
       </w:r>
       <w:proofErr w:type="spellEnd"/>
       <w:r>
@@ -12763,24 +13348,25 @@
           <w:sz w:val="24"/>
           <w:szCs w:val="24"/>
         </w:rPr>
-        <w:t xml:space="preserve">, M. (2017). </w:t>
+        <w:t xml:space="preserve">, C. (2016). Rise of the startup city: the changing geography of the venture capital financed innovation. </w:t>
       </w:r>
       <w:r>
         <w:rPr>
           <w:rFonts w:ascii="Times New Roman" w:hAnsi="Times New Roman" w:cs="Times New Roman"/>
           <w:i/>
-          <w:sz w:val="24"/>
-          <w:szCs w:val="24"/>
-        </w:rPr>
-        <w:t>From NASA to EU: the evolution of the TRL scale in Public Sector Innovation</w:t>
-      </w:r>
-      <w:r>
-        <w:rPr>
-          <w:rFonts w:ascii="Times New Roman" w:hAnsi="Times New Roman" w:cs="Times New Roman"/>
-          <w:sz w:val="24"/>
-          <w:szCs w:val="24"/>
-        </w:rPr>
-        <w:t>. Innovation Journal, 22(2), 1–23. Retrieved from https://web.archive.org/web/20171011071816/https://www.innovation.cc/discussion-papers/22_2_3_heder_nasa-to-eu-trl-scale.pdf</w:t>
+          <w:iCs/>
+          <w:sz w:val="24"/>
+          <w:szCs w:val="24"/>
+        </w:rPr>
+        <w:t>California Management Review</w:t>
+      </w:r>
+      <w:r>
+        <w:rPr>
+          <w:rFonts w:ascii="Times New Roman" w:hAnsi="Times New Roman" w:cs="Times New Roman"/>
+          <w:sz w:val="24"/>
+          <w:szCs w:val="24"/>
+        </w:rPr>
+        <w:t>, (1). Retrieved from http://search.ebscohost.com/login.aspx?direct=true&amp;db=edsbig&amp;AN=edsbig.A482290258&amp;site=eds-live</w:t>
       </w:r>
     </w:p>
     <w:p>
@@ -12793,6 +13379,15 @@
           <w:szCs w:val="24"/>
         </w:rPr>
       </w:pPr>
+      <w:r>
+        <w:rPr>
+          <w:rFonts w:ascii="Times New Roman" w:hAnsi="Times New Roman" w:cs="Times New Roman"/>
+          <w:sz w:val="24"/>
+          <w:szCs w:val="24"/>
+        </w:rPr>
+        <w:lastRenderedPageBreak/>
+        <w:t>González-</w:t>
+      </w:r>
       <w:proofErr w:type="spellStart"/>
       <w:r>
         <w:rPr>
@@ -12800,7 +13395,7 @@
           <w:sz w:val="24"/>
           <w:szCs w:val="24"/>
         </w:rPr>
-        <w:t>Hemel</w:t>
+        <w:t>Pernía</w:t>
       </w:r>
       <w:proofErr w:type="spellEnd"/>
       <w:r>
@@ -12809,7 +13404,43 @@
           <w:sz w:val="24"/>
           <w:szCs w:val="24"/>
         </w:rPr>
-        <w:t xml:space="preserve">, D. J., &amp; Ouellette, L. L. (2019). Innovation Policy Pluralism. </w:t>
+        <w:t xml:space="preserve">, J. L., </w:t>
+      </w:r>
+      <w:proofErr w:type="spellStart"/>
+      <w:r>
+        <w:rPr>
+          <w:rFonts w:ascii="Times New Roman" w:hAnsi="Times New Roman" w:cs="Times New Roman"/>
+          <w:sz w:val="24"/>
+          <w:szCs w:val="24"/>
+        </w:rPr>
+        <w:t>Kuechle</w:t>
+      </w:r>
+      <w:proofErr w:type="spellEnd"/>
+      <w:r>
+        <w:rPr>
+          <w:rFonts w:ascii="Times New Roman" w:hAnsi="Times New Roman" w:cs="Times New Roman"/>
+          <w:sz w:val="24"/>
+          <w:szCs w:val="24"/>
+        </w:rPr>
+        <w:t>, G., &amp; Peña-</w:t>
+      </w:r>
+      <w:proofErr w:type="spellStart"/>
+      <w:r>
+        <w:rPr>
+          <w:rFonts w:ascii="Times New Roman" w:hAnsi="Times New Roman" w:cs="Times New Roman"/>
+          <w:sz w:val="24"/>
+          <w:szCs w:val="24"/>
+        </w:rPr>
+        <w:t>Legazkue</w:t>
+      </w:r>
+      <w:proofErr w:type="spellEnd"/>
+      <w:r>
+        <w:rPr>
+          <w:rFonts w:ascii="Times New Roman" w:hAnsi="Times New Roman" w:cs="Times New Roman"/>
+          <w:sz w:val="24"/>
+          <w:szCs w:val="24"/>
+        </w:rPr>
+        <w:t xml:space="preserve">, I. (2013). An Assessment of the Determinants of University Technology Transfer. </w:t>
       </w:r>
       <w:r>
         <w:rPr>
@@ -12819,15 +13450,15 @@
           <w:sz w:val="24"/>
           <w:szCs w:val="24"/>
         </w:rPr>
-        <w:t>Yale Law Journal</w:t>
-      </w:r>
-      <w:r>
-        <w:rPr>
-          <w:rFonts w:ascii="Times New Roman" w:hAnsi="Times New Roman" w:cs="Times New Roman"/>
-          <w:sz w:val="24"/>
-          <w:szCs w:val="24"/>
-        </w:rPr>
-        <w:t>, (3). Retrieved from http://search.ebscohost.com/login.aspx?direct=true&amp;db=edsbig&amp;AN=edsbig.A576378943&amp;site=eds-live</w:t>
+        <w:t>Economic Development Quarterly, 27</w:t>
+      </w:r>
+      <w:r>
+        <w:rPr>
+          <w:rFonts w:ascii="Times New Roman" w:hAnsi="Times New Roman" w:cs="Times New Roman"/>
+          <w:sz w:val="24"/>
+          <w:szCs w:val="24"/>
+        </w:rPr>
+        <w:t>(1), 6.</w:t>
       </w:r>
     </w:p>
     <w:p>
@@ -12846,7 +13477,7 @@
           <w:sz w:val="24"/>
           <w:szCs w:val="24"/>
         </w:rPr>
-        <w:t>How to Develop Indictors. (</w:t>
+        <w:t>Google search for definition of computer. (</w:t>
       </w:r>
       <w:proofErr w:type="spellStart"/>
       <w:r>
@@ -12864,7 +13495,7 @@
           <w:sz w:val="24"/>
           <w:szCs w:val="24"/>
         </w:rPr>
-        <w:t>). Retrieved April 2, 2019, from https://www.thecompassforsbc.org/how-to-guides/how-develop-indicators</w:t>
+        <w:t>) Retrieved April 2, 2019, from https://www.google.com/search?q=definition+of+computer+science&amp;ie=utf-8&amp;oe=utf-8&amp;client=firefox-b-1</w:t>
       </w:r>
     </w:p>
     <w:p>
@@ -12883,7 +13514,7 @@
           <w:sz w:val="24"/>
           <w:szCs w:val="24"/>
         </w:rPr>
-        <w:t>How to Develop a Logic Model. (</w:t>
+        <w:t>Google search for definition of life science. (</w:t>
       </w:r>
       <w:proofErr w:type="spellStart"/>
       <w:r>
@@ -12901,7 +13532,7 @@
           <w:sz w:val="24"/>
           <w:szCs w:val="24"/>
         </w:rPr>
-        <w:t>). Retrieved April 2, 2019, from https://www.thecompassforsbc.org/how-to-guides/how-develop-logic-model-0</w:t>
+        <w:t>) Retrieved April 2, 2019, from https://www.google.com/search?q=definition+of+life+science&amp;ie=utf-8&amp;oe=utf-8&amp;client=firefox-b-1</w:t>
       </w:r>
     </w:p>
     <w:p>
@@ -12920,7 +13551,7 @@
           <w:sz w:val="24"/>
           <w:szCs w:val="24"/>
         </w:rPr>
-        <w:t>Introduction to the Delphi technique. (</w:t>
+        <w:t>Google search for definition of physical science. (</w:t>
       </w:r>
       <w:proofErr w:type="spellStart"/>
       <w:r>
@@ -12938,7 +13569,7 @@
           <w:sz w:val="24"/>
           <w:szCs w:val="24"/>
         </w:rPr>
-        <w:t>).  Retrieved April 2, 2019, from http://www.cc.uah.es/msicilia/lo-delphi/intro_Delphi.html</w:t>
+        <w:t>) Retrieved April 2, 2019, from https://www.google.com/search?q=definition+of+physical+science&amp;ie=utf-8&amp;oe=utf-8&amp;client=firefox-b-1</w:t>
       </w:r>
     </w:p>
     <w:p>
@@ -12957,7 +13588,7 @@
           <w:sz w:val="24"/>
           <w:szCs w:val="24"/>
         </w:rPr>
-        <w:t>Irina, E. (2018). Geography of corporate innovation.</w:t>
+        <w:t xml:space="preserve">Hallam, C. R. A., Wurth, B., &amp; Mancha, R. (2014). University-industry technology transfer: a systems approach with policy implications. </w:t>
       </w:r>
       <w:r>
         <w:rPr>
@@ -12967,15 +13598,120 @@
           <w:sz w:val="24"/>
           <w:szCs w:val="24"/>
         </w:rPr>
-        <w:t xml:space="preserve"> Multinational Business Review, 26</w:t>
-      </w:r>
-      <w:r>
-        <w:rPr>
-          <w:rFonts w:ascii="Times New Roman" w:hAnsi="Times New Roman" w:cs="Times New Roman"/>
-          <w:sz w:val="24"/>
-          <w:szCs w:val="24"/>
-        </w:rPr>
-        <w:t xml:space="preserve">(1), 25-49. </w:t>
+        <w:t xml:space="preserve">International Journal of Technology Transfer &amp; </w:t>
+      </w:r>
+      <w:proofErr w:type="spellStart"/>
+      <w:r>
+        <w:rPr>
+          <w:rFonts w:ascii="Times New Roman" w:hAnsi="Times New Roman" w:cs="Times New Roman"/>
+          <w:i/>
+          <w:iCs/>
+          <w:sz w:val="24"/>
+          <w:szCs w:val="24"/>
+        </w:rPr>
+        <w:t>Commercialisation</w:t>
+      </w:r>
+      <w:proofErr w:type="spellEnd"/>
+      <w:r>
+        <w:rPr>
+          <w:rFonts w:ascii="Times New Roman" w:hAnsi="Times New Roman" w:cs="Times New Roman"/>
+          <w:i/>
+          <w:iCs/>
+          <w:sz w:val="24"/>
+          <w:szCs w:val="24"/>
+        </w:rPr>
+        <w:t>, 13</w:t>
+      </w:r>
+      <w:r>
+        <w:rPr>
+          <w:rFonts w:ascii="Times New Roman" w:hAnsi="Times New Roman" w:cs="Times New Roman"/>
+          <w:sz w:val="24"/>
+          <w:szCs w:val="24"/>
+        </w:rPr>
+        <w:t>(1-2), 57.</w:t>
+      </w:r>
+    </w:p>
+    <w:p>
+      <w:pPr>
+        <w:spacing w:after="0" w:line="480" w:lineRule="auto"/>
+        <w:ind w:left="720" w:hanging="720"/>
+        <w:rPr>
+          <w:rFonts w:ascii="Times New Roman" w:hAnsi="Times New Roman" w:cs="Times New Roman"/>
+          <w:sz w:val="24"/>
+          <w:szCs w:val="24"/>
+        </w:rPr>
+      </w:pPr>
+      <w:proofErr w:type="spellStart"/>
+      <w:r>
+        <w:rPr>
+          <w:rFonts w:ascii="Times New Roman" w:hAnsi="Times New Roman" w:cs="Times New Roman"/>
+          <w:sz w:val="24"/>
+          <w:szCs w:val="24"/>
+        </w:rPr>
+        <w:t>Hamidi</w:t>
+      </w:r>
+      <w:proofErr w:type="spellEnd"/>
+      <w:r>
+        <w:rPr>
+          <w:rFonts w:ascii="Times New Roman" w:hAnsi="Times New Roman" w:cs="Times New Roman"/>
+          <w:sz w:val="24"/>
+          <w:szCs w:val="24"/>
+        </w:rPr>
+        <w:t xml:space="preserve">, S., </w:t>
+      </w:r>
+      <w:proofErr w:type="spellStart"/>
+      <w:r>
+        <w:rPr>
+          <w:rFonts w:ascii="Times New Roman" w:hAnsi="Times New Roman" w:cs="Times New Roman"/>
+          <w:sz w:val="24"/>
+          <w:szCs w:val="24"/>
+        </w:rPr>
+        <w:t>Zandiatashbar</w:t>
+      </w:r>
+      <w:proofErr w:type="spellEnd"/>
+      <w:r>
+        <w:rPr>
+          <w:rFonts w:ascii="Times New Roman" w:hAnsi="Times New Roman" w:cs="Times New Roman"/>
+          <w:sz w:val="24"/>
+          <w:szCs w:val="24"/>
+        </w:rPr>
+        <w:t xml:space="preserve">, A., &amp; </w:t>
+      </w:r>
+      <w:proofErr w:type="spellStart"/>
+      <w:r>
+        <w:rPr>
+          <w:rFonts w:ascii="Times New Roman" w:hAnsi="Times New Roman" w:cs="Times New Roman"/>
+          <w:sz w:val="24"/>
+          <w:szCs w:val="24"/>
+        </w:rPr>
+        <w:t>Bonakdar</w:t>
+      </w:r>
+      <w:proofErr w:type="spellEnd"/>
+      <w:r>
+        <w:rPr>
+          <w:rFonts w:ascii="Times New Roman" w:hAnsi="Times New Roman" w:cs="Times New Roman"/>
+          <w:sz w:val="24"/>
+          <w:szCs w:val="24"/>
+        </w:rPr>
+        <w:t>, A. (2019). The relationship between regional compactness and regional innovation capacity (RIC): Empirical evidence from a national study.</w:t>
+      </w:r>
+      <w:r>
+        <w:rPr>
+          <w:rFonts w:ascii="Times New Roman" w:hAnsi="Times New Roman" w:cs="Times New Roman"/>
+          <w:i/>
+          <w:iCs/>
+          <w:sz w:val="24"/>
+          <w:szCs w:val="24"/>
+        </w:rPr>
+        <w:t xml:space="preserve"> Technological Forecasting and Social Change, 142</w:t>
+      </w:r>
+      <w:r>
+        <w:rPr>
+          <w:rFonts w:ascii="Times New Roman" w:hAnsi="Times New Roman" w:cs="Times New Roman"/>
+          <w:sz w:val="24"/>
+          <w:szCs w:val="24"/>
+        </w:rPr>
+        <w:t xml:space="preserve">, 394. </w:t>
       </w:r>
       <w:proofErr w:type="spellStart"/>
       <w:proofErr w:type="gramStart"/>
@@ -12994,7 +13730,7 @@
           <w:sz w:val="24"/>
           <w:szCs w:val="24"/>
         </w:rPr>
-        <w:t>://dx.doi.org.ezp.slu.edu/10.1108/MBR-07-2017-0052</w:t>
+        <w:t>://dx.doi.org.ezp.slu.edu/10.1016/j.techfore.2018.07.026</w:t>
       </w:r>
       <w:proofErr w:type="gramEnd"/>
     </w:p>
@@ -13014,7 +13750,7 @@
           <w:sz w:val="24"/>
           <w:szCs w:val="24"/>
         </w:rPr>
-        <w:t>Joshi, A. M., Inouye, T. M., &amp; Robinson, J. A. (</w:t>
+        <w:t xml:space="preserve">Harm-Jan </w:t>
       </w:r>
       <w:proofErr w:type="spellStart"/>
       <w:r>
@@ -13023,7 +13759,7 @@
           <w:sz w:val="24"/>
           <w:szCs w:val="24"/>
         </w:rPr>
-        <w:t>n.d.</w:t>
+        <w:t>Steenhuis</w:t>
       </w:r>
       <w:proofErr w:type="spellEnd"/>
       <w:r>
@@ -13032,7 +13768,43 @@
           <w:sz w:val="24"/>
           <w:szCs w:val="24"/>
         </w:rPr>
-        <w:t xml:space="preserve">). How does agency workforce diversity influence Federal R&amp;D funding of minority and women technology entrepreneurs? An analysis of the SBIR and STTR programs, 2001-2011. </w:t>
+        <w:t xml:space="preserve">, &amp; de </w:t>
+      </w:r>
+      <w:proofErr w:type="spellStart"/>
+      <w:r>
+        <w:rPr>
+          <w:rFonts w:ascii="Times New Roman" w:hAnsi="Times New Roman" w:cs="Times New Roman"/>
+          <w:sz w:val="24"/>
+          <w:szCs w:val="24"/>
+        </w:rPr>
+        <w:t>Bruijn</w:t>
+      </w:r>
+      <w:proofErr w:type="spellEnd"/>
+      <w:r>
+        <w:rPr>
+          <w:rFonts w:ascii="Times New Roman" w:hAnsi="Times New Roman" w:cs="Times New Roman"/>
+          <w:sz w:val="24"/>
+          <w:szCs w:val="24"/>
+        </w:rPr>
+        <w:t xml:space="preserve">, </w:t>
+      </w:r>
+      <w:proofErr w:type="gramStart"/>
+      <w:r>
+        <w:rPr>
+          <w:rFonts w:ascii="Times New Roman" w:hAnsi="Times New Roman" w:cs="Times New Roman"/>
+          <w:sz w:val="24"/>
+          <w:szCs w:val="24"/>
+        </w:rPr>
+        <w:t>E.,J.</w:t>
+      </w:r>
+      <w:proofErr w:type="gramEnd"/>
+      <w:r>
+        <w:rPr>
+          <w:rFonts w:ascii="Times New Roman" w:hAnsi="Times New Roman" w:cs="Times New Roman"/>
+          <w:sz w:val="24"/>
+          <w:szCs w:val="24"/>
+        </w:rPr>
+        <w:t xml:space="preserve"> (2006). Technology geography: Studying the relationships between technology, location and productivity.</w:t>
       </w:r>
       <w:r>
         <w:rPr>
@@ -13042,16 +13814,9 @@
           <w:sz w:val="24"/>
           <w:szCs w:val="24"/>
         </w:rPr>
-        <w:t>SMALL BUSINESS ECONOMICS</w:t>
-      </w:r>
-      <w:r>
-        <w:rPr>
-          <w:rFonts w:ascii="Times New Roman" w:hAnsi="Times New Roman" w:cs="Times New Roman"/>
-          <w:sz w:val="24"/>
-          <w:szCs w:val="24"/>
-        </w:rPr>
-        <w:t xml:space="preserve">, </w:t>
-      </w:r>
+        <w:t xml:space="preserve"> International Journal of Technology Transfer &amp; </w:t>
+      </w:r>
+      <w:proofErr w:type="spellStart"/>
       <w:r>
         <w:rPr>
           <w:rFonts w:ascii="Times New Roman" w:hAnsi="Times New Roman" w:cs="Times New Roman"/>
@@ -13060,15 +13825,35 @@
           <w:sz w:val="24"/>
           <w:szCs w:val="24"/>
         </w:rPr>
-        <w:t>50</w:t>
-      </w:r>
-      <w:r>
-        <w:rPr>
-          <w:rFonts w:ascii="Times New Roman" w:hAnsi="Times New Roman" w:cs="Times New Roman"/>
-          <w:sz w:val="24"/>
-          <w:szCs w:val="24"/>
-        </w:rPr>
-        <w:t>(3), 499–519. https://doi.org/10.1007/s11187-017-9882-6</w:t>
+        <w:t>Commercialisation</w:t>
+      </w:r>
+      <w:proofErr w:type="spellEnd"/>
+      <w:r>
+        <w:rPr>
+          <w:rFonts w:ascii="Times New Roman" w:hAnsi="Times New Roman" w:cs="Times New Roman"/>
+          <w:i/>
+          <w:iCs/>
+          <w:sz w:val="24"/>
+          <w:szCs w:val="24"/>
+        </w:rPr>
+        <w:t>, 5</w:t>
+      </w:r>
+      <w:r>
+        <w:rPr>
+          <w:rFonts w:ascii="Times New Roman" w:hAnsi="Times New Roman" w:cs="Times New Roman"/>
+          <w:sz w:val="24"/>
+          <w:szCs w:val="24"/>
+        </w:rPr>
+        <w:t xml:space="preserve">(3), 195-207. Retrieved from </w:t>
+      </w:r>
+      <w:r>
+        <w:rPr>
+          <w:rFonts w:ascii="Times New Roman" w:hAnsi="Times New Roman" w:cs="Times New Roman"/>
+          <w:sz w:val="24"/>
+          <w:szCs w:val="24"/>
+        </w:rPr>
+        <w:lastRenderedPageBreak/>
+        <w:t>https://ezp.slu.edu/login?url=https://search-proquest-com.ezp.slu.edu/docview/219343404?accountid=8065</w:t>
       </w:r>
     </w:p>
     <w:p>
@@ -13081,6 +13866,41 @@
           <w:szCs w:val="24"/>
         </w:rPr>
       </w:pPr>
+      <w:proofErr w:type="spellStart"/>
+      <w:r>
+        <w:rPr>
+          <w:rFonts w:ascii="Times New Roman" w:hAnsi="Times New Roman" w:cs="Times New Roman"/>
+          <w:sz w:val="24"/>
+          <w:szCs w:val="24"/>
+        </w:rPr>
+        <w:t>Héder</w:t>
+      </w:r>
+      <w:proofErr w:type="spellEnd"/>
+      <w:r>
+        <w:rPr>
+          <w:rFonts w:ascii="Times New Roman" w:hAnsi="Times New Roman" w:cs="Times New Roman"/>
+          <w:sz w:val="24"/>
+          <w:szCs w:val="24"/>
+        </w:rPr>
+        <w:t xml:space="preserve">, M. (2017). </w:t>
+      </w:r>
+      <w:r>
+        <w:rPr>
+          <w:rFonts w:ascii="Times New Roman" w:hAnsi="Times New Roman" w:cs="Times New Roman"/>
+          <w:i/>
+          <w:sz w:val="24"/>
+          <w:szCs w:val="24"/>
+        </w:rPr>
+        <w:t>From NASA to EU: the evolution of the TRL scale in Public Sector Innovation</w:t>
+      </w:r>
+      <w:r>
+        <w:rPr>
+          <w:rFonts w:ascii="Times New Roman" w:hAnsi="Times New Roman" w:cs="Times New Roman"/>
+          <w:sz w:val="24"/>
+          <w:szCs w:val="24"/>
+        </w:rPr>
+        <w:t>. Innovation Journal, 22(2), 1–23. Retrieved from https://web.archive.org/web/20171011071816/https://www.innovation.cc/discussion-papers/22_2_3_heder_nasa-to-eu-trl-scale.pdf</w:t>
+      </w:r>
     </w:p>
     <w:p>
       <w:pPr>
@@ -13092,15 +13912,6 @@
           <w:szCs w:val="24"/>
         </w:rPr>
       </w:pPr>
-      <w:r>
-        <w:rPr>
-          <w:rFonts w:ascii="Times New Roman" w:hAnsi="Times New Roman" w:cs="Times New Roman"/>
-          <w:sz w:val="24"/>
-          <w:szCs w:val="24"/>
-        </w:rPr>
-        <w:lastRenderedPageBreak/>
-        <w:t xml:space="preserve">Love, J. H., &amp; Roper, S. (2001). Location and network effects on innovation success: Evidence for UK, </w:t>
-      </w:r>
       <w:proofErr w:type="spellStart"/>
       <w:r>
         <w:rPr>
@@ -13108,7 +13919,7 @@
           <w:sz w:val="24"/>
           <w:szCs w:val="24"/>
         </w:rPr>
-        <w:t>german</w:t>
+        <w:t>Hemel</w:t>
       </w:r>
       <w:proofErr w:type="spellEnd"/>
       <w:r>
@@ -13117,25 +13928,7 @@
           <w:sz w:val="24"/>
           <w:szCs w:val="24"/>
         </w:rPr>
-        <w:t xml:space="preserve"> and </w:t>
-      </w:r>
-      <w:proofErr w:type="spellStart"/>
-      <w:r>
-        <w:rPr>
-          <w:rFonts w:ascii="Times New Roman" w:hAnsi="Times New Roman" w:cs="Times New Roman"/>
-          <w:sz w:val="24"/>
-          <w:szCs w:val="24"/>
-        </w:rPr>
-        <w:t>irish</w:t>
-      </w:r>
-      <w:proofErr w:type="spellEnd"/>
-      <w:r>
-        <w:rPr>
-          <w:rFonts w:ascii="Times New Roman" w:hAnsi="Times New Roman" w:cs="Times New Roman"/>
-          <w:sz w:val="24"/>
-          <w:szCs w:val="24"/>
-        </w:rPr>
-        <w:t xml:space="preserve"> manufacturing plants.</w:t>
+        <w:t xml:space="preserve">, D. J., &amp; Ouellette, L. L. (2019). Innovation Policy Pluralism. </w:t>
       </w:r>
       <w:r>
         <w:rPr>
@@ -13145,15 +13938,15 @@
           <w:sz w:val="24"/>
           <w:szCs w:val="24"/>
         </w:rPr>
-        <w:t xml:space="preserve"> Research Policy, 30</w:t>
-      </w:r>
-      <w:r>
-        <w:rPr>
-          <w:rFonts w:ascii="Times New Roman" w:hAnsi="Times New Roman" w:cs="Times New Roman"/>
-          <w:sz w:val="24"/>
-          <w:szCs w:val="24"/>
-        </w:rPr>
-        <w:t>(4), 643-661. Retrieved from https://ezp.slu.edu/login?url=https://search-proquest-com.ezp.slu.edu/docview/223247363?accountid=8065</w:t>
+        <w:t>Yale Law Journal</w:t>
+      </w:r>
+      <w:r>
+        <w:rPr>
+          <w:rFonts w:ascii="Times New Roman" w:hAnsi="Times New Roman" w:cs="Times New Roman"/>
+          <w:sz w:val="24"/>
+          <w:szCs w:val="24"/>
+        </w:rPr>
+        <w:t>, (3). Retrieved from http://search.ebscohost.com/login.aspx?direct=true&amp;db=edsbig&amp;AN=edsbig.A576378943&amp;site=eds-live</w:t>
       </w:r>
     </w:p>
     <w:p>
@@ -13166,6 +13959,14 @@
           <w:szCs w:val="24"/>
         </w:rPr>
       </w:pPr>
+      <w:r>
+        <w:rPr>
+          <w:rFonts w:ascii="Times New Roman" w:hAnsi="Times New Roman" w:cs="Times New Roman"/>
+          <w:sz w:val="24"/>
+          <w:szCs w:val="24"/>
+        </w:rPr>
+        <w:t>How to Develop Indictors. (</w:t>
+      </w:r>
       <w:proofErr w:type="spellStart"/>
       <w:r>
         <w:rPr>
@@ -13173,7 +13974,7 @@
           <w:sz w:val="24"/>
           <w:szCs w:val="24"/>
         </w:rPr>
-        <w:t>Markman</w:t>
+        <w:t>n.d.</w:t>
       </w:r>
       <w:proofErr w:type="spellEnd"/>
       <w:r>
@@ -13182,7 +13983,26 @@
           <w:sz w:val="24"/>
           <w:szCs w:val="24"/>
         </w:rPr>
-        <w:t xml:space="preserve">, G. D., </w:t>
+        <w:t>). Retrieved April 2, 2019, from https://www.thecompassforsbc.org/how-to-guides/how-develop-indicators</w:t>
+      </w:r>
+    </w:p>
+    <w:p>
+      <w:pPr>
+        <w:spacing w:after="0" w:line="480" w:lineRule="auto"/>
+        <w:ind w:left="720" w:hanging="720"/>
+        <w:rPr>
+          <w:rFonts w:ascii="Times New Roman" w:hAnsi="Times New Roman" w:cs="Times New Roman"/>
+          <w:sz w:val="24"/>
+          <w:szCs w:val="24"/>
+        </w:rPr>
+      </w:pPr>
+      <w:r>
+        <w:rPr>
+          <w:rFonts w:ascii="Times New Roman" w:hAnsi="Times New Roman" w:cs="Times New Roman"/>
+          <w:sz w:val="24"/>
+          <w:szCs w:val="24"/>
+        </w:rPr>
+        <w:t>How to Develop a Logic Model. (</w:t>
       </w:r>
       <w:proofErr w:type="spellStart"/>
       <w:r>
@@ -13191,7 +14011,7 @@
           <w:sz w:val="24"/>
           <w:szCs w:val="24"/>
         </w:rPr>
-        <w:t>Gianiodis</w:t>
+        <w:t>n.d.</w:t>
       </w:r>
       <w:proofErr w:type="spellEnd"/>
       <w:r>
@@ -13200,7 +14020,63 @@
           <w:sz w:val="24"/>
           <w:szCs w:val="24"/>
         </w:rPr>
-        <w:t xml:space="preserve">, P. T., &amp; Phan, P. H. (2009). Supply-Side Innovation and Technology Commercialization. </w:t>
+        <w:t>). Retrieved April 2, 2019, from https://www.thecompassforsbc.org/how-to-guides/how-develop-logic-model-0</w:t>
+      </w:r>
+    </w:p>
+    <w:p>
+      <w:pPr>
+        <w:spacing w:after="0" w:line="480" w:lineRule="auto"/>
+        <w:ind w:left="720" w:hanging="720"/>
+        <w:rPr>
+          <w:rFonts w:ascii="Times New Roman" w:hAnsi="Times New Roman" w:cs="Times New Roman"/>
+          <w:sz w:val="24"/>
+          <w:szCs w:val="24"/>
+        </w:rPr>
+      </w:pPr>
+      <w:r>
+        <w:rPr>
+          <w:rFonts w:ascii="Times New Roman" w:hAnsi="Times New Roman" w:cs="Times New Roman"/>
+          <w:sz w:val="24"/>
+          <w:szCs w:val="24"/>
+        </w:rPr>
+        <w:t>Introduction to the Delphi technique. (</w:t>
+      </w:r>
+      <w:proofErr w:type="spellStart"/>
+      <w:r>
+        <w:rPr>
+          <w:rFonts w:ascii="Times New Roman" w:hAnsi="Times New Roman" w:cs="Times New Roman"/>
+          <w:sz w:val="24"/>
+          <w:szCs w:val="24"/>
+        </w:rPr>
+        <w:t>n.d.</w:t>
+      </w:r>
+      <w:proofErr w:type="spellEnd"/>
+      <w:r>
+        <w:rPr>
+          <w:rFonts w:ascii="Times New Roman" w:hAnsi="Times New Roman" w:cs="Times New Roman"/>
+          <w:sz w:val="24"/>
+          <w:szCs w:val="24"/>
+        </w:rPr>
+        <w:t>).  Retrieved April 2, 2019, from http://www.cc.uah.es/msicilia/lo-delphi/intro_Delphi.html</w:t>
+      </w:r>
+    </w:p>
+    <w:p>
+      <w:pPr>
+        <w:spacing w:after="0" w:line="480" w:lineRule="auto"/>
+        <w:ind w:left="720" w:hanging="720"/>
+        <w:rPr>
+          <w:rFonts w:ascii="Times New Roman" w:hAnsi="Times New Roman" w:cs="Times New Roman"/>
+          <w:sz w:val="24"/>
+          <w:szCs w:val="24"/>
+        </w:rPr>
+      </w:pPr>
+      <w:r>
+        <w:rPr>
+          <w:rFonts w:ascii="Times New Roman" w:hAnsi="Times New Roman" w:cs="Times New Roman"/>
+          <w:sz w:val="24"/>
+          <w:szCs w:val="24"/>
+        </w:rPr>
+        <w:t>Irina, E. (2018). Geography of corporate innovation.</w:t>
       </w:r>
       <w:r>
         <w:rPr>
@@ -13210,246 +14086,15 @@
           <w:sz w:val="24"/>
           <w:szCs w:val="24"/>
         </w:rPr>
-        <w:t>Journal of Management Studies, 46</w:t>
-      </w:r>
-      <w:r>
-        <w:rPr>
-          <w:rFonts w:ascii="Times New Roman" w:hAnsi="Times New Roman" w:cs="Times New Roman"/>
-          <w:sz w:val="24"/>
-          <w:szCs w:val="24"/>
-        </w:rPr>
-        <w:t>(4), 625-649. doi:10.1111/j.1467-6486.2009.00835.x</w:t>
-      </w:r>
-    </w:p>
-    <w:p>
-      <w:pPr>
-        <w:spacing w:after="0" w:line="480" w:lineRule="auto"/>
-        <w:ind w:left="720" w:hanging="720"/>
-        <w:rPr>
-          <w:rFonts w:ascii="Times New Roman" w:hAnsi="Times New Roman" w:cs="Times New Roman"/>
-          <w:sz w:val="24"/>
-          <w:szCs w:val="24"/>
-        </w:rPr>
-      </w:pPr>
-      <w:r>
-        <w:rPr>
-          <w:rFonts w:ascii="Times New Roman" w:hAnsi="Times New Roman" w:cs="Times New Roman"/>
-          <w:sz w:val="24"/>
-          <w:szCs w:val="24"/>
-        </w:rPr>
-        <w:t>Markham, S. K. (2002). Moving technologies from lab to market.</w:t>
-      </w:r>
-      <w:r>
-        <w:rPr>
-          <w:rFonts w:ascii="Times New Roman" w:hAnsi="Times New Roman" w:cs="Times New Roman"/>
-          <w:i/>
-          <w:iCs/>
-          <w:sz w:val="24"/>
-          <w:szCs w:val="24"/>
-        </w:rPr>
-        <w:t xml:space="preserve"> Research Technology Management, 45</w:t>
-      </w:r>
-      <w:r>
-        <w:rPr>
-          <w:rFonts w:ascii="Times New Roman" w:hAnsi="Times New Roman" w:cs="Times New Roman"/>
-          <w:sz w:val="24"/>
-          <w:szCs w:val="24"/>
-        </w:rPr>
-        <w:t>(6), 31-42. Retrieved from https://ezp.slu.edu/login?url=https://search-proquest-com.ezp.slu.edu/docview/213803867?accountid=8065</w:t>
-      </w:r>
-    </w:p>
-    <w:p>
-      <w:pPr>
-        <w:spacing w:after="0" w:line="480" w:lineRule="auto"/>
-        <w:ind w:left="720" w:hanging="720"/>
-        <w:rPr>
-          <w:rFonts w:ascii="Times New Roman" w:hAnsi="Times New Roman" w:cs="Times New Roman"/>
-          <w:sz w:val="24"/>
-          <w:szCs w:val="24"/>
-        </w:rPr>
-      </w:pPr>
-      <w:r>
-        <w:rPr>
-          <w:rFonts w:ascii="Times New Roman" w:hAnsi="Times New Roman" w:cs="Times New Roman"/>
-          <w:sz w:val="24"/>
-          <w:szCs w:val="24"/>
-        </w:rPr>
-        <w:t xml:space="preserve">Markham, S. K., Ward, S. J., </w:t>
-      </w:r>
-      <w:proofErr w:type="spellStart"/>
-      <w:r>
-        <w:rPr>
-          <w:rFonts w:ascii="Times New Roman" w:hAnsi="Times New Roman" w:cs="Times New Roman"/>
-          <w:sz w:val="24"/>
-          <w:szCs w:val="24"/>
-        </w:rPr>
-        <w:t>Aiman</w:t>
-      </w:r>
-      <w:proofErr w:type="spellEnd"/>
-      <w:r>
-        <w:rPr>
-          <w:rFonts w:ascii="Times New Roman" w:hAnsi="Times New Roman" w:cs="Times New Roman"/>
-          <w:sz w:val="24"/>
-          <w:szCs w:val="24"/>
-        </w:rPr>
-        <w:t xml:space="preserve">-Smith, L., &amp; </w:t>
-      </w:r>
-      <w:proofErr w:type="spellStart"/>
-      <w:r>
-        <w:rPr>
-          <w:rFonts w:ascii="Times New Roman" w:hAnsi="Times New Roman" w:cs="Times New Roman"/>
-          <w:sz w:val="24"/>
-          <w:szCs w:val="24"/>
-        </w:rPr>
-        <w:t>Kingon</w:t>
-      </w:r>
-      <w:proofErr w:type="spellEnd"/>
-      <w:r>
-        <w:rPr>
-          <w:rFonts w:ascii="Times New Roman" w:hAnsi="Times New Roman" w:cs="Times New Roman"/>
-          <w:sz w:val="24"/>
-          <w:szCs w:val="24"/>
-        </w:rPr>
-        <w:t>, A. I. (2010). The valley of death as context for role theory in product innovation.</w:t>
-      </w:r>
-      <w:r>
-        <w:rPr>
-          <w:rFonts w:ascii="Times New Roman" w:hAnsi="Times New Roman" w:cs="Times New Roman"/>
-          <w:i/>
-          <w:iCs/>
-          <w:sz w:val="24"/>
-          <w:szCs w:val="24"/>
-        </w:rPr>
-        <w:t xml:space="preserve"> The Journal of Product Innovation Management, 27</w:t>
-      </w:r>
-      <w:r>
-        <w:rPr>
-          <w:rFonts w:ascii="Times New Roman" w:hAnsi="Times New Roman" w:cs="Times New Roman"/>
-          <w:sz w:val="24"/>
-          <w:szCs w:val="24"/>
-        </w:rPr>
-        <w:t>(3), 402. Retrieved from https://ezp.slu.edu/login?url=https://search-proquest-com.ezp.slu.edu/docview/196958696?accountid=8065</w:t>
-      </w:r>
-    </w:p>
-    <w:p>
-      <w:pPr>
-        <w:spacing w:after="0" w:line="480" w:lineRule="auto"/>
-        <w:ind w:left="720" w:hanging="720"/>
-        <w:rPr>
-          <w:rFonts w:ascii="Times New Roman" w:hAnsi="Times New Roman" w:cs="Times New Roman"/>
-          <w:sz w:val="24"/>
-          <w:szCs w:val="24"/>
-        </w:rPr>
-      </w:pPr>
-      <w:r>
-        <w:rPr>
-          <w:rFonts w:ascii="Times New Roman" w:hAnsi="Times New Roman" w:cs="Times New Roman"/>
-          <w:sz w:val="24"/>
-          <w:szCs w:val="24"/>
-        </w:rPr>
-        <w:t>National Science Foundation. (</w:t>
-      </w:r>
-      <w:proofErr w:type="spellStart"/>
-      <w:r>
-        <w:rPr>
-          <w:rFonts w:ascii="Times New Roman" w:hAnsi="Times New Roman" w:cs="Times New Roman"/>
-          <w:sz w:val="24"/>
-          <w:szCs w:val="24"/>
-        </w:rPr>
-        <w:t>n.d.</w:t>
-      </w:r>
-      <w:proofErr w:type="spellEnd"/>
-      <w:r>
-        <w:rPr>
-          <w:rFonts w:ascii="Times New Roman" w:hAnsi="Times New Roman" w:cs="Times New Roman"/>
-          <w:sz w:val="24"/>
-          <w:szCs w:val="24"/>
-        </w:rPr>
-        <w:t>). Awards Advanced Search [Data file]. Retrieved May 18, 2018, from https://www.nsf.gov/awardsearch/advancedSearch.jsp</w:t>
-      </w:r>
-    </w:p>
-    <w:p>
-      <w:pPr>
-        <w:spacing w:after="0" w:line="480" w:lineRule="auto"/>
-        <w:ind w:left="720" w:hanging="720"/>
-        <w:rPr>
-          <w:rFonts w:ascii="Times New Roman" w:hAnsi="Times New Roman" w:cs="Times New Roman"/>
-          <w:sz w:val="24"/>
-          <w:szCs w:val="24"/>
-        </w:rPr>
-      </w:pPr>
-      <w:r>
-        <w:rPr>
-          <w:rFonts w:ascii="Times New Roman" w:hAnsi="Times New Roman" w:cs="Times New Roman"/>
-          <w:sz w:val="24"/>
-          <w:szCs w:val="24"/>
-        </w:rPr>
-        <w:t>National Science Foundation. (</w:t>
-      </w:r>
-      <w:proofErr w:type="spellStart"/>
-      <w:r>
-        <w:rPr>
-          <w:rFonts w:ascii="Times New Roman" w:hAnsi="Times New Roman" w:cs="Times New Roman"/>
-          <w:sz w:val="24"/>
-          <w:szCs w:val="24"/>
-        </w:rPr>
-        <w:t>n.d.</w:t>
-      </w:r>
-      <w:proofErr w:type="spellEnd"/>
-      <w:r>
-        <w:rPr>
-          <w:rFonts w:ascii="Times New Roman" w:hAnsi="Times New Roman" w:cs="Times New Roman"/>
-          <w:sz w:val="24"/>
-          <w:szCs w:val="24"/>
-        </w:rPr>
-        <w:t>). Rankings by total R&amp;D expenditures [Data file]. Retrieved March 31, 2019, from https://ncsesdata.nsf.gov/profiles/site?method=rankingBySource&amp;ds=herd</w:t>
-      </w:r>
-    </w:p>
-    <w:p>
-      <w:pPr>
-        <w:spacing w:after="0" w:line="480" w:lineRule="auto"/>
-        <w:ind w:left="720" w:hanging="720"/>
-        <w:rPr>
-          <w:rFonts w:ascii="Times New Roman" w:hAnsi="Times New Roman" w:cs="Times New Roman"/>
-          <w:sz w:val="24"/>
-          <w:szCs w:val="24"/>
-        </w:rPr>
-      </w:pPr>
-      <w:proofErr w:type="spellStart"/>
-      <w:r>
-        <w:rPr>
-          <w:rFonts w:ascii="Times New Roman" w:hAnsi="Times New Roman" w:cs="Times New Roman"/>
-          <w:sz w:val="24"/>
-          <w:szCs w:val="24"/>
-        </w:rPr>
-        <w:t>Naz</w:t>
-      </w:r>
-      <w:proofErr w:type="spellEnd"/>
-      <w:r>
-        <w:rPr>
-          <w:rFonts w:ascii="Times New Roman" w:hAnsi="Times New Roman" w:cs="Times New Roman"/>
-          <w:sz w:val="24"/>
-          <w:szCs w:val="24"/>
-        </w:rPr>
-        <w:t>, A., Niebuhr, A., &amp; Peters, J. C. (2015). What's behind the disparities in firm innovation rates across regions? evidence on composition and context effects.</w:t>
-      </w:r>
-      <w:r>
-        <w:rPr>
-          <w:rFonts w:ascii="Times New Roman" w:hAnsi="Times New Roman" w:cs="Times New Roman"/>
-          <w:i/>
-          <w:iCs/>
-          <w:sz w:val="24"/>
-          <w:szCs w:val="24"/>
-        </w:rPr>
-        <w:t xml:space="preserve"> The Annals of Regional Science, 55</w:t>
-      </w:r>
-      <w:r>
-        <w:rPr>
-          <w:rFonts w:ascii="Times New Roman" w:hAnsi="Times New Roman" w:cs="Times New Roman"/>
-          <w:sz w:val="24"/>
-          <w:szCs w:val="24"/>
-        </w:rPr>
-        <w:t xml:space="preserve">(1), 131-156. </w:t>
+        <w:t xml:space="preserve"> Multinational Business Review, 26</w:t>
+      </w:r>
+      <w:r>
+        <w:rPr>
+          <w:rFonts w:ascii="Times New Roman" w:hAnsi="Times New Roman" w:cs="Times New Roman"/>
+          <w:sz w:val="24"/>
+          <w:szCs w:val="24"/>
+        </w:rPr>
+        <w:t xml:space="preserve">(1), 25-49. </w:t>
       </w:r>
       <w:proofErr w:type="spellStart"/>
       <w:proofErr w:type="gramStart"/>
@@ -13468,7 +14113,7 @@
           <w:sz w:val="24"/>
           <w:szCs w:val="24"/>
         </w:rPr>
-        <w:t>://dx.doi.org.ezp.slu.edu/10.1007/s00168-015-0694-9</w:t>
+        <w:t>://dx.doi.org.ezp.slu.edu/10.1108/MBR-07-2017-0052</w:t>
       </w:r>
       <w:proofErr w:type="gramEnd"/>
     </w:p>
@@ -13488,6 +14133,480 @@
           <w:sz w:val="24"/>
           <w:szCs w:val="24"/>
         </w:rPr>
+        <w:t>Joshi, A. M., Inouye, T. M., &amp; Robinson, J. A. (</w:t>
+      </w:r>
+      <w:proofErr w:type="spellStart"/>
+      <w:r>
+        <w:rPr>
+          <w:rFonts w:ascii="Times New Roman" w:hAnsi="Times New Roman" w:cs="Times New Roman"/>
+          <w:sz w:val="24"/>
+          <w:szCs w:val="24"/>
+        </w:rPr>
+        <w:t>n.d.</w:t>
+      </w:r>
+      <w:proofErr w:type="spellEnd"/>
+      <w:r>
+        <w:rPr>
+          <w:rFonts w:ascii="Times New Roman" w:hAnsi="Times New Roman" w:cs="Times New Roman"/>
+          <w:sz w:val="24"/>
+          <w:szCs w:val="24"/>
+        </w:rPr>
+        <w:t xml:space="preserve">). How does agency workforce diversity influence Federal R&amp;D funding of minority and women technology entrepreneurs? An analysis of the SBIR and STTR programs, 2001-2011. </w:t>
+      </w:r>
+      <w:r>
+        <w:rPr>
+          <w:rFonts w:ascii="Times New Roman" w:hAnsi="Times New Roman" w:cs="Times New Roman"/>
+          <w:i/>
+          <w:iCs/>
+          <w:sz w:val="24"/>
+          <w:szCs w:val="24"/>
+        </w:rPr>
+        <w:t>SMALL BUSINESS ECONOMICS</w:t>
+      </w:r>
+      <w:r>
+        <w:rPr>
+          <w:rFonts w:ascii="Times New Roman" w:hAnsi="Times New Roman" w:cs="Times New Roman"/>
+          <w:sz w:val="24"/>
+          <w:szCs w:val="24"/>
+        </w:rPr>
+        <w:t xml:space="preserve">, </w:t>
+      </w:r>
+      <w:r>
+        <w:rPr>
+          <w:rFonts w:ascii="Times New Roman" w:hAnsi="Times New Roman" w:cs="Times New Roman"/>
+          <w:i/>
+          <w:iCs/>
+          <w:sz w:val="24"/>
+          <w:szCs w:val="24"/>
+        </w:rPr>
+        <w:t>50</w:t>
+      </w:r>
+      <w:r>
+        <w:rPr>
+          <w:rFonts w:ascii="Times New Roman" w:hAnsi="Times New Roman" w:cs="Times New Roman"/>
+          <w:sz w:val="24"/>
+          <w:szCs w:val="24"/>
+        </w:rPr>
+        <w:t>(3), 499–519. https://doi.org/10.1007/s11187-017-9882-6</w:t>
+      </w:r>
+    </w:p>
+    <w:p>
+      <w:pPr>
+        <w:spacing w:after="0" w:line="480" w:lineRule="auto"/>
+        <w:ind w:left="720" w:hanging="720"/>
+        <w:rPr>
+          <w:rFonts w:ascii="Times New Roman" w:hAnsi="Times New Roman" w:cs="Times New Roman"/>
+          <w:sz w:val="24"/>
+          <w:szCs w:val="24"/>
+        </w:rPr>
+      </w:pPr>
+    </w:p>
+    <w:p>
+      <w:pPr>
+        <w:spacing w:after="0" w:line="480" w:lineRule="auto"/>
+        <w:ind w:left="720" w:hanging="720"/>
+        <w:rPr>
+          <w:rFonts w:ascii="Times New Roman" w:hAnsi="Times New Roman" w:cs="Times New Roman"/>
+          <w:sz w:val="24"/>
+          <w:szCs w:val="24"/>
+        </w:rPr>
+      </w:pPr>
+      <w:r>
+        <w:rPr>
+          <w:rFonts w:ascii="Times New Roman" w:hAnsi="Times New Roman" w:cs="Times New Roman"/>
+          <w:sz w:val="24"/>
+          <w:szCs w:val="24"/>
+        </w:rPr>
+        <w:lastRenderedPageBreak/>
+        <w:t xml:space="preserve">Love, J. H., &amp; Roper, S. (2001). Location and network effects on innovation success: Evidence for UK, </w:t>
+      </w:r>
+      <w:proofErr w:type="spellStart"/>
+      <w:r>
+        <w:rPr>
+          <w:rFonts w:ascii="Times New Roman" w:hAnsi="Times New Roman" w:cs="Times New Roman"/>
+          <w:sz w:val="24"/>
+          <w:szCs w:val="24"/>
+        </w:rPr>
+        <w:t>german</w:t>
+      </w:r>
+      <w:proofErr w:type="spellEnd"/>
+      <w:r>
+        <w:rPr>
+          <w:rFonts w:ascii="Times New Roman" w:hAnsi="Times New Roman" w:cs="Times New Roman"/>
+          <w:sz w:val="24"/>
+          <w:szCs w:val="24"/>
+        </w:rPr>
+        <w:t xml:space="preserve"> and </w:t>
+      </w:r>
+      <w:proofErr w:type="spellStart"/>
+      <w:r>
+        <w:rPr>
+          <w:rFonts w:ascii="Times New Roman" w:hAnsi="Times New Roman" w:cs="Times New Roman"/>
+          <w:sz w:val="24"/>
+          <w:szCs w:val="24"/>
+        </w:rPr>
+        <w:t>irish</w:t>
+      </w:r>
+      <w:proofErr w:type="spellEnd"/>
+      <w:r>
+        <w:rPr>
+          <w:rFonts w:ascii="Times New Roman" w:hAnsi="Times New Roman" w:cs="Times New Roman"/>
+          <w:sz w:val="24"/>
+          <w:szCs w:val="24"/>
+        </w:rPr>
+        <w:t xml:space="preserve"> manufacturing plants.</w:t>
+      </w:r>
+      <w:r>
+        <w:rPr>
+          <w:rFonts w:ascii="Times New Roman" w:hAnsi="Times New Roman" w:cs="Times New Roman"/>
+          <w:i/>
+          <w:iCs/>
+          <w:sz w:val="24"/>
+          <w:szCs w:val="24"/>
+        </w:rPr>
+        <w:t xml:space="preserve"> Research Policy, 30</w:t>
+      </w:r>
+      <w:r>
+        <w:rPr>
+          <w:rFonts w:ascii="Times New Roman" w:hAnsi="Times New Roman" w:cs="Times New Roman"/>
+          <w:sz w:val="24"/>
+          <w:szCs w:val="24"/>
+        </w:rPr>
+        <w:t>(4), 643-661. Retrieved from https://ezp.slu.edu/login?url=https://search-proquest-com.ezp.slu.edu/docview/223247363?accountid=8065</w:t>
+      </w:r>
+    </w:p>
+    <w:p>
+      <w:pPr>
+        <w:spacing w:after="0" w:line="480" w:lineRule="auto"/>
+        <w:ind w:left="720" w:hanging="720"/>
+        <w:rPr>
+          <w:rFonts w:ascii="Times New Roman" w:hAnsi="Times New Roman" w:cs="Times New Roman"/>
+          <w:sz w:val="24"/>
+          <w:szCs w:val="24"/>
+        </w:rPr>
+      </w:pPr>
+      <w:proofErr w:type="spellStart"/>
+      <w:r>
+        <w:rPr>
+          <w:rFonts w:ascii="Times New Roman" w:hAnsi="Times New Roman" w:cs="Times New Roman"/>
+          <w:sz w:val="24"/>
+          <w:szCs w:val="24"/>
+        </w:rPr>
+        <w:t>Markman</w:t>
+      </w:r>
+      <w:proofErr w:type="spellEnd"/>
+      <w:r>
+        <w:rPr>
+          <w:rFonts w:ascii="Times New Roman" w:hAnsi="Times New Roman" w:cs="Times New Roman"/>
+          <w:sz w:val="24"/>
+          <w:szCs w:val="24"/>
+        </w:rPr>
+        <w:t xml:space="preserve">, G. D., </w:t>
+      </w:r>
+      <w:proofErr w:type="spellStart"/>
+      <w:r>
+        <w:rPr>
+          <w:rFonts w:ascii="Times New Roman" w:hAnsi="Times New Roman" w:cs="Times New Roman"/>
+          <w:sz w:val="24"/>
+          <w:szCs w:val="24"/>
+        </w:rPr>
+        <w:t>Gianiodis</w:t>
+      </w:r>
+      <w:proofErr w:type="spellEnd"/>
+      <w:r>
+        <w:rPr>
+          <w:rFonts w:ascii="Times New Roman" w:hAnsi="Times New Roman" w:cs="Times New Roman"/>
+          <w:sz w:val="24"/>
+          <w:szCs w:val="24"/>
+        </w:rPr>
+        <w:t xml:space="preserve">, P. T., &amp; Phan, P. H. (2009). Supply-Side Innovation and Technology Commercialization. </w:t>
+      </w:r>
+      <w:r>
+        <w:rPr>
+          <w:rFonts w:ascii="Times New Roman" w:hAnsi="Times New Roman" w:cs="Times New Roman"/>
+          <w:i/>
+          <w:iCs/>
+          <w:sz w:val="24"/>
+          <w:szCs w:val="24"/>
+        </w:rPr>
+        <w:t>Journal of Management Studies, 46</w:t>
+      </w:r>
+      <w:r>
+        <w:rPr>
+          <w:rFonts w:ascii="Times New Roman" w:hAnsi="Times New Roman" w:cs="Times New Roman"/>
+          <w:sz w:val="24"/>
+          <w:szCs w:val="24"/>
+        </w:rPr>
+        <w:t>(4), 625-649. doi:10.1111/j.1467-6486.2009.00835.x</w:t>
+      </w:r>
+    </w:p>
+    <w:p>
+      <w:pPr>
+        <w:spacing w:after="0" w:line="480" w:lineRule="auto"/>
+        <w:ind w:left="720" w:hanging="720"/>
+        <w:rPr>
+          <w:rFonts w:ascii="Times New Roman" w:hAnsi="Times New Roman" w:cs="Times New Roman"/>
+          <w:sz w:val="24"/>
+          <w:szCs w:val="24"/>
+        </w:rPr>
+      </w:pPr>
+      <w:r>
+        <w:rPr>
+          <w:rFonts w:ascii="Times New Roman" w:hAnsi="Times New Roman" w:cs="Times New Roman"/>
+          <w:sz w:val="24"/>
+          <w:szCs w:val="24"/>
+        </w:rPr>
+        <w:t>Markham, S. K. (2002). Moving technologies from lab to market.</w:t>
+      </w:r>
+      <w:r>
+        <w:rPr>
+          <w:rFonts w:ascii="Times New Roman" w:hAnsi="Times New Roman" w:cs="Times New Roman"/>
+          <w:i/>
+          <w:iCs/>
+          <w:sz w:val="24"/>
+          <w:szCs w:val="24"/>
+        </w:rPr>
+        <w:t xml:space="preserve"> Research Technology Management, 45</w:t>
+      </w:r>
+      <w:r>
+        <w:rPr>
+          <w:rFonts w:ascii="Times New Roman" w:hAnsi="Times New Roman" w:cs="Times New Roman"/>
+          <w:sz w:val="24"/>
+          <w:szCs w:val="24"/>
+        </w:rPr>
+        <w:t>(6), 31-42. Retrieved from https://ezp.slu.edu/login?url=https://search-proquest-com.ezp.slu.edu/docview/213803867?accountid=8065</w:t>
+      </w:r>
+    </w:p>
+    <w:p>
+      <w:pPr>
+        <w:spacing w:after="0" w:line="480" w:lineRule="auto"/>
+        <w:ind w:left="720" w:hanging="720"/>
+        <w:rPr>
+          <w:rFonts w:ascii="Times New Roman" w:hAnsi="Times New Roman" w:cs="Times New Roman"/>
+          <w:sz w:val="24"/>
+          <w:szCs w:val="24"/>
+        </w:rPr>
+      </w:pPr>
+      <w:r>
+        <w:rPr>
+          <w:rFonts w:ascii="Times New Roman" w:hAnsi="Times New Roman" w:cs="Times New Roman"/>
+          <w:sz w:val="24"/>
+          <w:szCs w:val="24"/>
+        </w:rPr>
+        <w:t xml:space="preserve">Markham, S. K., Ward, S. J., </w:t>
+      </w:r>
+      <w:proofErr w:type="spellStart"/>
+      <w:r>
+        <w:rPr>
+          <w:rFonts w:ascii="Times New Roman" w:hAnsi="Times New Roman" w:cs="Times New Roman"/>
+          <w:sz w:val="24"/>
+          <w:szCs w:val="24"/>
+        </w:rPr>
+        <w:t>Aiman</w:t>
+      </w:r>
+      <w:proofErr w:type="spellEnd"/>
+      <w:r>
+        <w:rPr>
+          <w:rFonts w:ascii="Times New Roman" w:hAnsi="Times New Roman" w:cs="Times New Roman"/>
+          <w:sz w:val="24"/>
+          <w:szCs w:val="24"/>
+        </w:rPr>
+        <w:t xml:space="preserve">-Smith, L., &amp; </w:t>
+      </w:r>
+      <w:proofErr w:type="spellStart"/>
+      <w:r>
+        <w:rPr>
+          <w:rFonts w:ascii="Times New Roman" w:hAnsi="Times New Roman" w:cs="Times New Roman"/>
+          <w:sz w:val="24"/>
+          <w:szCs w:val="24"/>
+        </w:rPr>
+        <w:t>Kingon</w:t>
+      </w:r>
+      <w:proofErr w:type="spellEnd"/>
+      <w:r>
+        <w:rPr>
+          <w:rFonts w:ascii="Times New Roman" w:hAnsi="Times New Roman" w:cs="Times New Roman"/>
+          <w:sz w:val="24"/>
+          <w:szCs w:val="24"/>
+        </w:rPr>
+        <w:t>, A. I. (2010). The valley of death as context for role theory in product innovation.</w:t>
+      </w:r>
+      <w:r>
+        <w:rPr>
+          <w:rFonts w:ascii="Times New Roman" w:hAnsi="Times New Roman" w:cs="Times New Roman"/>
+          <w:i/>
+          <w:iCs/>
+          <w:sz w:val="24"/>
+          <w:szCs w:val="24"/>
+        </w:rPr>
+        <w:t xml:space="preserve"> The Journal of Product Innovation Management, 27</w:t>
+      </w:r>
+      <w:r>
+        <w:rPr>
+          <w:rFonts w:ascii="Times New Roman" w:hAnsi="Times New Roman" w:cs="Times New Roman"/>
+          <w:sz w:val="24"/>
+          <w:szCs w:val="24"/>
+        </w:rPr>
+        <w:t>(3), 402. Retrieved from https://ezp.slu.edu/login?url=https://search-proquest-com.ezp.slu.edu/docview/196958696?accountid=8065</w:t>
+      </w:r>
+    </w:p>
+    <w:p>
+      <w:pPr>
+        <w:spacing w:after="0" w:line="480" w:lineRule="auto"/>
+        <w:ind w:left="720" w:hanging="720"/>
+        <w:rPr>
+          <w:rFonts w:ascii="Times New Roman" w:hAnsi="Times New Roman" w:cs="Times New Roman"/>
+          <w:sz w:val="24"/>
+          <w:szCs w:val="24"/>
+        </w:rPr>
+      </w:pPr>
+      <w:r>
+        <w:rPr>
+          <w:rFonts w:ascii="Times New Roman" w:hAnsi="Times New Roman" w:cs="Times New Roman"/>
+          <w:sz w:val="24"/>
+          <w:szCs w:val="24"/>
+        </w:rPr>
+        <w:t>National Science Foundation. (</w:t>
+      </w:r>
+      <w:proofErr w:type="spellStart"/>
+      <w:r>
+        <w:rPr>
+          <w:rFonts w:ascii="Times New Roman" w:hAnsi="Times New Roman" w:cs="Times New Roman"/>
+          <w:sz w:val="24"/>
+          <w:szCs w:val="24"/>
+        </w:rPr>
+        <w:t>n.d.</w:t>
+      </w:r>
+      <w:proofErr w:type="spellEnd"/>
+      <w:r>
+        <w:rPr>
+          <w:rFonts w:ascii="Times New Roman" w:hAnsi="Times New Roman" w:cs="Times New Roman"/>
+          <w:sz w:val="24"/>
+          <w:szCs w:val="24"/>
+        </w:rPr>
+        <w:t>). Awards Advanced Search [Data file]. Retrieved May 18, 2018, from https://www.nsf.gov/awardsearch/advancedSearch.jsp</w:t>
+      </w:r>
+    </w:p>
+    <w:p>
+      <w:pPr>
+        <w:spacing w:after="0" w:line="480" w:lineRule="auto"/>
+        <w:ind w:left="720" w:hanging="720"/>
+        <w:rPr>
+          <w:rFonts w:ascii="Times New Roman" w:hAnsi="Times New Roman" w:cs="Times New Roman"/>
+          <w:sz w:val="24"/>
+          <w:szCs w:val="24"/>
+        </w:rPr>
+      </w:pPr>
+      <w:r>
+        <w:rPr>
+          <w:rFonts w:ascii="Times New Roman" w:hAnsi="Times New Roman" w:cs="Times New Roman"/>
+          <w:sz w:val="24"/>
+          <w:szCs w:val="24"/>
+        </w:rPr>
+        <w:t>National Science Foundation. (</w:t>
+      </w:r>
+      <w:proofErr w:type="spellStart"/>
+      <w:r>
+        <w:rPr>
+          <w:rFonts w:ascii="Times New Roman" w:hAnsi="Times New Roman" w:cs="Times New Roman"/>
+          <w:sz w:val="24"/>
+          <w:szCs w:val="24"/>
+        </w:rPr>
+        <w:t>n.d.</w:t>
+      </w:r>
+      <w:proofErr w:type="spellEnd"/>
+      <w:r>
+        <w:rPr>
+          <w:rFonts w:ascii="Times New Roman" w:hAnsi="Times New Roman" w:cs="Times New Roman"/>
+          <w:sz w:val="24"/>
+          <w:szCs w:val="24"/>
+        </w:rPr>
+        <w:t>). Rankings by total R&amp;D expenditures [Data file]. Retrieved March 31, 2019, from https://ncsesdata.nsf.gov/profiles/site?method=rankingBySource&amp;ds=herd</w:t>
+      </w:r>
+    </w:p>
+    <w:p>
+      <w:pPr>
+        <w:spacing w:after="0" w:line="480" w:lineRule="auto"/>
+        <w:ind w:left="720" w:hanging="720"/>
+        <w:rPr>
+          <w:rFonts w:ascii="Times New Roman" w:hAnsi="Times New Roman" w:cs="Times New Roman"/>
+          <w:sz w:val="24"/>
+          <w:szCs w:val="24"/>
+        </w:rPr>
+      </w:pPr>
+      <w:proofErr w:type="spellStart"/>
+      <w:r>
+        <w:rPr>
+          <w:rFonts w:ascii="Times New Roman" w:hAnsi="Times New Roman" w:cs="Times New Roman"/>
+          <w:sz w:val="24"/>
+          <w:szCs w:val="24"/>
+        </w:rPr>
+        <w:t>Naz</w:t>
+      </w:r>
+      <w:proofErr w:type="spellEnd"/>
+      <w:r>
+        <w:rPr>
+          <w:rFonts w:ascii="Times New Roman" w:hAnsi="Times New Roman" w:cs="Times New Roman"/>
+          <w:sz w:val="24"/>
+          <w:szCs w:val="24"/>
+        </w:rPr>
+        <w:t>, A., Niebuhr, A., &amp; Peters, J. C. (2015). What's behind the disparities in firm innovation rates across regions? evidence on composition and context effects.</w:t>
+      </w:r>
+      <w:r>
+        <w:rPr>
+          <w:rFonts w:ascii="Times New Roman" w:hAnsi="Times New Roman" w:cs="Times New Roman"/>
+          <w:i/>
+          <w:iCs/>
+          <w:sz w:val="24"/>
+          <w:szCs w:val="24"/>
+        </w:rPr>
+        <w:t xml:space="preserve"> The Annals of Regional Science, 55</w:t>
+      </w:r>
+      <w:r>
+        <w:rPr>
+          <w:rFonts w:ascii="Times New Roman" w:hAnsi="Times New Roman" w:cs="Times New Roman"/>
+          <w:sz w:val="24"/>
+          <w:szCs w:val="24"/>
+        </w:rPr>
+        <w:t xml:space="preserve">(1), 131-156. </w:t>
+      </w:r>
+      <w:proofErr w:type="spellStart"/>
+      <w:proofErr w:type="gramStart"/>
+      <w:r>
+        <w:rPr>
+          <w:rFonts w:ascii="Times New Roman" w:hAnsi="Times New Roman" w:cs="Times New Roman"/>
+          <w:sz w:val="24"/>
+          <w:szCs w:val="24"/>
+        </w:rPr>
+        <w:t>doi:http</w:t>
+      </w:r>
+      <w:proofErr w:type="spellEnd"/>
+      <w:r>
+        <w:rPr>
+          <w:rFonts w:ascii="Times New Roman" w:hAnsi="Times New Roman" w:cs="Times New Roman"/>
+          <w:sz w:val="24"/>
+          <w:szCs w:val="24"/>
+        </w:rPr>
+        <w:t>://dx.doi.org.ezp.slu.edu/10.1007/s00168-015-0694-9</w:t>
+      </w:r>
+      <w:proofErr w:type="gramEnd"/>
+    </w:p>
+    <w:p>
+      <w:pPr>
+        <w:spacing w:after="0" w:line="480" w:lineRule="auto"/>
+        <w:ind w:left="720" w:hanging="720"/>
+        <w:rPr>
+          <w:rFonts w:ascii="Times New Roman" w:hAnsi="Times New Roman" w:cs="Times New Roman"/>
+          <w:sz w:val="24"/>
+          <w:szCs w:val="24"/>
+        </w:rPr>
+      </w:pPr>
+      <w:r>
+        <w:rPr>
+          <w:rFonts w:ascii="Times New Roman" w:hAnsi="Times New Roman" w:cs="Times New Roman"/>
+          <w:sz w:val="24"/>
+          <w:szCs w:val="24"/>
+        </w:rPr>
         <w:lastRenderedPageBreak/>
         <w:t>Office of Manage</w:t>
       </w:r>
@@ -14325,7 +15444,16 @@
           <w:sz w:val="24"/>
           <w:szCs w:val="24"/>
         </w:rPr>
-        <w:t xml:space="preserve">U.S. Department of the Treasury. (2018). Monthly Treasury Statement: Receipts and Outlays of the United States Government, For Fiscal Year 2019 Through October 31, 2018, and Other Periods.  Retrieved from </w:t>
+        <w:t xml:space="preserve">U.S. Department of the Treasury. (2018). Monthly Treasury Statement: Receipts and Outlays of the United States Government, For Fiscal Year 2019 Through October 31, 2018, and </w:t>
+      </w:r>
+      <w:r>
+        <w:rPr>
+          <w:rFonts w:ascii="Times New Roman" w:hAnsi="Times New Roman" w:cs="Times New Roman"/>
+          <w:sz w:val="24"/>
+          <w:szCs w:val="24"/>
+        </w:rPr>
+        <w:lastRenderedPageBreak/>
+        <w:t xml:space="preserve">Other Periods.  Retrieved from </w:t>
       </w:r>
       <w:r>
         <w:rPr>
@@ -14397,7 +15525,6 @@
           <w:sz w:val="24"/>
           <w:szCs w:val="24"/>
         </w:rPr>
-        <w:lastRenderedPageBreak/>
         <w:t>U.S.</w:t>
       </w:r>
       <w:r>
@@ -20011,15 +21138,7 @@
         <w:noProof/>
         <w:sz w:val="24"/>
       </w:rPr>
-      <w:t xml:space="preserve">Considering </w:t>
-    </w:r>
-    <w:r>
-      <w:rPr>
-        <w:rFonts w:ascii="Times New Roman" w:hAnsi="Times New Roman" w:cs="Times New Roman"/>
-        <w:noProof/>
-        <w:sz w:val="24"/>
-      </w:rPr>
-      <w:t xml:space="preserve">Development </w:t>
+      <w:t xml:space="preserve">Considering Development </w:t>
     </w:r>
     <w:r>
       <w:rPr>
@@ -20086,7 +21205,7 @@
         <w:noProof/>
         <w:sz w:val="24"/>
       </w:rPr>
-      <w:t>21</w:t>
+      <w:t>20</w:t>
     </w:r>
     <w:r>
       <w:rPr>
@@ -20137,49 +21256,7 @@
         <w:rFonts w:ascii="Times New Roman" w:hAnsi="Times New Roman" w:cs="Times New Roman"/>
         <w:sz w:val="24"/>
       </w:rPr>
-      <w:t xml:space="preserve">Considering </w:t>
-    </w:r>
-    <w:r>
-      <w:rPr>
-        <w:rFonts w:ascii="Times New Roman" w:hAnsi="Times New Roman" w:cs="Times New Roman"/>
-        <w:sz w:val="24"/>
-      </w:rPr>
-      <w:t xml:space="preserve">Development </w:t>
-    </w:r>
-    <w:r>
-      <w:rPr>
-        <w:rFonts w:ascii="Times New Roman" w:hAnsi="Times New Roman" w:cs="Times New Roman"/>
-        <w:sz w:val="24"/>
-      </w:rPr>
-      <w:t>Stage and Geography in</w:t>
-    </w:r>
-    <w:r>
-      <w:rPr>
-        <w:rFonts w:ascii="Times New Roman" w:hAnsi="Times New Roman" w:cs="Times New Roman"/>
-        <w:sz w:val="24"/>
-      </w:rPr>
-      <w:t xml:space="preserve"> Technolog</w:t>
-    </w:r>
-    <w:r>
-      <w:rPr>
-        <w:rFonts w:ascii="Times New Roman" w:hAnsi="Times New Roman" w:cs="Times New Roman"/>
-        <w:sz w:val="24"/>
-      </w:rPr>
-      <w:t xml:space="preserve">y Transfer </w:t>
-    </w:r>
-    <w:r>
-      <w:rPr>
-        <w:rFonts w:ascii="Times New Roman" w:hAnsi="Times New Roman" w:cs="Times New Roman"/>
-        <w:sz w:val="24"/>
-      </w:rPr>
-      <w:t xml:space="preserve">Public </w:t>
-    </w:r>
-    <w:r>
-      <w:rPr>
-        <w:rFonts w:ascii="Times New Roman" w:hAnsi="Times New Roman" w:cs="Times New Roman"/>
-        <w:sz w:val="24"/>
-      </w:rPr>
-      <w:t>Policy</w:t>
+      <w:t>Considering Development Stage and Geography in Technology Transfer Public Policy</w:t>
     </w:r>
     <w:r>
       <w:rPr>

</xml_diff>